<commit_message>
fixbug:download file range support. support send packet range for http Translated documents before WINDOWS
</commit_message>
<xml_diff>
--- a/XEngine_Docment/Docment_zh.docx
+++ b/XEngine_Docment/Docment_zh.docx
@@ -3293,17 +3293,8 @@
                 <w:rFonts w:hint="eastAsia"/>
                 <w:lang w:val="en-US" w:eastAsia="zh-CN"/>
               </w:rPr>
-              <w:t>1.</w:t>
+              <w:t>1.3</w:t>
             </w:r>
-            <w:bookmarkStart w:id="43" w:name="_GoBack"/>
-            <w:r>
-              <w:rPr>
-                <w:rFonts w:hint="eastAsia"/>
-                <w:lang w:val="en-US" w:eastAsia="zh-CN"/>
-              </w:rPr>
-              <w:t>0</w:t>
-            </w:r>
-            <w:bookmarkEnd w:id="43"/>
           </w:p>
         </w:tc>
       </w:tr>
@@ -3419,7 +3410,7 @@
                 <w:rFonts w:hint="eastAsia"/>
                 <w:lang w:val="en-US" w:eastAsia="zh-CN"/>
               </w:rPr>
-              <w:t>06</w:t>
+              <w:t>07</w:t>
             </w:r>
             <w:r>
               <w:t>-</w:t>
@@ -3429,7 +3420,7 @@
                 <w:rFonts w:hint="eastAsia"/>
                 <w:lang w:val="en-US" w:eastAsia="zh-CN"/>
               </w:rPr>
-              <w:t>21</w:t>
+              <w:t>23</w:t>
             </w:r>
           </w:p>
         </w:tc>
@@ -4639,7 +4630,17 @@
           <w:color w:val="7030A0"/>
           <w:lang w:val="en-US" w:eastAsia="zh-CN"/>
         </w:rPr>
-        <w:t>注意:XEngine依赖的模块你可以直接运行,系统会提示你需要哪些,你直接进入XEngine目录搜索即可.</w:t>
+        <w:t>注意：你可以直接运行程序，系统会提示你需要哪些，你直接进入XEngine目录搜索</w:t>
+      </w:r>
+      <w:bookmarkStart w:id="43" w:name="_GoBack"/>
+      <w:bookmarkEnd w:id="43"/>
+      <w:r>
+        <w:rPr>
+          <w:rFonts w:hint="eastAsia"/>
+          <w:color w:val="7030A0"/>
+          <w:lang w:val="en-US" w:eastAsia="zh-CN"/>
+        </w:rPr>
+        <w:t>.</w:t>
       </w:r>
     </w:p>
     <w:p>
@@ -5104,7 +5105,7 @@
           <w:rFonts w:hint="eastAsia"/>
           <w:lang w:val="en-US" w:eastAsia="zh-CN"/>
         </w:rPr>
-        <w:t>XEngine:V7.13</w:t>
+        <w:t>XEngine:V7.14</w:t>
       </w:r>
     </w:p>
     <w:p>
@@ -7440,6 +7441,7 @@
     <w:p>
       <w:pPr>
         <w:numPr>
+          <w:ilvl w:val="0"/>
           <w:numId w:val="0"/>
         </w:numPr>
         <w:ind w:leftChars="0"/>

</xml_diff>

<commit_message>
support:busniss and upload and download resrouce redirects improve:english docment
</commit_message>
<xml_diff>
--- a/XEngine_Docment/Docment_zh.docx
+++ b/XEngine_Docment/Docment_zh.docx
@@ -13,7 +13,7 @@
           <w:szCs w:val="44"/>
         </w:rPr>
       </w:pPr>
-      <w:bookmarkStart w:id="0" w:name="_Toc976"/>
+      <w:bookmarkStart w:id="0" w:name="_Toc11469"/>
       <w:r>
         <w:rPr>
           <w:rFonts w:hint="eastAsia"/>
@@ -99,7 +99,7 @@
             <w:fldChar w:fldCharType="begin"/>
           </w:r>
           <w:r>
-            <w:instrText xml:space="preserve"> HYPERLINK \l _Toc976 </w:instrText>
+            <w:instrText xml:space="preserve"> HYPERLINK \l _Toc11469 </w:instrText>
           </w:r>
           <w:r>
             <w:fldChar w:fldCharType="separate"/>
@@ -126,7 +126,7 @@
             <w:fldChar w:fldCharType="begin"/>
           </w:r>
           <w:r>
-            <w:instrText xml:space="preserve"> PAGEREF _Toc976 \h </w:instrText>
+            <w:instrText xml:space="preserve"> PAGEREF _Toc11469 \h </w:instrText>
           </w:r>
           <w:r>
             <w:fldChar w:fldCharType="separate"/>
@@ -160,7 +160,7 @@
               <w:bCs/>
               <w:lang w:val="zh-CN"/>
             </w:rPr>
-            <w:instrText xml:space="preserve"> HYPERLINK \l _Toc16018 </w:instrText>
+            <w:instrText xml:space="preserve"> HYPERLINK \l _Toc25870 </w:instrText>
           </w:r>
           <w:r>
             <w:rPr>
@@ -182,7 +182,7 @@
             <w:fldChar w:fldCharType="begin"/>
           </w:r>
           <w:r>
-            <w:instrText xml:space="preserve"> PAGEREF _Toc16018 \h </w:instrText>
+            <w:instrText xml:space="preserve"> PAGEREF _Toc25870 \h </w:instrText>
           </w:r>
           <w:r>
             <w:fldChar w:fldCharType="separate"/>
@@ -220,7 +220,7 @@
               <w:bCs/>
               <w:lang w:val="zh-CN"/>
             </w:rPr>
-            <w:instrText xml:space="preserve"> HYPERLINK \l _Toc9995 </w:instrText>
+            <w:instrText xml:space="preserve"> HYPERLINK \l _Toc3966 </w:instrText>
           </w:r>
           <w:r>
             <w:rPr>
@@ -242,7 +242,7 @@
             <w:fldChar w:fldCharType="begin"/>
           </w:r>
           <w:r>
-            <w:instrText xml:space="preserve"> PAGEREF _Toc9995 \h </w:instrText>
+            <w:instrText xml:space="preserve"> PAGEREF _Toc3966 \h </w:instrText>
           </w:r>
           <w:r>
             <w:fldChar w:fldCharType="separate"/>
@@ -280,7 +280,7 @@
               <w:bCs/>
               <w:lang w:val="zh-CN"/>
             </w:rPr>
-            <w:instrText xml:space="preserve"> HYPERLINK \l _Toc1684 </w:instrText>
+            <w:instrText xml:space="preserve"> HYPERLINK \l _Toc30916 </w:instrText>
           </w:r>
           <w:r>
             <w:rPr>
@@ -304,7 +304,7 @@
             <w:fldChar w:fldCharType="begin"/>
           </w:r>
           <w:r>
-            <w:instrText xml:space="preserve"> PAGEREF _Toc1684 \h </w:instrText>
+            <w:instrText xml:space="preserve"> PAGEREF _Toc30916 \h </w:instrText>
           </w:r>
           <w:r>
             <w:fldChar w:fldCharType="separate"/>
@@ -342,7 +342,7 @@
               <w:bCs/>
               <w:lang w:val="zh-CN"/>
             </w:rPr>
-            <w:instrText xml:space="preserve"> HYPERLINK \l _Toc13200 </w:instrText>
+            <w:instrText xml:space="preserve"> HYPERLINK \l _Toc7324 </w:instrText>
           </w:r>
           <w:r>
             <w:rPr>
@@ -365,7 +365,7 @@
             <w:fldChar w:fldCharType="begin"/>
           </w:r>
           <w:r>
-            <w:instrText xml:space="preserve"> PAGEREF _Toc13200 \h </w:instrText>
+            <w:instrText xml:space="preserve"> PAGEREF _Toc7324 \h </w:instrText>
           </w:r>
           <w:r>
             <w:fldChar w:fldCharType="separate"/>
@@ -403,7 +403,7 @@
               <w:bCs/>
               <w:lang w:val="zh-CN"/>
             </w:rPr>
-            <w:instrText xml:space="preserve"> HYPERLINK \l _Toc18055 </w:instrText>
+            <w:instrText xml:space="preserve"> HYPERLINK \l _Toc1480 </w:instrText>
           </w:r>
           <w:r>
             <w:rPr>
@@ -432,7 +432,7 @@
             <w:fldChar w:fldCharType="begin"/>
           </w:r>
           <w:r>
-            <w:instrText xml:space="preserve"> PAGEREF _Toc18055 \h </w:instrText>
+            <w:instrText xml:space="preserve"> PAGEREF _Toc1480 \h </w:instrText>
           </w:r>
           <w:r>
             <w:fldChar w:fldCharType="separate"/>
@@ -470,7 +470,7 @@
               <w:bCs/>
               <w:lang w:val="zh-CN"/>
             </w:rPr>
-            <w:instrText xml:space="preserve"> HYPERLINK \l _Toc2516 </w:instrText>
+            <w:instrText xml:space="preserve"> HYPERLINK \l _Toc12568 </w:instrText>
           </w:r>
           <w:r>
             <w:rPr>
@@ -500,7 +500,7 @@
             <w:fldChar w:fldCharType="begin"/>
           </w:r>
           <w:r>
-            <w:instrText xml:space="preserve"> PAGEREF _Toc2516 \h </w:instrText>
+            <w:instrText xml:space="preserve"> PAGEREF _Toc12568 \h </w:instrText>
           </w:r>
           <w:r>
             <w:fldChar w:fldCharType="separate"/>
@@ -538,7 +538,7 @@
               <w:bCs/>
               <w:lang w:val="zh-CN"/>
             </w:rPr>
-            <w:instrText xml:space="preserve"> HYPERLINK \l _Toc11650 </w:instrText>
+            <w:instrText xml:space="preserve"> HYPERLINK \l _Toc3041 </w:instrText>
           </w:r>
           <w:r>
             <w:rPr>
@@ -568,7 +568,7 @@
             <w:fldChar w:fldCharType="begin"/>
           </w:r>
           <w:r>
-            <w:instrText xml:space="preserve"> PAGEREF _Toc11650 \h </w:instrText>
+            <w:instrText xml:space="preserve"> PAGEREF _Toc3041 \h </w:instrText>
           </w:r>
           <w:r>
             <w:fldChar w:fldCharType="separate"/>
@@ -606,7 +606,7 @@
               <w:bCs/>
               <w:lang w:val="zh-CN"/>
             </w:rPr>
-            <w:instrText xml:space="preserve"> HYPERLINK \l _Toc4898 </w:instrText>
+            <w:instrText xml:space="preserve"> HYPERLINK \l _Toc29132 </w:instrText>
           </w:r>
           <w:r>
             <w:rPr>
@@ -636,7 +636,7 @@
             <w:fldChar w:fldCharType="begin"/>
           </w:r>
           <w:r>
-            <w:instrText xml:space="preserve"> PAGEREF _Toc4898 \h </w:instrText>
+            <w:instrText xml:space="preserve"> PAGEREF _Toc29132 \h </w:instrText>
           </w:r>
           <w:r>
             <w:fldChar w:fldCharType="separate"/>
@@ -674,7 +674,7 @@
               <w:bCs/>
               <w:lang w:val="zh-CN"/>
             </w:rPr>
-            <w:instrText xml:space="preserve"> HYPERLINK \l _Toc25592 </w:instrText>
+            <w:instrText xml:space="preserve"> HYPERLINK \l _Toc30693 </w:instrText>
           </w:r>
           <w:r>
             <w:rPr>
@@ -704,7 +704,7 @@
             <w:fldChar w:fldCharType="begin"/>
           </w:r>
           <w:r>
-            <w:instrText xml:space="preserve"> PAGEREF _Toc25592 \h </w:instrText>
+            <w:instrText xml:space="preserve"> PAGEREF _Toc30693 \h </w:instrText>
           </w:r>
           <w:r>
             <w:fldChar w:fldCharType="separate"/>
@@ -742,7 +742,7 @@
               <w:bCs/>
               <w:lang w:val="zh-CN"/>
             </w:rPr>
-            <w:instrText xml:space="preserve"> HYPERLINK \l _Toc20809 </w:instrText>
+            <w:instrText xml:space="preserve"> HYPERLINK \l _Toc11769 </w:instrText>
           </w:r>
           <w:r>
             <w:rPr>
@@ -765,7 +765,7 @@
             <w:fldChar w:fldCharType="begin"/>
           </w:r>
           <w:r>
-            <w:instrText xml:space="preserve"> PAGEREF _Toc20809 \h </w:instrText>
+            <w:instrText xml:space="preserve"> PAGEREF _Toc11769 \h </w:instrText>
           </w:r>
           <w:r>
             <w:fldChar w:fldCharType="separate"/>
@@ -803,7 +803,7 @@
               <w:bCs/>
               <w:lang w:val="zh-CN"/>
             </w:rPr>
-            <w:instrText xml:space="preserve"> HYPERLINK \l _Toc31502 </w:instrText>
+            <w:instrText xml:space="preserve"> HYPERLINK \l _Toc8916 </w:instrText>
           </w:r>
           <w:r>
             <w:rPr>
@@ -826,7 +826,7 @@
             <w:fldChar w:fldCharType="begin"/>
           </w:r>
           <w:r>
-            <w:instrText xml:space="preserve"> PAGEREF _Toc31502 \h </w:instrText>
+            <w:instrText xml:space="preserve"> PAGEREF _Toc8916 \h </w:instrText>
           </w:r>
           <w:r>
             <w:fldChar w:fldCharType="separate"/>
@@ -864,7 +864,7 @@
               <w:bCs/>
               <w:lang w:val="zh-CN"/>
             </w:rPr>
-            <w:instrText xml:space="preserve"> HYPERLINK \l _Toc13573 </w:instrText>
+            <w:instrText xml:space="preserve"> HYPERLINK \l _Toc28274 </w:instrText>
           </w:r>
           <w:r>
             <w:rPr>
@@ -887,7 +887,7 @@
             <w:fldChar w:fldCharType="begin"/>
           </w:r>
           <w:r>
-            <w:instrText xml:space="preserve"> PAGEREF _Toc13573 \h </w:instrText>
+            <w:instrText xml:space="preserve"> PAGEREF _Toc28274 \h </w:instrText>
           </w:r>
           <w:r>
             <w:fldChar w:fldCharType="separate"/>
@@ -925,7 +925,7 @@
               <w:bCs/>
               <w:lang w:val="zh-CN"/>
             </w:rPr>
-            <w:instrText xml:space="preserve"> HYPERLINK \l _Toc31740 </w:instrText>
+            <w:instrText xml:space="preserve"> HYPERLINK \l _Toc32438 </w:instrText>
           </w:r>
           <w:r>
             <w:rPr>
@@ -948,7 +948,7 @@
             <w:fldChar w:fldCharType="begin"/>
           </w:r>
           <w:r>
-            <w:instrText xml:space="preserve"> PAGEREF _Toc31740 \h </w:instrText>
+            <w:instrText xml:space="preserve"> PAGEREF _Toc32438 \h </w:instrText>
           </w:r>
           <w:r>
             <w:fldChar w:fldCharType="separate"/>
@@ -986,7 +986,7 @@
               <w:bCs/>
               <w:lang w:val="zh-CN"/>
             </w:rPr>
-            <w:instrText xml:space="preserve"> HYPERLINK \l _Toc14452 </w:instrText>
+            <w:instrText xml:space="preserve"> HYPERLINK \l _Toc24447 </w:instrText>
           </w:r>
           <w:r>
             <w:rPr>
@@ -1009,7 +1009,7 @@
             <w:fldChar w:fldCharType="begin"/>
           </w:r>
           <w:r>
-            <w:instrText xml:space="preserve"> PAGEREF _Toc14452 \h </w:instrText>
+            <w:instrText xml:space="preserve"> PAGEREF _Toc24447 \h </w:instrText>
           </w:r>
           <w:r>
             <w:fldChar w:fldCharType="separate"/>
@@ -1047,7 +1047,7 @@
               <w:bCs/>
               <w:lang w:val="zh-CN"/>
             </w:rPr>
-            <w:instrText xml:space="preserve"> HYPERLINK \l _Toc16160 </w:instrText>
+            <w:instrText xml:space="preserve"> HYPERLINK \l _Toc1939 </w:instrText>
           </w:r>
           <w:r>
             <w:rPr>
@@ -1070,7 +1070,7 @@
             <w:fldChar w:fldCharType="begin"/>
           </w:r>
           <w:r>
-            <w:instrText xml:space="preserve"> PAGEREF _Toc16160 \h </w:instrText>
+            <w:instrText xml:space="preserve"> PAGEREF _Toc1939 \h </w:instrText>
           </w:r>
           <w:r>
             <w:fldChar w:fldCharType="separate"/>
@@ -1108,7 +1108,7 @@
               <w:bCs/>
               <w:lang w:val="zh-CN"/>
             </w:rPr>
-            <w:instrText xml:space="preserve"> HYPERLINK \l _Toc26189 </w:instrText>
+            <w:instrText xml:space="preserve"> HYPERLINK \l _Toc29310 </w:instrText>
           </w:r>
           <w:r>
             <w:rPr>
@@ -1131,7 +1131,7 @@
             <w:fldChar w:fldCharType="begin"/>
           </w:r>
           <w:r>
-            <w:instrText xml:space="preserve"> PAGEREF _Toc26189 \h </w:instrText>
+            <w:instrText xml:space="preserve"> PAGEREF _Toc29310 \h </w:instrText>
           </w:r>
           <w:r>
             <w:fldChar w:fldCharType="separate"/>
@@ -1169,7 +1169,7 @@
               <w:bCs/>
               <w:lang w:val="zh-CN"/>
             </w:rPr>
-            <w:instrText xml:space="preserve"> HYPERLINK \l _Toc12516 </w:instrText>
+            <w:instrText xml:space="preserve"> HYPERLINK \l _Toc250 </w:instrText>
           </w:r>
           <w:r>
             <w:rPr>
@@ -1192,7 +1192,7 @@
             <w:fldChar w:fldCharType="begin"/>
           </w:r>
           <w:r>
-            <w:instrText xml:space="preserve"> PAGEREF _Toc12516 \h </w:instrText>
+            <w:instrText xml:space="preserve"> PAGEREF _Toc250 \h </w:instrText>
           </w:r>
           <w:r>
             <w:fldChar w:fldCharType="separate"/>
@@ -1230,7 +1230,7 @@
               <w:bCs/>
               <w:lang w:val="zh-CN"/>
             </w:rPr>
-            <w:instrText xml:space="preserve"> HYPERLINK \l _Toc31670 </w:instrText>
+            <w:instrText xml:space="preserve"> HYPERLINK \l _Toc15807 </w:instrText>
           </w:r>
           <w:r>
             <w:rPr>
@@ -1253,7 +1253,7 @@
             <w:fldChar w:fldCharType="begin"/>
           </w:r>
           <w:r>
-            <w:instrText xml:space="preserve"> PAGEREF _Toc31670 \h </w:instrText>
+            <w:instrText xml:space="preserve"> PAGEREF _Toc15807 \h </w:instrText>
           </w:r>
           <w:r>
             <w:fldChar w:fldCharType="separate"/>
@@ -1291,7 +1291,7 @@
               <w:bCs/>
               <w:lang w:val="zh-CN"/>
             </w:rPr>
-            <w:instrText xml:space="preserve"> HYPERLINK \l _Toc6830 </w:instrText>
+            <w:instrText xml:space="preserve"> HYPERLINK \l _Toc3315 </w:instrText>
           </w:r>
           <w:r>
             <w:rPr>
@@ -1314,7 +1314,7 @@
             <w:fldChar w:fldCharType="begin"/>
           </w:r>
           <w:r>
-            <w:instrText xml:space="preserve"> PAGEREF _Toc6830 \h </w:instrText>
+            <w:instrText xml:space="preserve"> PAGEREF _Toc3315 \h </w:instrText>
           </w:r>
           <w:r>
             <w:fldChar w:fldCharType="separate"/>
@@ -1352,7 +1352,7 @@
               <w:bCs/>
               <w:lang w:val="zh-CN"/>
             </w:rPr>
-            <w:instrText xml:space="preserve"> HYPERLINK \l _Toc492 </w:instrText>
+            <w:instrText xml:space="preserve"> HYPERLINK \l _Toc5183 </w:instrText>
           </w:r>
           <w:r>
             <w:rPr>
@@ -1375,7 +1375,7 @@
             <w:fldChar w:fldCharType="begin"/>
           </w:r>
           <w:r>
-            <w:instrText xml:space="preserve"> PAGEREF _Toc492 \h </w:instrText>
+            <w:instrText xml:space="preserve"> PAGEREF _Toc5183 \h </w:instrText>
           </w:r>
           <w:r>
             <w:fldChar w:fldCharType="separate"/>
@@ -1413,7 +1413,7 @@
               <w:bCs/>
               <w:lang w:val="zh-CN"/>
             </w:rPr>
-            <w:instrText xml:space="preserve"> HYPERLINK \l _Toc30831 </w:instrText>
+            <w:instrText xml:space="preserve"> HYPERLINK \l _Toc20305 </w:instrText>
           </w:r>
           <w:r>
             <w:rPr>
@@ -1436,7 +1436,7 @@
             <w:fldChar w:fldCharType="begin"/>
           </w:r>
           <w:r>
-            <w:instrText xml:space="preserve"> PAGEREF _Toc30831 \h </w:instrText>
+            <w:instrText xml:space="preserve"> PAGEREF _Toc20305 \h </w:instrText>
           </w:r>
           <w:r>
             <w:fldChar w:fldCharType="separate"/>
@@ -1474,7 +1474,7 @@
               <w:bCs/>
               <w:lang w:val="zh-CN"/>
             </w:rPr>
-            <w:instrText xml:space="preserve"> HYPERLINK \l _Toc26145 </w:instrText>
+            <w:instrText xml:space="preserve"> HYPERLINK \l _Toc23589 </w:instrText>
           </w:r>
           <w:r>
             <w:rPr>
@@ -1497,7 +1497,7 @@
             <w:fldChar w:fldCharType="begin"/>
           </w:r>
           <w:r>
-            <w:instrText xml:space="preserve"> PAGEREF _Toc26145 \h </w:instrText>
+            <w:instrText xml:space="preserve"> PAGEREF _Toc23589 \h </w:instrText>
           </w:r>
           <w:r>
             <w:fldChar w:fldCharType="separate"/>
@@ -1535,7 +1535,7 @@
               <w:bCs/>
               <w:lang w:val="zh-CN"/>
             </w:rPr>
-            <w:instrText xml:space="preserve"> HYPERLINK \l _Toc26509 </w:instrText>
+            <w:instrText xml:space="preserve"> HYPERLINK \l _Toc10430 </w:instrText>
           </w:r>
           <w:r>
             <w:rPr>
@@ -1558,7 +1558,7 @@
             <w:fldChar w:fldCharType="begin"/>
           </w:r>
           <w:r>
-            <w:instrText xml:space="preserve"> PAGEREF _Toc26509 \h </w:instrText>
+            <w:instrText xml:space="preserve"> PAGEREF _Toc10430 \h </w:instrText>
           </w:r>
           <w:r>
             <w:fldChar w:fldCharType="separate"/>
@@ -1596,7 +1596,7 @@
               <w:bCs/>
               <w:lang w:val="zh-CN"/>
             </w:rPr>
-            <w:instrText xml:space="preserve"> HYPERLINK \l _Toc2353 </w:instrText>
+            <w:instrText xml:space="preserve"> HYPERLINK \l _Toc8746 </w:instrText>
           </w:r>
           <w:r>
             <w:rPr>
@@ -1619,7 +1619,7 @@
             <w:fldChar w:fldCharType="begin"/>
           </w:r>
           <w:r>
-            <w:instrText xml:space="preserve"> PAGEREF _Toc2353 \h </w:instrText>
+            <w:instrText xml:space="preserve"> PAGEREF _Toc8746 \h </w:instrText>
           </w:r>
           <w:r>
             <w:fldChar w:fldCharType="separate"/>
@@ -1657,7 +1657,7 @@
               <w:bCs/>
               <w:lang w:val="zh-CN"/>
             </w:rPr>
-            <w:instrText xml:space="preserve"> HYPERLINK \l _Toc25149 </w:instrText>
+            <w:instrText xml:space="preserve"> HYPERLINK \l _Toc12020 </w:instrText>
           </w:r>
           <w:r>
             <w:rPr>
@@ -1680,7 +1680,7 @@
             <w:fldChar w:fldCharType="begin"/>
           </w:r>
           <w:r>
-            <w:instrText xml:space="preserve"> PAGEREF _Toc25149 \h </w:instrText>
+            <w:instrText xml:space="preserve"> PAGEREF _Toc12020 \h </w:instrText>
           </w:r>
           <w:r>
             <w:fldChar w:fldCharType="separate"/>
@@ -1718,7 +1718,7 @@
               <w:bCs/>
               <w:lang w:val="zh-CN"/>
             </w:rPr>
-            <w:instrText xml:space="preserve"> HYPERLINK \l _Toc20002 </w:instrText>
+            <w:instrText xml:space="preserve"> HYPERLINK \l _Toc6491 </w:instrText>
           </w:r>
           <w:r>
             <w:rPr>
@@ -1741,7 +1741,7 @@
             <w:fldChar w:fldCharType="begin"/>
           </w:r>
           <w:r>
-            <w:instrText xml:space="preserve"> PAGEREF _Toc20002 \h </w:instrText>
+            <w:instrText xml:space="preserve"> PAGEREF _Toc6491 \h </w:instrText>
           </w:r>
           <w:r>
             <w:fldChar w:fldCharType="separate"/>
@@ -1779,7 +1779,7 @@
               <w:bCs/>
               <w:lang w:val="zh-CN"/>
             </w:rPr>
-            <w:instrText xml:space="preserve"> HYPERLINK \l _Toc21127 </w:instrText>
+            <w:instrText xml:space="preserve"> HYPERLINK \l _Toc29701 </w:instrText>
           </w:r>
           <w:r>
             <w:rPr>
@@ -1802,7 +1802,7 @@
             <w:fldChar w:fldCharType="begin"/>
           </w:r>
           <w:r>
-            <w:instrText xml:space="preserve"> PAGEREF _Toc21127 \h </w:instrText>
+            <w:instrText xml:space="preserve"> PAGEREF _Toc29701 \h </w:instrText>
           </w:r>
           <w:r>
             <w:fldChar w:fldCharType="separate"/>
@@ -1840,7 +1840,7 @@
               <w:bCs/>
               <w:lang w:val="zh-CN"/>
             </w:rPr>
-            <w:instrText xml:space="preserve"> HYPERLINK \l _Toc9614 </w:instrText>
+            <w:instrText xml:space="preserve"> HYPERLINK \l _Toc29143 </w:instrText>
           </w:r>
           <w:r>
             <w:rPr>
@@ -1863,7 +1863,7 @@
             <w:fldChar w:fldCharType="begin"/>
           </w:r>
           <w:r>
-            <w:instrText xml:space="preserve"> PAGEREF _Toc9614 \h </w:instrText>
+            <w:instrText xml:space="preserve"> PAGEREF _Toc29143 \h </w:instrText>
           </w:r>
           <w:r>
             <w:fldChar w:fldCharType="separate"/>
@@ -1901,7 +1901,7 @@
               <w:bCs/>
               <w:lang w:val="zh-CN"/>
             </w:rPr>
-            <w:instrText xml:space="preserve"> HYPERLINK \l _Toc8838 </w:instrText>
+            <w:instrText xml:space="preserve"> HYPERLINK \l _Toc31906 </w:instrText>
           </w:r>
           <w:r>
             <w:rPr>
@@ -1924,7 +1924,7 @@
             <w:fldChar w:fldCharType="begin"/>
           </w:r>
           <w:r>
-            <w:instrText xml:space="preserve"> PAGEREF _Toc8838 \h </w:instrText>
+            <w:instrText xml:space="preserve"> PAGEREF _Toc31906 \h </w:instrText>
           </w:r>
           <w:r>
             <w:fldChar w:fldCharType="separate"/>
@@ -1962,7 +1962,7 @@
               <w:bCs/>
               <w:lang w:val="zh-CN"/>
             </w:rPr>
-            <w:instrText xml:space="preserve"> HYPERLINK \l _Toc17763 </w:instrText>
+            <w:instrText xml:space="preserve"> HYPERLINK \l _Toc1644 </w:instrText>
           </w:r>
           <w:r>
             <w:rPr>
@@ -1985,7 +1985,7 @@
             <w:fldChar w:fldCharType="begin"/>
           </w:r>
           <w:r>
-            <w:instrText xml:space="preserve"> PAGEREF _Toc17763 \h </w:instrText>
+            <w:instrText xml:space="preserve"> PAGEREF _Toc1644 \h </w:instrText>
           </w:r>
           <w:r>
             <w:fldChar w:fldCharType="separate"/>
@@ -2023,7 +2023,7 @@
               <w:bCs/>
               <w:lang w:val="zh-CN"/>
             </w:rPr>
-            <w:instrText xml:space="preserve"> HYPERLINK \l _Toc23469 </w:instrText>
+            <w:instrText xml:space="preserve"> HYPERLINK \l _Toc1463 </w:instrText>
           </w:r>
           <w:r>
             <w:rPr>
@@ -2046,7 +2046,7 @@
             <w:fldChar w:fldCharType="begin"/>
           </w:r>
           <w:r>
-            <w:instrText xml:space="preserve"> PAGEREF _Toc23469 \h </w:instrText>
+            <w:instrText xml:space="preserve"> PAGEREF _Toc1463 \h </w:instrText>
           </w:r>
           <w:r>
             <w:fldChar w:fldCharType="separate"/>
@@ -2084,7 +2084,7 @@
               <w:bCs/>
               <w:lang w:val="zh-CN"/>
             </w:rPr>
-            <w:instrText xml:space="preserve"> HYPERLINK \l _Toc30622 </w:instrText>
+            <w:instrText xml:space="preserve"> HYPERLINK \l _Toc8268 </w:instrText>
           </w:r>
           <w:r>
             <w:rPr>
@@ -2107,7 +2107,7 @@
             <w:fldChar w:fldCharType="begin"/>
           </w:r>
           <w:r>
-            <w:instrText xml:space="preserve"> PAGEREF _Toc30622 \h </w:instrText>
+            <w:instrText xml:space="preserve"> PAGEREF _Toc8268 \h </w:instrText>
           </w:r>
           <w:r>
             <w:fldChar w:fldCharType="separate"/>
@@ -2145,7 +2145,7 @@
               <w:bCs/>
               <w:lang w:val="zh-CN"/>
             </w:rPr>
-            <w:instrText xml:space="preserve"> HYPERLINK \l _Toc13580 </w:instrText>
+            <w:instrText xml:space="preserve"> HYPERLINK \l _Toc31710 </w:instrText>
           </w:r>
           <w:r>
             <w:rPr>
@@ -2168,7 +2168,7 @@
             <w:fldChar w:fldCharType="begin"/>
           </w:r>
           <w:r>
-            <w:instrText xml:space="preserve"> PAGEREF _Toc13580 \h </w:instrText>
+            <w:instrText xml:space="preserve"> PAGEREF _Toc31710 \h </w:instrText>
           </w:r>
           <w:r>
             <w:fldChar w:fldCharType="separate"/>
@@ -2206,7 +2206,7 @@
               <w:bCs/>
               <w:lang w:val="zh-CN"/>
             </w:rPr>
-            <w:instrText xml:space="preserve"> HYPERLINK \l _Toc32751 </w:instrText>
+            <w:instrText xml:space="preserve"> HYPERLINK \l _Toc18730 </w:instrText>
           </w:r>
           <w:r>
             <w:rPr>
@@ -2229,7 +2229,7 @@
             <w:fldChar w:fldCharType="begin"/>
           </w:r>
           <w:r>
-            <w:instrText xml:space="preserve"> PAGEREF _Toc32751 \h </w:instrText>
+            <w:instrText xml:space="preserve"> PAGEREF _Toc18730 \h </w:instrText>
           </w:r>
           <w:r>
             <w:fldChar w:fldCharType="separate"/>
@@ -2267,7 +2267,7 @@
               <w:bCs/>
               <w:lang w:val="zh-CN"/>
             </w:rPr>
-            <w:instrText xml:space="preserve"> HYPERLINK \l _Toc12526 </w:instrText>
+            <w:instrText xml:space="preserve"> HYPERLINK \l _Toc23411 </w:instrText>
           </w:r>
           <w:r>
             <w:rPr>
@@ -2290,7 +2290,7 @@
             <w:fldChar w:fldCharType="begin"/>
           </w:r>
           <w:r>
-            <w:instrText xml:space="preserve"> PAGEREF _Toc12526 \h </w:instrText>
+            <w:instrText xml:space="preserve"> PAGEREF _Toc23411 \h </w:instrText>
           </w:r>
           <w:r>
             <w:fldChar w:fldCharType="separate"/>
@@ -2328,7 +2328,7 @@
               <w:bCs/>
               <w:lang w:val="zh-CN"/>
             </w:rPr>
-            <w:instrText xml:space="preserve"> HYPERLINK \l _Toc22374 </w:instrText>
+            <w:instrText xml:space="preserve"> HYPERLINK \l _Toc10110 </w:instrText>
           </w:r>
           <w:r>
             <w:rPr>
@@ -2351,7 +2351,7 @@
             <w:fldChar w:fldCharType="begin"/>
           </w:r>
           <w:r>
-            <w:instrText xml:space="preserve"> PAGEREF _Toc22374 \h </w:instrText>
+            <w:instrText xml:space="preserve"> PAGEREF _Toc10110 \h </w:instrText>
           </w:r>
           <w:r>
             <w:fldChar w:fldCharType="separate"/>
@@ -2389,7 +2389,7 @@
               <w:bCs/>
               <w:lang w:val="zh-CN"/>
             </w:rPr>
-            <w:instrText xml:space="preserve"> HYPERLINK \l _Toc11342 </w:instrText>
+            <w:instrText xml:space="preserve"> HYPERLINK \l _Toc9815 </w:instrText>
           </w:r>
           <w:r>
             <w:rPr>
@@ -2412,7 +2412,7 @@
             <w:fldChar w:fldCharType="begin"/>
           </w:r>
           <w:r>
-            <w:instrText xml:space="preserve"> PAGEREF _Toc11342 \h </w:instrText>
+            <w:instrText xml:space="preserve"> PAGEREF _Toc9815 \h </w:instrText>
           </w:r>
           <w:r>
             <w:fldChar w:fldCharType="separate"/>
@@ -2450,7 +2450,7 @@
               <w:bCs/>
               <w:lang w:val="zh-CN"/>
             </w:rPr>
-            <w:instrText xml:space="preserve"> HYPERLINK \l _Toc13976 </w:instrText>
+            <w:instrText xml:space="preserve"> HYPERLINK \l _Toc32205 </w:instrText>
           </w:r>
           <w:r>
             <w:rPr>
@@ -2473,7 +2473,7 @@
             <w:fldChar w:fldCharType="begin"/>
           </w:r>
           <w:r>
-            <w:instrText xml:space="preserve"> PAGEREF _Toc13976 \h </w:instrText>
+            <w:instrText xml:space="preserve"> PAGEREF _Toc32205 \h </w:instrText>
           </w:r>
           <w:r>
             <w:fldChar w:fldCharType="separate"/>
@@ -2511,7 +2511,7 @@
               <w:bCs/>
               <w:lang w:val="zh-CN"/>
             </w:rPr>
-            <w:instrText xml:space="preserve"> HYPERLINK \l _Toc5865 </w:instrText>
+            <w:instrText xml:space="preserve"> HYPERLINK \l _Toc17563 </w:instrText>
           </w:r>
           <w:r>
             <w:rPr>
@@ -2534,7 +2534,7 @@
             <w:fldChar w:fldCharType="begin"/>
           </w:r>
           <w:r>
-            <w:instrText xml:space="preserve"> PAGEREF _Toc5865 \h </w:instrText>
+            <w:instrText xml:space="preserve"> PAGEREF _Toc17563 \h </w:instrText>
           </w:r>
           <w:r>
             <w:fldChar w:fldCharType="separate"/>
@@ -2572,7 +2572,7 @@
               <w:bCs/>
               <w:lang w:val="zh-CN"/>
             </w:rPr>
-            <w:instrText xml:space="preserve"> HYPERLINK \l _Toc27100 </w:instrText>
+            <w:instrText xml:space="preserve"> HYPERLINK \l _Toc27925 </w:instrText>
           </w:r>
           <w:r>
             <w:rPr>
@@ -2595,7 +2595,7 @@
             <w:fldChar w:fldCharType="begin"/>
           </w:r>
           <w:r>
-            <w:instrText xml:space="preserve"> PAGEREF _Toc27100 \h </w:instrText>
+            <w:instrText xml:space="preserve"> PAGEREF _Toc27925 \h </w:instrText>
           </w:r>
           <w:r>
             <w:fldChar w:fldCharType="separate"/>
@@ -2633,7 +2633,7 @@
               <w:bCs/>
               <w:lang w:val="zh-CN"/>
             </w:rPr>
-            <w:instrText xml:space="preserve"> HYPERLINK \l _Toc255 </w:instrText>
+            <w:instrText xml:space="preserve"> HYPERLINK \l _Toc4008 </w:instrText>
           </w:r>
           <w:r>
             <w:rPr>
@@ -2656,7 +2656,7 @@
             <w:fldChar w:fldCharType="begin"/>
           </w:r>
           <w:r>
-            <w:instrText xml:space="preserve"> PAGEREF _Toc255 \h </w:instrText>
+            <w:instrText xml:space="preserve"> PAGEREF _Toc4008 \h </w:instrText>
           </w:r>
           <w:r>
             <w:fldChar w:fldCharType="separate"/>
@@ -2694,7 +2694,7 @@
               <w:bCs/>
               <w:lang w:val="zh-CN"/>
             </w:rPr>
-            <w:instrText xml:space="preserve"> HYPERLINK \l _Toc2198 </w:instrText>
+            <w:instrText xml:space="preserve"> HYPERLINK \l _Toc23516 </w:instrText>
           </w:r>
           <w:r>
             <w:rPr>
@@ -2717,7 +2717,7 @@
             <w:fldChar w:fldCharType="begin"/>
           </w:r>
           <w:r>
-            <w:instrText xml:space="preserve"> PAGEREF _Toc2198 \h </w:instrText>
+            <w:instrText xml:space="preserve"> PAGEREF _Toc23516 \h </w:instrText>
           </w:r>
           <w:r>
             <w:fldChar w:fldCharType="separate"/>
@@ -3056,12 +3056,6 @@
             <w:insideH w:val="none" w:color="auto" w:sz="0" w:space="0"/>
             <w:insideV w:val="none" w:color="auto" w:sz="0" w:space="0"/>
           </w:tblBorders>
-          <w:tblCellMar>
-            <w:top w:w="15" w:type="dxa"/>
-            <w:left w:w="15" w:type="dxa"/>
-            <w:bottom w:w="15" w:type="dxa"/>
-            <w:right w:w="15" w:type="dxa"/>
-          </w:tblCellMar>
         </w:tblPrEx>
         <w:trPr>
           <w:trHeight w:val="682" w:hRule="atLeast"/>
@@ -3742,7 +3736,7 @@
       <w:pPr>
         <w:pStyle w:val="2"/>
       </w:pPr>
-      <w:bookmarkStart w:id="1" w:name="_Toc16018"/>
+      <w:bookmarkStart w:id="1" w:name="_Toc25870"/>
       <w:r>
         <w:rPr>
           <w:rFonts w:hint="eastAsia"/>
@@ -3758,7 +3752,7 @@
           <w:rFonts w:hint="eastAsia"/>
         </w:rPr>
       </w:pPr>
-      <w:bookmarkStart w:id="2" w:name="_Toc9995"/>
+      <w:bookmarkStart w:id="2" w:name="_Toc3966"/>
       <w:r>
         <w:rPr>
           <w:rFonts w:hint="eastAsia"/>
@@ -3807,7 +3801,7 @@
           <w:lang w:eastAsia="zh-CN"/>
         </w:rPr>
       </w:pPr>
-      <w:bookmarkStart w:id="3" w:name="_Toc1684"/>
+      <w:bookmarkStart w:id="3" w:name="_Toc30916"/>
       <w:r>
         <w:rPr>
           <w:rFonts w:hint="eastAsia"/>
@@ -3843,7 +3837,7 @@
           <w:lang w:val="en-US" w:eastAsia="zh-CN"/>
         </w:rPr>
       </w:pPr>
-      <w:bookmarkStart w:id="4" w:name="_Toc13200"/>
+      <w:bookmarkStart w:id="4" w:name="_Toc7324"/>
       <w:r>
         <w:rPr>
           <w:rFonts w:hint="eastAsia"/>
@@ -3893,7 +3887,7 @@
           <w:lang w:val="en-US" w:eastAsia="zh-CN"/>
         </w:rPr>
       </w:pPr>
-      <w:bookmarkStart w:id="5" w:name="_Toc18055"/>
+      <w:bookmarkStart w:id="5" w:name="_Toc1480"/>
       <w:r>
         <w:rPr>
           <w:rFonts w:hint="eastAsia"/>
@@ -3986,7 +3980,7 @@
           <w:lang w:val="en-US" w:eastAsia="zh-CN"/>
         </w:rPr>
       </w:pPr>
-      <w:bookmarkStart w:id="6" w:name="_Toc2516"/>
+      <w:bookmarkStart w:id="6" w:name="_Toc12568"/>
       <w:r>
         <w:rPr>
           <w:rFonts w:hint="eastAsia"/>
@@ -4073,7 +4067,7 @@
           <w:lang w:val="en-US" w:eastAsia="zh-CN"/>
         </w:rPr>
       </w:pPr>
-      <w:bookmarkStart w:id="7" w:name="_Toc11650"/>
+      <w:bookmarkStart w:id="7" w:name="_Toc3041"/>
       <w:r>
         <w:rPr>
           <w:rFonts w:hint="eastAsia"/>
@@ -4128,7 +4122,7 @@
           <w:lang w:val="en-US" w:eastAsia="zh-CN"/>
         </w:rPr>
       </w:pPr>
-      <w:bookmarkStart w:id="8" w:name="_Toc4898"/>
+      <w:bookmarkStart w:id="8" w:name="_Toc29132"/>
       <w:r>
         <w:rPr>
           <w:rFonts w:hint="eastAsia"/>
@@ -4179,7 +4173,7 @@
           <w:lang w:val="en-US" w:eastAsia="zh-CN"/>
         </w:rPr>
       </w:pPr>
-      <w:bookmarkStart w:id="9" w:name="_Toc25592"/>
+      <w:bookmarkStart w:id="9" w:name="_Toc30693"/>
       <w:r>
         <w:rPr>
           <w:rFonts w:hint="eastAsia"/>
@@ -4205,7 +4199,7 @@
           <w:lang w:val="en-US" w:eastAsia="zh-CN"/>
         </w:rPr>
       </w:pPr>
-      <w:bookmarkStart w:id="10" w:name="_Toc20809"/>
+      <w:bookmarkStart w:id="10" w:name="_Toc11769"/>
       <w:r>
         <w:rPr>
           <w:rFonts w:hint="eastAsia"/>
@@ -4272,7 +4266,7 @@
           <w:lang w:val="en-US" w:eastAsia="zh-CN"/>
         </w:rPr>
       </w:pPr>
-      <w:bookmarkStart w:id="11" w:name="_Toc31502"/>
+      <w:bookmarkStart w:id="11" w:name="_Toc8916"/>
       <w:r>
         <w:rPr>
           <w:rFonts w:hint="eastAsia"/>
@@ -4509,7 +4503,7 @@
           <w:lang w:val="en-US" w:eastAsia="zh-CN"/>
         </w:rPr>
       </w:pPr>
-      <w:bookmarkStart w:id="12" w:name="_Toc13573"/>
+      <w:bookmarkStart w:id="12" w:name="_Toc28274"/>
       <w:r>
         <w:rPr>
           <w:rFonts w:hint="eastAsia"/>
@@ -4630,17 +4624,7 @@
           <w:color w:val="7030A0"/>
           <w:lang w:val="en-US" w:eastAsia="zh-CN"/>
         </w:rPr>
-        <w:t>注意：你可以直接运行程序，系统会提示你需要哪些，你直接进入XEngine目录搜索</w:t>
-      </w:r>
-      <w:bookmarkStart w:id="43" w:name="_GoBack"/>
-      <w:bookmarkEnd w:id="43"/>
-      <w:r>
-        <w:rPr>
-          <w:rFonts w:hint="eastAsia"/>
-          <w:color w:val="7030A0"/>
-          <w:lang w:val="en-US" w:eastAsia="zh-CN"/>
-        </w:rPr>
-        <w:t>.</w:t>
+        <w:t>注意：你可以直接运行程序，系统会提示你需要哪些，你直接进入XEngine目录搜索.</w:t>
       </w:r>
     </w:p>
     <w:p>
@@ -4652,7 +4636,7 @@
           <w:lang w:val="en-US" w:eastAsia="zh-CN"/>
         </w:rPr>
       </w:pPr>
-      <w:bookmarkStart w:id="13" w:name="_Toc31740"/>
+      <w:bookmarkStart w:id="13" w:name="_Toc32438"/>
       <w:r>
         <w:rPr>
           <w:rFonts w:hint="eastAsia"/>
@@ -4671,7 +4655,7 @@
           <w:lang w:val="en-US" w:eastAsia="zh-CN"/>
         </w:rPr>
       </w:pPr>
-      <w:bookmarkStart w:id="14" w:name="_Toc14452"/>
+      <w:bookmarkStart w:id="14" w:name="_Toc24447"/>
       <w:r>
         <w:rPr>
           <w:rFonts w:hint="eastAsia"/>
@@ -4802,7 +4786,7 @@
           <w:lang w:val="en-US" w:eastAsia="zh-CN"/>
         </w:rPr>
       </w:pPr>
-      <w:bookmarkStart w:id="15" w:name="_Toc16160"/>
+      <w:bookmarkStart w:id="15" w:name="_Toc1939"/>
       <w:r>
         <w:rPr>
           <w:rFonts w:hint="eastAsia"/>
@@ -4965,7 +4949,7 @@
           <w:lang w:val="en-US" w:eastAsia="zh-CN"/>
         </w:rPr>
       </w:pPr>
-      <w:bookmarkStart w:id="16" w:name="_Toc26189"/>
+      <w:bookmarkStart w:id="16" w:name="_Toc29310"/>
       <w:r>
         <w:rPr>
           <w:rFonts w:hint="eastAsia"/>
@@ -4984,7 +4968,7 @@
           <w:lang w:val="en-US" w:eastAsia="zh-CN"/>
         </w:rPr>
       </w:pPr>
-      <w:bookmarkStart w:id="17" w:name="_Toc12516"/>
+      <w:bookmarkStart w:id="17" w:name="_Toc250"/>
       <w:r>
         <w:rPr>
           <w:rFonts w:hint="eastAsia"/>
@@ -5066,7 +5050,7 @@
           <w:lang w:val="en-US" w:eastAsia="zh-CN"/>
         </w:rPr>
       </w:pPr>
-      <w:bookmarkStart w:id="18" w:name="_Toc31670"/>
+      <w:bookmarkStart w:id="18" w:name="_Toc15807"/>
       <w:r>
         <w:rPr>
           <w:rFonts w:hint="eastAsia"/>
@@ -5133,7 +5117,7 @@
           <w:lang w:val="en-US" w:eastAsia="zh-CN"/>
         </w:rPr>
       </w:pPr>
-      <w:bookmarkStart w:id="19" w:name="_Toc6830"/>
+      <w:bookmarkStart w:id="19" w:name="_Toc3315"/>
       <w:r>
         <w:rPr>
           <w:rFonts w:hint="eastAsia"/>
@@ -5168,7 +5152,7 @@
           <w:lang w:val="en-US" w:eastAsia="zh-CN"/>
         </w:rPr>
       </w:pPr>
-      <w:bookmarkStart w:id="20" w:name="_Toc492"/>
+      <w:bookmarkStart w:id="20" w:name="_Toc5183"/>
       <w:r>
         <w:rPr>
           <w:rFonts w:hint="eastAsia"/>
@@ -5187,7 +5171,7 @@
           <w:lang w:val="en-US" w:eastAsia="zh-CN"/>
         </w:rPr>
       </w:pPr>
-      <w:bookmarkStart w:id="21" w:name="_Toc30831"/>
+      <w:bookmarkStart w:id="21" w:name="_Toc20305"/>
       <w:r>
         <w:rPr>
           <w:rFonts w:hint="eastAsia"/>
@@ -5641,7 +5625,7 @@
           <w:lang w:val="en-US" w:eastAsia="zh-CN"/>
         </w:rPr>
       </w:pPr>
-      <w:bookmarkStart w:id="22" w:name="_Toc26145"/>
+      <w:bookmarkStart w:id="22" w:name="_Toc23589"/>
       <w:r>
         <w:rPr>
           <w:rFonts w:hint="eastAsia"/>
@@ -5676,7 +5660,7 @@
           <w:lang w:val="en-US" w:eastAsia="zh-CN"/>
         </w:rPr>
       </w:pPr>
-      <w:bookmarkStart w:id="23" w:name="_Toc26509"/>
+      <w:bookmarkStart w:id="23" w:name="_Toc10430"/>
       <w:r>
         <w:rPr>
           <w:rFonts w:hint="eastAsia"/>
@@ -6227,7 +6211,7 @@
           <w:lang w:val="en-US" w:eastAsia="zh-CN"/>
         </w:rPr>
       </w:pPr>
-      <w:bookmarkStart w:id="24" w:name="_Toc2353"/>
+      <w:bookmarkStart w:id="24" w:name="_Toc8746"/>
       <w:r>
         <w:rPr>
           <w:rFonts w:hint="eastAsia"/>
@@ -6321,7 +6305,7 @@
           <w:lang w:val="en-US" w:eastAsia="zh-CN"/>
         </w:rPr>
       </w:pPr>
-      <w:bookmarkStart w:id="25" w:name="_Toc25149"/>
+      <w:bookmarkStart w:id="25" w:name="_Toc12020"/>
       <w:r>
         <w:rPr>
           <w:rFonts w:hint="eastAsia"/>
@@ -6389,7 +6373,7 @@
           <w:lang w:val="en-US" w:eastAsia="zh-CN"/>
         </w:rPr>
       </w:pPr>
-      <w:bookmarkStart w:id="26" w:name="_Toc20002"/>
+      <w:bookmarkStart w:id="26" w:name="_Toc6491"/>
       <w:r>
         <w:rPr>
           <w:rFonts w:hint="eastAsia"/>
@@ -6408,7 +6392,7 @@
           <w:lang w:val="en-US" w:eastAsia="zh-CN"/>
         </w:rPr>
       </w:pPr>
-      <w:bookmarkStart w:id="27" w:name="_Toc21127"/>
+      <w:bookmarkStart w:id="27" w:name="_Toc29701"/>
       <w:r>
         <w:rPr>
           <w:rFonts w:hint="eastAsia"/>
@@ -6507,7 +6491,7 @@
           <w:lang w:val="en-US" w:eastAsia="zh-CN"/>
         </w:rPr>
       </w:pPr>
-      <w:bookmarkStart w:id="28" w:name="_Toc9614"/>
+      <w:bookmarkStart w:id="28" w:name="_Toc29143"/>
       <w:r>
         <w:rPr>
           <w:rFonts w:hint="eastAsia"/>
@@ -6703,7 +6687,7 @@
           <w:lang w:val="en-US" w:eastAsia="zh-CN"/>
         </w:rPr>
       </w:pPr>
-      <w:bookmarkStart w:id="29" w:name="_Toc8838"/>
+      <w:bookmarkStart w:id="29" w:name="_Toc31906"/>
       <w:r>
         <w:rPr>
           <w:rFonts w:hint="eastAsia"/>
@@ -6845,7 +6829,7 @@
           <w:lang w:val="en-US" w:eastAsia="zh-CN"/>
         </w:rPr>
       </w:pPr>
-      <w:bookmarkStart w:id="30" w:name="_Toc17763"/>
+      <w:bookmarkStart w:id="30" w:name="_Toc1644"/>
       <w:r>
         <w:rPr>
           <w:rFonts w:hint="eastAsia"/>
@@ -6960,7 +6944,7 @@
           <w:lang w:val="en-US" w:eastAsia="zh-CN"/>
         </w:rPr>
       </w:pPr>
-      <w:bookmarkStart w:id="31" w:name="_Toc23469"/>
+      <w:bookmarkStart w:id="31" w:name="_Toc1463"/>
       <w:r>
         <w:rPr>
           <w:rFonts w:hint="eastAsia"/>
@@ -6994,7 +6978,7 @@
           <w:lang w:val="en-US" w:eastAsia="zh-CN"/>
         </w:rPr>
       </w:pPr>
-      <w:bookmarkStart w:id="32" w:name="_Toc30622"/>
+      <w:bookmarkStart w:id="32" w:name="_Toc8268"/>
       <w:r>
         <w:rPr>
           <w:rFonts w:hint="eastAsia"/>
@@ -7027,24 +7011,19 @@
         </w:numPr>
         <w:ind w:left="420" w:leftChars="0" w:hanging="420" w:firstLineChars="0"/>
         <w:rPr>
-          <w:rFonts w:hint="default"/>
-          <w:lang w:val="en-US" w:eastAsia="zh-CN"/>
-        </w:rPr>
-      </w:pPr>
-      <w:r>
-        <w:rPr>
-          <w:rFonts w:hint="default"/>
-          <w:lang w:val="en-US" w:eastAsia="zh-CN"/>
-        </w:rPr>
-        <w:t>nHashMode</w:t>
-      </w:r>
-      <w:r>
-        <w:rPr>
-          <w:rFonts w:hint="eastAsia"/>
-          <w:lang w:val="en-US" w:eastAsia="zh-CN"/>
-        </w:rPr>
-        <w:t>:HASH算法,1MD5,2HASH1,具体值查看OPENSSL的定义</w:t>
-      </w:r>
+          <w:rFonts w:hint="eastAsia"/>
+          <w:lang w:val="en-US" w:eastAsia="zh-CN"/>
+        </w:rPr>
+      </w:pPr>
+      <w:r>
+        <w:rPr>
+          <w:rFonts w:hint="eastAsia"/>
+          <w:lang w:val="en-US" w:eastAsia="zh-CN"/>
+        </w:rPr>
+        <w:t>nUseMode:0,使用自己,1下载重定向技术.2上传,3业务,4所有</w:t>
+      </w:r>
+      <w:bookmarkStart w:id="43" w:name="_GoBack"/>
+      <w:bookmarkEnd w:id="43"/>
     </w:p>
     <w:p>
       <w:pPr>
@@ -7063,14 +7042,14 @@
           <w:rFonts w:hint="default"/>
           <w:lang w:val="en-US" w:eastAsia="zh-CN"/>
         </w:rPr>
-        <w:t>bRename</w:t>
-      </w:r>
-      <w:r>
-        <w:rPr>
-          <w:rFonts w:hint="eastAsia"/>
-          <w:lang w:val="en-US" w:eastAsia="zh-CN"/>
-        </w:rPr>
-        <w:t>:是否自动改名和路径,对于NGINX上传的文件有效</w:t>
+        <w:t>nHashMode</w:t>
+      </w:r>
+      <w:r>
+        <w:rPr>
+          <w:rFonts w:hint="eastAsia"/>
+          <w:lang w:val="en-US" w:eastAsia="zh-CN"/>
+        </w:rPr>
+        <w:t>:HASH算法,1MD5,2HASH1,具体值查看OPENSSL的定义</w:t>
       </w:r>
     </w:p>
     <w:p>
@@ -7090,14 +7069,14 @@
           <w:rFonts w:hint="default"/>
           <w:lang w:val="en-US" w:eastAsia="zh-CN"/>
         </w:rPr>
-        <w:t>tszHttpAddr</w:t>
-      </w:r>
-      <w:r>
-        <w:rPr>
-          <w:rFonts w:hint="eastAsia"/>
-          <w:lang w:val="en-US" w:eastAsia="zh-CN"/>
-        </w:rPr>
-        <w:t>:本机IP地址</w:t>
+        <w:t>bRename</w:t>
+      </w:r>
+      <w:r>
+        <w:rPr>
+          <w:rFonts w:hint="eastAsia"/>
+          <w:lang w:val="en-US" w:eastAsia="zh-CN"/>
+        </w:rPr>
+        <w:t>:是否自动改名和路径,对于NGINX上传的文件有效</w:t>
       </w:r>
     </w:p>
     <w:p>
@@ -7117,14 +7096,14 @@
           <w:rFonts w:hint="default"/>
           <w:lang w:val="en-US" w:eastAsia="zh-CN"/>
         </w:rPr>
-        <w:t>tszNginAddr</w:t>
-      </w:r>
-      <w:r>
-        <w:rPr>
-          <w:rFonts w:hint="eastAsia"/>
-          <w:lang w:val="en-US" w:eastAsia="zh-CN"/>
-        </w:rPr>
-        <w:t>:NGINX服务地址,可不启用</w:t>
+        <w:t>tszHttpAddr</w:t>
+      </w:r>
+      <w:r>
+        <w:rPr>
+          <w:rFonts w:hint="eastAsia"/>
+          <w:lang w:val="en-US" w:eastAsia="zh-CN"/>
+        </w:rPr>
+        <w:t>:本机IP地址</w:t>
       </w:r>
     </w:p>
     <w:p>
@@ -7144,89 +7123,14 @@
           <w:rFonts w:hint="default"/>
           <w:lang w:val="en-US" w:eastAsia="zh-CN"/>
         </w:rPr>
-        <w:t>tszFileDir</w:t>
-      </w:r>
-      <w:r>
-        <w:rPr>
-          <w:rFonts w:hint="eastAsia"/>
-          <w:lang w:val="en-US" w:eastAsia="zh-CN"/>
-        </w:rPr>
-        <w:t>:保存的路径</w:t>
-      </w:r>
-    </w:p>
-    <w:p>
-      <w:pPr>
-        <w:pStyle w:val="3"/>
-        <w:bidi w:val="0"/>
-        <w:rPr>
-          <w:rFonts w:hint="eastAsia"/>
-          <w:lang w:val="en-US" w:eastAsia="zh-CN"/>
-        </w:rPr>
-      </w:pPr>
-      <w:bookmarkStart w:id="33" w:name="_Toc13580"/>
-      <w:r>
-        <w:rPr>
-          <w:rFonts w:hint="eastAsia"/>
-          <w:lang w:val="en-US" w:eastAsia="zh-CN"/>
-        </w:rPr>
-        <w:t>4.7 代理配置</w:t>
-      </w:r>
-      <w:bookmarkEnd w:id="33"/>
-    </w:p>
-    <w:p>
-      <w:pPr>
-        <w:rPr>
-          <w:rFonts w:hint="default"/>
-          <w:lang w:val="en-US" w:eastAsia="zh-CN"/>
-        </w:rPr>
-      </w:pPr>
-      <w:r>
-        <w:rPr>
-          <w:rFonts w:hint="eastAsia"/>
-          <w:lang w:val="en-US" w:eastAsia="zh-CN"/>
-        </w:rPr>
-        <w:t>XProxy 配置</w:t>
-      </w:r>
-    </w:p>
-    <w:p>
-      <w:pPr>
-        <w:pStyle w:val="4"/>
-        <w:bidi w:val="0"/>
-        <w:rPr>
-          <w:rFonts w:hint="eastAsia"/>
-          <w:lang w:val="en-US" w:eastAsia="zh-CN"/>
-        </w:rPr>
-      </w:pPr>
-      <w:bookmarkStart w:id="34" w:name="_Toc32751"/>
-      <w:r>
-        <w:rPr>
-          <w:rFonts w:hint="eastAsia"/>
-          <w:lang w:val="en-US" w:eastAsia="zh-CN"/>
-        </w:rPr>
-        <w:t>4.7.1 验证代理</w:t>
-      </w:r>
-      <w:bookmarkEnd w:id="34"/>
-    </w:p>
-    <w:p>
-      <w:pPr>
-        <w:rPr>
-          <w:rFonts w:hint="eastAsia"/>
-          <w:lang w:val="en-US" w:eastAsia="zh-CN"/>
-        </w:rPr>
-      </w:pPr>
-      <w:r>
-        <w:rPr>
-          <w:rFonts w:hint="default"/>
-          <w:lang w:val="en-US" w:eastAsia="zh-CN"/>
-        </w:rPr>
-        <w:t>XProxyAuth</w:t>
-      </w:r>
-      <w:r>
-        <w:rPr>
-          <w:rFonts w:hint="eastAsia"/>
-          <w:lang w:val="en-US" w:eastAsia="zh-CN"/>
-        </w:rPr>
-        <w:t xml:space="preserve"> 配置</w:t>
+        <w:t>tszNginAddr</w:t>
+      </w:r>
+      <w:r>
+        <w:rPr>
+          <w:rFonts w:hint="eastAsia"/>
+          <w:lang w:val="en-US" w:eastAsia="zh-CN"/>
+        </w:rPr>
+        <w:t>:NGINX服务地址,可不启用</w:t>
       </w:r>
     </w:p>
     <w:p>
@@ -7237,16 +7141,98 @@
         </w:numPr>
         <w:ind w:left="420" w:leftChars="0" w:hanging="420" w:firstLineChars="0"/>
         <w:rPr>
-          <w:rFonts w:hint="eastAsia"/>
-          <w:lang w:val="en-US" w:eastAsia="zh-CN"/>
-        </w:rPr>
-      </w:pPr>
-      <w:r>
-        <w:rPr>
-          <w:rFonts w:hint="eastAsia"/>
-          <w:lang w:val="en-US" w:eastAsia="zh-CN"/>
-        </w:rPr>
-        <w:t>bAuth:是否启用验证</w:t>
+          <w:rFonts w:hint="default"/>
+          <w:lang w:val="en-US" w:eastAsia="zh-CN"/>
+        </w:rPr>
+      </w:pPr>
+      <w:r>
+        <w:rPr>
+          <w:rFonts w:hint="default"/>
+          <w:lang w:val="en-US" w:eastAsia="zh-CN"/>
+        </w:rPr>
+        <w:t>tszFileDir</w:t>
+      </w:r>
+      <w:r>
+        <w:rPr>
+          <w:rFonts w:hint="eastAsia"/>
+          <w:lang w:val="en-US" w:eastAsia="zh-CN"/>
+        </w:rPr>
+        <w:t>:保存的路径</w:t>
+      </w:r>
+    </w:p>
+    <w:p>
+      <w:pPr>
+        <w:pStyle w:val="3"/>
+        <w:bidi w:val="0"/>
+        <w:rPr>
+          <w:rFonts w:hint="eastAsia"/>
+          <w:lang w:val="en-US" w:eastAsia="zh-CN"/>
+        </w:rPr>
+      </w:pPr>
+      <w:bookmarkStart w:id="33" w:name="_Toc31710"/>
+      <w:r>
+        <w:rPr>
+          <w:rFonts w:hint="eastAsia"/>
+          <w:lang w:val="en-US" w:eastAsia="zh-CN"/>
+        </w:rPr>
+        <w:t>4.7 代理配置</w:t>
+      </w:r>
+      <w:bookmarkEnd w:id="33"/>
+    </w:p>
+    <w:p>
+      <w:pPr>
+        <w:rPr>
+          <w:rFonts w:hint="default"/>
+          <w:lang w:val="en-US" w:eastAsia="zh-CN"/>
+        </w:rPr>
+      </w:pPr>
+      <w:r>
+        <w:rPr>
+          <w:rFonts w:hint="eastAsia"/>
+          <w:lang w:val="en-US" w:eastAsia="zh-CN"/>
+        </w:rPr>
+        <w:t>XProxy 配置</w:t>
+      </w:r>
+    </w:p>
+    <w:p>
+      <w:pPr>
+        <w:pStyle w:val="4"/>
+        <w:bidi w:val="0"/>
+        <w:rPr>
+          <w:rFonts w:hint="eastAsia"/>
+          <w:lang w:val="en-US" w:eastAsia="zh-CN"/>
+        </w:rPr>
+      </w:pPr>
+      <w:bookmarkStart w:id="34" w:name="_Toc18730"/>
+      <w:r>
+        <w:rPr>
+          <w:rFonts w:hint="eastAsia"/>
+          <w:lang w:val="en-US" w:eastAsia="zh-CN"/>
+        </w:rPr>
+        <w:t>4.7.1 验证代理</w:t>
+      </w:r>
+      <w:bookmarkEnd w:id="34"/>
+    </w:p>
+    <w:p>
+      <w:pPr>
+        <w:rPr>
+          <w:rFonts w:hint="eastAsia"/>
+          <w:lang w:val="en-US" w:eastAsia="zh-CN"/>
+        </w:rPr>
+      </w:pPr>
+      <w:r>
+        <w:rPr>
+          <w:rFonts w:hint="default"/>
+          <w:lang w:val="en-US" w:eastAsia="zh-CN"/>
+        </w:rPr>
+        <w:t>XProxyAuth</w:t>
+      </w:r>
+      <w:r>
+        <w:rPr>
+          <w:rFonts w:hint="eastAsia"/>
+          <w:lang w:val="en-US" w:eastAsia="zh-CN"/>
+        </w:rPr>
+        <w:t xml:space="preserve"> 配置</w:t>
       </w:r>
     </w:p>
     <w:p>
@@ -7266,7 +7252,7 @@
           <w:rFonts w:hint="eastAsia"/>
           <w:lang w:val="en-US" w:eastAsia="zh-CN"/>
         </w:rPr>
-        <w:t>tszUserList: 用户列表地址</w:t>
+        <w:t>bAuth:是否启用验证</w:t>
       </w:r>
     </w:p>
     <w:p>
@@ -7286,48 +7272,7 @@
           <w:rFonts w:hint="eastAsia"/>
           <w:lang w:val="en-US" w:eastAsia="zh-CN"/>
         </w:rPr>
-        <w:t>tszAuthProxy:使用远程验证,通过HTTP POST来验证,参考3.2.1.2,如果为空表示使用本地列表,否则请填写一个HTTP地址</w:t>
-      </w:r>
-    </w:p>
-    <w:p>
-      <w:pPr>
-        <w:pStyle w:val="4"/>
-        <w:bidi w:val="0"/>
-        <w:rPr>
-          <w:rFonts w:hint="eastAsia"/>
-          <w:lang w:val="en-US" w:eastAsia="zh-CN"/>
-        </w:rPr>
-      </w:pPr>
-      <w:bookmarkStart w:id="35" w:name="_Toc12526"/>
-      <w:r>
-        <w:rPr>
-          <w:rFonts w:hint="eastAsia"/>
-          <w:lang w:val="en-US" w:eastAsia="zh-CN"/>
-        </w:rPr>
-        <w:t>4.7.2 完成通知</w:t>
-      </w:r>
-      <w:bookmarkEnd w:id="35"/>
-    </w:p>
-    <w:p>
-      <w:pPr>
-        <w:rPr>
-          <w:rFonts w:hint="default"/>
-          <w:lang w:val="en-US" w:eastAsia="zh-CN"/>
-        </w:rPr>
-      </w:pPr>
-      <w:r>
-        <w:rPr>
-          <w:rFonts w:hint="default"/>
-          <w:lang w:val="en-US" w:eastAsia="zh-CN"/>
-        </w:rPr>
-        <w:t>XProxyPass</w:t>
-      </w:r>
-      <w:r>
-        <w:rPr>
-          <w:rFonts w:hint="eastAsia"/>
-          <w:lang w:val="en-US" w:eastAsia="zh-CN"/>
-        </w:rPr>
-        <w:t xml:space="preserve"> 配置</w:t>
+        <w:t>tszUserList: 用户列表地址</w:t>
       </w:r>
     </w:p>
     <w:p>
@@ -7338,6 +7283,40 @@
         </w:numPr>
         <w:ind w:left="420" w:leftChars="0" w:hanging="420" w:firstLineChars="0"/>
         <w:rPr>
+          <w:rFonts w:hint="eastAsia"/>
+          <w:lang w:val="en-US" w:eastAsia="zh-CN"/>
+        </w:rPr>
+      </w:pPr>
+      <w:r>
+        <w:rPr>
+          <w:rFonts w:hint="eastAsia"/>
+          <w:lang w:val="en-US" w:eastAsia="zh-CN"/>
+        </w:rPr>
+        <w:t>tszAuthProxy:使用远程验证,通过HTTP POST来验证,参考3.2.1.2,如果为空表示使用本地列表,否则请填写一个HTTP地址</w:t>
+      </w:r>
+    </w:p>
+    <w:p>
+      <w:pPr>
+        <w:pStyle w:val="4"/>
+        <w:bidi w:val="0"/>
+        <w:rPr>
+          <w:rFonts w:hint="eastAsia"/>
+          <w:lang w:val="en-US" w:eastAsia="zh-CN"/>
+        </w:rPr>
+      </w:pPr>
+      <w:bookmarkStart w:id="35" w:name="_Toc23411"/>
+      <w:r>
+        <w:rPr>
+          <w:rFonts w:hint="eastAsia"/>
+          <w:lang w:val="en-US" w:eastAsia="zh-CN"/>
+        </w:rPr>
+        <w:t>4.7.2 完成通知</w:t>
+      </w:r>
+      <w:bookmarkEnd w:id="35"/>
+    </w:p>
+    <w:p>
+      <w:pPr>
+        <w:rPr>
           <w:rFonts w:hint="default"/>
           <w:lang w:val="en-US" w:eastAsia="zh-CN"/>
         </w:rPr>
@@ -7347,14 +7326,14 @@
           <w:rFonts w:hint="default"/>
           <w:lang w:val="en-US" w:eastAsia="zh-CN"/>
         </w:rPr>
-        <w:t>bUPGet</w:t>
-      </w:r>
-      <w:r>
-        <w:rPr>
-          <w:rFonts w:hint="eastAsia"/>
-          <w:lang w:val="en-US" w:eastAsia="zh-CN"/>
-        </w:rPr>
-        <w:t>:是否启用上传完成通知</w:t>
+        <w:t>XProxyPass</w:t>
+      </w:r>
+      <w:r>
+        <w:rPr>
+          <w:rFonts w:hint="eastAsia"/>
+          <w:lang w:val="en-US" w:eastAsia="zh-CN"/>
+        </w:rPr>
+        <w:t xml:space="preserve"> 配置</w:t>
       </w:r>
     </w:p>
     <w:p>
@@ -7374,14 +7353,14 @@
           <w:rFonts w:hint="default"/>
           <w:lang w:val="en-US" w:eastAsia="zh-CN"/>
         </w:rPr>
-        <w:t>bDLGet</w:t>
-      </w:r>
-      <w:r>
-        <w:rPr>
-          <w:rFonts w:hint="eastAsia"/>
-          <w:lang w:val="en-US" w:eastAsia="zh-CN"/>
-        </w:rPr>
-        <w:t>:是否启用下载完成通知</w:t>
+        <w:t>bUPGet</w:t>
+      </w:r>
+      <w:r>
+        <w:rPr>
+          <w:rFonts w:hint="eastAsia"/>
+          <w:lang w:val="en-US" w:eastAsia="zh-CN"/>
+        </w:rPr>
+        <w:t>:是否启用上传完成通知</w:t>
       </w:r>
     </w:p>
     <w:p>
@@ -7401,14 +7380,14 @@
           <w:rFonts w:hint="default"/>
           <w:lang w:val="en-US" w:eastAsia="zh-CN"/>
         </w:rPr>
-        <w:t>tszUPPass</w:t>
-      </w:r>
-      <w:r>
-        <w:rPr>
-          <w:rFonts w:hint="eastAsia"/>
-          <w:lang w:val="en-US" w:eastAsia="zh-CN"/>
-        </w:rPr>
-        <w:t>:用户上传完成通知地址</w:t>
+        <w:t>bDLGet</w:t>
+      </w:r>
+      <w:r>
+        <w:rPr>
+          <w:rFonts w:hint="eastAsia"/>
+          <w:lang w:val="en-US" w:eastAsia="zh-CN"/>
+        </w:rPr>
+        <w:t>:是否启用下载完成通知</w:t>
       </w:r>
     </w:p>
     <w:p>
@@ -7428,6 +7407,33 @@
           <w:rFonts w:hint="default"/>
           <w:lang w:val="en-US" w:eastAsia="zh-CN"/>
         </w:rPr>
+        <w:t>tszUPPass</w:t>
+      </w:r>
+      <w:r>
+        <w:rPr>
+          <w:rFonts w:hint="eastAsia"/>
+          <w:lang w:val="en-US" w:eastAsia="zh-CN"/>
+        </w:rPr>
+        <w:t>:用户上传完成通知地址</w:t>
+      </w:r>
+    </w:p>
+    <w:p>
+      <w:pPr>
+        <w:numPr>
+          <w:ilvl w:val="0"/>
+          <w:numId w:val="2"/>
+        </w:numPr>
+        <w:ind w:left="420" w:leftChars="0" w:hanging="420" w:firstLineChars="0"/>
+        <w:rPr>
+          <w:rFonts w:hint="default"/>
+          <w:lang w:val="en-US" w:eastAsia="zh-CN"/>
+        </w:rPr>
+      </w:pPr>
+      <w:r>
+        <w:rPr>
+          <w:rFonts w:hint="default"/>
+          <w:lang w:val="en-US" w:eastAsia="zh-CN"/>
+        </w:rPr>
         <w:t>tszDLPass</w:t>
       </w:r>
       <w:r>
@@ -7468,7 +7474,7 @@
           <w:lang w:val="en-US" w:eastAsia="zh-CN"/>
         </w:rPr>
       </w:pPr>
-      <w:bookmarkStart w:id="36" w:name="_Toc22374"/>
+      <w:bookmarkStart w:id="36" w:name="_Toc10110"/>
       <w:r>
         <w:rPr>
           <w:rFonts w:hint="eastAsia"/>
@@ -7556,7 +7562,7 @@
           <w:lang w:val="en-US" w:eastAsia="zh-CN"/>
         </w:rPr>
       </w:pPr>
-      <w:bookmarkStart w:id="37" w:name="_Toc11342"/>
+      <w:bookmarkStart w:id="37" w:name="_Toc9815"/>
       <w:r>
         <w:rPr>
           <w:rFonts w:hint="eastAsia"/>
@@ -7596,7 +7602,7 @@
           <w:lang w:val="en-US" w:eastAsia="zh-CN"/>
         </w:rPr>
       </w:pPr>
-      <w:bookmarkStart w:id="38" w:name="_Toc13976"/>
+      <w:bookmarkStart w:id="38" w:name="_Toc32205"/>
       <w:r>
         <w:rPr>
           <w:rFonts w:hint="eastAsia"/>
@@ -7614,7 +7620,7 @@
           <w:lang w:val="en-US" w:eastAsia="zh-CN"/>
         </w:rPr>
       </w:pPr>
-      <w:bookmarkStart w:id="39" w:name="_Toc5865"/>
+      <w:bookmarkStart w:id="39" w:name="_Toc17563"/>
       <w:r>
         <w:rPr>
           <w:rFonts w:hint="eastAsia"/>
@@ -7647,7 +7653,7 @@
           <w:lang w:val="en-US" w:eastAsia="zh-CN"/>
         </w:rPr>
       </w:pPr>
-      <w:bookmarkStart w:id="40" w:name="_Toc27100"/>
+      <w:bookmarkStart w:id="40" w:name="_Toc27925"/>
       <w:r>
         <w:rPr>
           <w:rFonts w:hint="eastAsia"/>
@@ -7682,7 +7688,7 @@
           <w:lang w:val="en-US" w:eastAsia="zh-CN"/>
         </w:rPr>
       </w:pPr>
-      <w:bookmarkStart w:id="41" w:name="_Toc255"/>
+      <w:bookmarkStart w:id="41" w:name="_Toc4008"/>
       <w:r>
         <w:rPr>
           <w:rFonts w:hint="eastAsia"/>
@@ -7716,7 +7722,7 @@
           <w:lang w:val="en-US" w:eastAsia="zh-CN"/>
         </w:rPr>
       </w:pPr>
-      <w:bookmarkStart w:id="42" w:name="_Toc2198"/>
+      <w:bookmarkStart w:id="42" w:name="_Toc23516"/>
       <w:r>
         <w:rPr>
           <w:rFonts w:hint="eastAsia"/>

</xml_diff>

<commit_message>
added:distributed download app example update:Match XEngine V7.18
</commit_message>
<xml_diff>
--- a/XEngine_Docment/Docment_zh.docx
+++ b/XEngine_Docment/Docment_zh.docx
@@ -13,7 +13,7 @@
           <w:szCs w:val="44"/>
         </w:rPr>
       </w:pPr>
-      <w:bookmarkStart w:id="0" w:name="_Toc9302"/>
+      <w:bookmarkStart w:id="0" w:name="_Toc16813"/>
       <w:r>
         <w:rPr>
           <w:rFonts w:hint="eastAsia"/>
@@ -99,7 +99,7 @@
             <w:fldChar w:fldCharType="begin"/>
           </w:r>
           <w:r>
-            <w:instrText xml:space="preserve"> HYPERLINK \l _Toc9302 </w:instrText>
+            <w:instrText xml:space="preserve"> HYPERLINK \l _Toc16813 </w:instrText>
           </w:r>
           <w:r>
             <w:fldChar w:fldCharType="separate"/>
@@ -126,7 +126,7 @@
             <w:fldChar w:fldCharType="begin"/>
           </w:r>
           <w:r>
-            <w:instrText xml:space="preserve"> PAGEREF _Toc9302 \h </w:instrText>
+            <w:instrText xml:space="preserve"> PAGEREF _Toc16813 \h </w:instrText>
           </w:r>
           <w:r>
             <w:fldChar w:fldCharType="separate"/>
@@ -160,7 +160,7 @@
               <w:bCs/>
               <w:lang w:val="zh-CN"/>
             </w:rPr>
-            <w:instrText xml:space="preserve"> HYPERLINK \l _Toc6245 </w:instrText>
+            <w:instrText xml:space="preserve"> HYPERLINK \l _Toc1154 </w:instrText>
           </w:r>
           <w:r>
             <w:rPr>
@@ -182,7 +182,7 @@
             <w:fldChar w:fldCharType="begin"/>
           </w:r>
           <w:r>
-            <w:instrText xml:space="preserve"> PAGEREF _Toc6245 \h </w:instrText>
+            <w:instrText xml:space="preserve"> PAGEREF _Toc1154 \h </w:instrText>
           </w:r>
           <w:r>
             <w:fldChar w:fldCharType="separate"/>
@@ -220,7 +220,7 @@
               <w:bCs/>
               <w:lang w:val="zh-CN"/>
             </w:rPr>
-            <w:instrText xml:space="preserve"> HYPERLINK \l _Toc25221 </w:instrText>
+            <w:instrText xml:space="preserve"> HYPERLINK \l _Toc14954 </w:instrText>
           </w:r>
           <w:r>
             <w:rPr>
@@ -242,7 +242,7 @@
             <w:fldChar w:fldCharType="begin"/>
           </w:r>
           <w:r>
-            <w:instrText xml:space="preserve"> PAGEREF _Toc25221 \h </w:instrText>
+            <w:instrText xml:space="preserve"> PAGEREF _Toc14954 \h </w:instrText>
           </w:r>
           <w:r>
             <w:fldChar w:fldCharType="separate"/>
@@ -280,7 +280,7 @@
               <w:bCs/>
               <w:lang w:val="zh-CN"/>
             </w:rPr>
-            <w:instrText xml:space="preserve"> HYPERLINK \l _Toc2029 </w:instrText>
+            <w:instrText xml:space="preserve"> HYPERLINK \l _Toc29099 </w:instrText>
           </w:r>
           <w:r>
             <w:rPr>
@@ -304,7 +304,7 @@
             <w:fldChar w:fldCharType="begin"/>
           </w:r>
           <w:r>
-            <w:instrText xml:space="preserve"> PAGEREF _Toc2029 \h </w:instrText>
+            <w:instrText xml:space="preserve"> PAGEREF _Toc29099 \h </w:instrText>
           </w:r>
           <w:r>
             <w:fldChar w:fldCharType="separate"/>
@@ -342,7 +342,7 @@
               <w:bCs/>
               <w:lang w:val="zh-CN"/>
             </w:rPr>
-            <w:instrText xml:space="preserve"> HYPERLINK \l _Toc26706 </w:instrText>
+            <w:instrText xml:space="preserve"> HYPERLINK \l _Toc1130 </w:instrText>
           </w:r>
           <w:r>
             <w:rPr>
@@ -365,7 +365,7 @@
             <w:fldChar w:fldCharType="begin"/>
           </w:r>
           <w:r>
-            <w:instrText xml:space="preserve"> PAGEREF _Toc26706 \h </w:instrText>
+            <w:instrText xml:space="preserve"> PAGEREF _Toc1130 \h </w:instrText>
           </w:r>
           <w:r>
             <w:fldChar w:fldCharType="separate"/>
@@ -403,7 +403,7 @@
               <w:bCs/>
               <w:lang w:val="zh-CN"/>
             </w:rPr>
-            <w:instrText xml:space="preserve"> HYPERLINK \l _Toc379 </w:instrText>
+            <w:instrText xml:space="preserve"> HYPERLINK \l _Toc6233 </w:instrText>
           </w:r>
           <w:r>
             <w:rPr>
@@ -432,7 +432,7 @@
             <w:fldChar w:fldCharType="begin"/>
           </w:r>
           <w:r>
-            <w:instrText xml:space="preserve"> PAGEREF _Toc379 \h </w:instrText>
+            <w:instrText xml:space="preserve"> PAGEREF _Toc6233 \h </w:instrText>
           </w:r>
           <w:r>
             <w:fldChar w:fldCharType="separate"/>
@@ -470,7 +470,7 @@
               <w:bCs/>
               <w:lang w:val="zh-CN"/>
             </w:rPr>
-            <w:instrText xml:space="preserve"> HYPERLINK \l _Toc17000 </w:instrText>
+            <w:instrText xml:space="preserve"> HYPERLINK \l _Toc22267 </w:instrText>
           </w:r>
           <w:r>
             <w:rPr>
@@ -500,7 +500,7 @@
             <w:fldChar w:fldCharType="begin"/>
           </w:r>
           <w:r>
-            <w:instrText xml:space="preserve"> PAGEREF _Toc17000 \h </w:instrText>
+            <w:instrText xml:space="preserve"> PAGEREF _Toc22267 \h </w:instrText>
           </w:r>
           <w:r>
             <w:fldChar w:fldCharType="separate"/>
@@ -538,7 +538,7 @@
               <w:bCs/>
               <w:lang w:val="zh-CN"/>
             </w:rPr>
-            <w:instrText xml:space="preserve"> HYPERLINK \l _Toc26649 </w:instrText>
+            <w:instrText xml:space="preserve"> HYPERLINK \l _Toc20214 </w:instrText>
           </w:r>
           <w:r>
             <w:rPr>
@@ -568,7 +568,7 @@
             <w:fldChar w:fldCharType="begin"/>
           </w:r>
           <w:r>
-            <w:instrText xml:space="preserve"> PAGEREF _Toc26649 \h </w:instrText>
+            <w:instrText xml:space="preserve"> PAGEREF _Toc20214 \h </w:instrText>
           </w:r>
           <w:r>
             <w:fldChar w:fldCharType="separate"/>
@@ -606,7 +606,7 @@
               <w:bCs/>
               <w:lang w:val="zh-CN"/>
             </w:rPr>
-            <w:instrText xml:space="preserve"> HYPERLINK \l _Toc21644 </w:instrText>
+            <w:instrText xml:space="preserve"> HYPERLINK \l _Toc8652 </w:instrText>
           </w:r>
           <w:r>
             <w:rPr>
@@ -636,13 +636,13 @@
             <w:fldChar w:fldCharType="begin"/>
           </w:r>
           <w:r>
-            <w:instrText xml:space="preserve"> PAGEREF _Toc21644 \h </w:instrText>
+            <w:instrText xml:space="preserve"> PAGEREF _Toc8652 \h </w:instrText>
           </w:r>
           <w:r>
             <w:fldChar w:fldCharType="separate"/>
           </w:r>
           <w:r>
-            <w:t>5</w:t>
+            <w:t>4</w:t>
           </w:r>
           <w:r>
             <w:fldChar w:fldCharType="end"/>
@@ -674,7 +674,7 @@
               <w:bCs/>
               <w:lang w:val="zh-CN"/>
             </w:rPr>
-            <w:instrText xml:space="preserve"> HYPERLINK \l _Toc29139 </w:instrText>
+            <w:instrText xml:space="preserve"> HYPERLINK \l _Toc13733 </w:instrText>
           </w:r>
           <w:r>
             <w:rPr>
@@ -704,7 +704,7 @@
             <w:fldChar w:fldCharType="begin"/>
           </w:r>
           <w:r>
-            <w:instrText xml:space="preserve"> PAGEREF _Toc29139 \h </w:instrText>
+            <w:instrText xml:space="preserve"> PAGEREF _Toc13733 \h </w:instrText>
           </w:r>
           <w:r>
             <w:fldChar w:fldCharType="separate"/>
@@ -742,7 +742,7 @@
               <w:bCs/>
               <w:lang w:val="zh-CN"/>
             </w:rPr>
-            <w:instrText xml:space="preserve"> HYPERLINK \l _Toc16522 </w:instrText>
+            <w:instrText xml:space="preserve"> HYPERLINK \l _Toc24316 </w:instrText>
           </w:r>
           <w:r>
             <w:rPr>
@@ -765,7 +765,7 @@
             <w:fldChar w:fldCharType="begin"/>
           </w:r>
           <w:r>
-            <w:instrText xml:space="preserve"> PAGEREF _Toc16522 \h </w:instrText>
+            <w:instrText xml:space="preserve"> PAGEREF _Toc24316 \h </w:instrText>
           </w:r>
           <w:r>
             <w:fldChar w:fldCharType="separate"/>
@@ -803,7 +803,7 @@
               <w:bCs/>
               <w:lang w:val="zh-CN"/>
             </w:rPr>
-            <w:instrText xml:space="preserve"> HYPERLINK \l _Toc13677 </w:instrText>
+            <w:instrText xml:space="preserve"> HYPERLINK \l _Toc22144 </w:instrText>
           </w:r>
           <w:r>
             <w:rPr>
@@ -826,7 +826,7 @@
             <w:fldChar w:fldCharType="begin"/>
           </w:r>
           <w:r>
-            <w:instrText xml:space="preserve"> PAGEREF _Toc13677 \h </w:instrText>
+            <w:instrText xml:space="preserve"> PAGEREF _Toc22144 \h </w:instrText>
           </w:r>
           <w:r>
             <w:fldChar w:fldCharType="separate"/>
@@ -864,7 +864,7 @@
               <w:bCs/>
               <w:lang w:val="zh-CN"/>
             </w:rPr>
-            <w:instrText xml:space="preserve"> HYPERLINK \l _Toc30108 </w:instrText>
+            <w:instrText xml:space="preserve"> HYPERLINK \l _Toc28366 </w:instrText>
           </w:r>
           <w:r>
             <w:rPr>
@@ -887,7 +887,7 @@
             <w:fldChar w:fldCharType="begin"/>
           </w:r>
           <w:r>
-            <w:instrText xml:space="preserve"> PAGEREF _Toc30108 \h </w:instrText>
+            <w:instrText xml:space="preserve"> PAGEREF _Toc28366 \h </w:instrText>
           </w:r>
           <w:r>
             <w:fldChar w:fldCharType="separate"/>
@@ -925,7 +925,7 @@
               <w:bCs/>
               <w:lang w:val="zh-CN"/>
             </w:rPr>
-            <w:instrText xml:space="preserve"> HYPERLINK \l _Toc21174 </w:instrText>
+            <w:instrText xml:space="preserve"> HYPERLINK \l _Toc23816 </w:instrText>
           </w:r>
           <w:r>
             <w:rPr>
@@ -948,7 +948,7 @@
             <w:fldChar w:fldCharType="begin"/>
           </w:r>
           <w:r>
-            <w:instrText xml:space="preserve"> PAGEREF _Toc21174 \h </w:instrText>
+            <w:instrText xml:space="preserve"> PAGEREF _Toc23816 \h </w:instrText>
           </w:r>
           <w:r>
             <w:fldChar w:fldCharType="separate"/>
@@ -986,7 +986,7 @@
               <w:bCs/>
               <w:lang w:val="zh-CN"/>
             </w:rPr>
-            <w:instrText xml:space="preserve"> HYPERLINK \l _Toc13287 </w:instrText>
+            <w:instrText xml:space="preserve"> HYPERLINK \l _Toc4572 </w:instrText>
           </w:r>
           <w:r>
             <w:rPr>
@@ -1009,7 +1009,7 @@
             <w:fldChar w:fldCharType="begin"/>
           </w:r>
           <w:r>
-            <w:instrText xml:space="preserve"> PAGEREF _Toc13287 \h </w:instrText>
+            <w:instrText xml:space="preserve"> PAGEREF _Toc4572 \h </w:instrText>
           </w:r>
           <w:r>
             <w:fldChar w:fldCharType="separate"/>
@@ -1047,7 +1047,7 @@
               <w:bCs/>
               <w:lang w:val="zh-CN"/>
             </w:rPr>
-            <w:instrText xml:space="preserve"> HYPERLINK \l _Toc29317 </w:instrText>
+            <w:instrText xml:space="preserve"> HYPERLINK \l _Toc17927 </w:instrText>
           </w:r>
           <w:r>
             <w:rPr>
@@ -1070,7 +1070,7 @@
             <w:fldChar w:fldCharType="begin"/>
           </w:r>
           <w:r>
-            <w:instrText xml:space="preserve"> PAGEREF _Toc29317 \h </w:instrText>
+            <w:instrText xml:space="preserve"> PAGEREF _Toc17927 \h </w:instrText>
           </w:r>
           <w:r>
             <w:fldChar w:fldCharType="separate"/>
@@ -1108,7 +1108,7 @@
               <w:bCs/>
               <w:lang w:val="zh-CN"/>
             </w:rPr>
-            <w:instrText xml:space="preserve"> HYPERLINK \l _Toc27908 </w:instrText>
+            <w:instrText xml:space="preserve"> HYPERLINK \l _Toc32253 </w:instrText>
           </w:r>
           <w:r>
             <w:rPr>
@@ -1131,7 +1131,7 @@
             <w:fldChar w:fldCharType="begin"/>
           </w:r>
           <w:r>
-            <w:instrText xml:space="preserve"> PAGEREF _Toc27908 \h </w:instrText>
+            <w:instrText xml:space="preserve"> PAGEREF _Toc32253 \h </w:instrText>
           </w:r>
           <w:r>
             <w:fldChar w:fldCharType="separate"/>
@@ -1169,7 +1169,7 @@
               <w:bCs/>
               <w:lang w:val="zh-CN"/>
             </w:rPr>
-            <w:instrText xml:space="preserve"> HYPERLINK \l _Toc941 </w:instrText>
+            <w:instrText xml:space="preserve"> HYPERLINK \l _Toc13158 </w:instrText>
           </w:r>
           <w:r>
             <w:rPr>
@@ -1192,7 +1192,7 @@
             <w:fldChar w:fldCharType="begin"/>
           </w:r>
           <w:r>
-            <w:instrText xml:space="preserve"> PAGEREF _Toc941 \h </w:instrText>
+            <w:instrText xml:space="preserve"> PAGEREF _Toc13158 \h </w:instrText>
           </w:r>
           <w:r>
             <w:fldChar w:fldCharType="separate"/>
@@ -1230,7 +1230,7 @@
               <w:bCs/>
               <w:lang w:val="zh-CN"/>
             </w:rPr>
-            <w:instrText xml:space="preserve"> HYPERLINK \l _Toc29104 </w:instrText>
+            <w:instrText xml:space="preserve"> HYPERLINK \l _Toc11065 </w:instrText>
           </w:r>
           <w:r>
             <w:rPr>
@@ -1253,7 +1253,7 @@
             <w:fldChar w:fldCharType="begin"/>
           </w:r>
           <w:r>
-            <w:instrText xml:space="preserve"> PAGEREF _Toc29104 \h </w:instrText>
+            <w:instrText xml:space="preserve"> PAGEREF _Toc11065 \h </w:instrText>
           </w:r>
           <w:r>
             <w:fldChar w:fldCharType="separate"/>
@@ -1291,7 +1291,7 @@
               <w:bCs/>
               <w:lang w:val="zh-CN"/>
             </w:rPr>
-            <w:instrText xml:space="preserve"> HYPERLINK \l _Toc1120 </w:instrText>
+            <w:instrText xml:space="preserve"> HYPERLINK \l _Toc11206 </w:instrText>
           </w:r>
           <w:r>
             <w:rPr>
@@ -1314,7 +1314,7 @@
             <w:fldChar w:fldCharType="begin"/>
           </w:r>
           <w:r>
-            <w:instrText xml:space="preserve"> PAGEREF _Toc1120 \h </w:instrText>
+            <w:instrText xml:space="preserve"> PAGEREF _Toc11206 \h </w:instrText>
           </w:r>
           <w:r>
             <w:fldChar w:fldCharType="separate"/>
@@ -1352,7 +1352,7 @@
               <w:bCs/>
               <w:lang w:val="zh-CN"/>
             </w:rPr>
-            <w:instrText xml:space="preserve"> HYPERLINK \l _Toc7700 </w:instrText>
+            <w:instrText xml:space="preserve"> HYPERLINK \l _Toc8575 </w:instrText>
           </w:r>
           <w:r>
             <w:rPr>
@@ -1375,7 +1375,7 @@
             <w:fldChar w:fldCharType="begin"/>
           </w:r>
           <w:r>
-            <w:instrText xml:space="preserve"> PAGEREF _Toc7700 \h </w:instrText>
+            <w:instrText xml:space="preserve"> PAGEREF _Toc8575 \h </w:instrText>
           </w:r>
           <w:r>
             <w:fldChar w:fldCharType="separate"/>
@@ -1413,7 +1413,7 @@
               <w:bCs/>
               <w:lang w:val="zh-CN"/>
             </w:rPr>
-            <w:instrText xml:space="preserve"> HYPERLINK \l _Toc25564 </w:instrText>
+            <w:instrText xml:space="preserve"> HYPERLINK \l _Toc3042 </w:instrText>
           </w:r>
           <w:r>
             <w:rPr>
@@ -1436,7 +1436,7 @@
             <w:fldChar w:fldCharType="begin"/>
           </w:r>
           <w:r>
-            <w:instrText xml:space="preserve"> PAGEREF _Toc25564 \h </w:instrText>
+            <w:instrText xml:space="preserve"> PAGEREF _Toc3042 \h </w:instrText>
           </w:r>
           <w:r>
             <w:fldChar w:fldCharType="separate"/>
@@ -1474,7 +1474,7 @@
               <w:bCs/>
               <w:lang w:val="zh-CN"/>
             </w:rPr>
-            <w:instrText xml:space="preserve"> HYPERLINK \l _Toc331 </w:instrText>
+            <w:instrText xml:space="preserve"> HYPERLINK \l _Toc5377 </w:instrText>
           </w:r>
           <w:r>
             <w:rPr>
@@ -1497,7 +1497,7 @@
             <w:fldChar w:fldCharType="begin"/>
           </w:r>
           <w:r>
-            <w:instrText xml:space="preserve"> PAGEREF _Toc331 \h </w:instrText>
+            <w:instrText xml:space="preserve"> PAGEREF _Toc5377 \h </w:instrText>
           </w:r>
           <w:r>
             <w:fldChar w:fldCharType="separate"/>
@@ -1535,7 +1535,7 @@
               <w:bCs/>
               <w:lang w:val="zh-CN"/>
             </w:rPr>
-            <w:instrText xml:space="preserve"> HYPERLINK \l _Toc9817 </w:instrText>
+            <w:instrText xml:space="preserve"> HYPERLINK \l _Toc24578 </w:instrText>
           </w:r>
           <w:r>
             <w:rPr>
@@ -1558,7 +1558,7 @@
             <w:fldChar w:fldCharType="begin"/>
           </w:r>
           <w:r>
-            <w:instrText xml:space="preserve"> PAGEREF _Toc9817 \h </w:instrText>
+            <w:instrText xml:space="preserve"> PAGEREF _Toc24578 \h </w:instrText>
           </w:r>
           <w:r>
             <w:fldChar w:fldCharType="separate"/>
@@ -1596,7 +1596,7 @@
               <w:bCs/>
               <w:lang w:val="zh-CN"/>
             </w:rPr>
-            <w:instrText xml:space="preserve"> HYPERLINK \l _Toc8715 </w:instrText>
+            <w:instrText xml:space="preserve"> HYPERLINK \l _Toc20053 </w:instrText>
           </w:r>
           <w:r>
             <w:rPr>
@@ -1619,7 +1619,7 @@
             <w:fldChar w:fldCharType="begin"/>
           </w:r>
           <w:r>
-            <w:instrText xml:space="preserve"> PAGEREF _Toc8715 \h </w:instrText>
+            <w:instrText xml:space="preserve"> PAGEREF _Toc20053 \h </w:instrText>
           </w:r>
           <w:r>
             <w:fldChar w:fldCharType="separate"/>
@@ -1657,7 +1657,7 @@
               <w:bCs/>
               <w:lang w:val="zh-CN"/>
             </w:rPr>
-            <w:instrText xml:space="preserve"> HYPERLINK \l _Toc1425 </w:instrText>
+            <w:instrText xml:space="preserve"> HYPERLINK \l _Toc19977 </w:instrText>
           </w:r>
           <w:r>
             <w:rPr>
@@ -1680,7 +1680,7 @@
             <w:fldChar w:fldCharType="begin"/>
           </w:r>
           <w:r>
-            <w:instrText xml:space="preserve"> PAGEREF _Toc1425 \h </w:instrText>
+            <w:instrText xml:space="preserve"> PAGEREF _Toc19977 \h </w:instrText>
           </w:r>
           <w:r>
             <w:fldChar w:fldCharType="separate"/>
@@ -1718,7 +1718,7 @@
               <w:bCs/>
               <w:lang w:val="zh-CN"/>
             </w:rPr>
-            <w:instrText xml:space="preserve"> HYPERLINK \l _Toc20891 </w:instrText>
+            <w:instrText xml:space="preserve"> HYPERLINK \l _Toc1239 </w:instrText>
           </w:r>
           <w:r>
             <w:rPr>
@@ -1741,7 +1741,7 @@
             <w:fldChar w:fldCharType="begin"/>
           </w:r>
           <w:r>
-            <w:instrText xml:space="preserve"> PAGEREF _Toc20891 \h </w:instrText>
+            <w:instrText xml:space="preserve"> PAGEREF _Toc1239 \h </w:instrText>
           </w:r>
           <w:r>
             <w:fldChar w:fldCharType="separate"/>
@@ -1779,7 +1779,7 @@
               <w:bCs/>
               <w:lang w:val="zh-CN"/>
             </w:rPr>
-            <w:instrText xml:space="preserve"> HYPERLINK \l _Toc23129 </w:instrText>
+            <w:instrText xml:space="preserve"> HYPERLINK \l _Toc15584 </w:instrText>
           </w:r>
           <w:r>
             <w:rPr>
@@ -1802,13 +1802,13 @@
             <w:fldChar w:fldCharType="begin"/>
           </w:r>
           <w:r>
-            <w:instrText xml:space="preserve"> PAGEREF _Toc23129 \h </w:instrText>
+            <w:instrText xml:space="preserve"> PAGEREF _Toc15584 \h </w:instrText>
           </w:r>
           <w:r>
             <w:fldChar w:fldCharType="separate"/>
           </w:r>
           <w:r>
-            <w:t>11</w:t>
+            <w:t>12</w:t>
           </w:r>
           <w:r>
             <w:fldChar w:fldCharType="end"/>
@@ -1840,7 +1840,7 @@
               <w:bCs/>
               <w:lang w:val="zh-CN"/>
             </w:rPr>
-            <w:instrText xml:space="preserve"> HYPERLINK \l _Toc18303 </w:instrText>
+            <w:instrText xml:space="preserve"> HYPERLINK \l _Toc17629 </w:instrText>
           </w:r>
           <w:r>
             <w:rPr>
@@ -1863,13 +1863,13 @@
             <w:fldChar w:fldCharType="begin"/>
           </w:r>
           <w:r>
-            <w:instrText xml:space="preserve"> PAGEREF _Toc18303 \h </w:instrText>
+            <w:instrText xml:space="preserve"> PAGEREF _Toc17629 \h </w:instrText>
           </w:r>
           <w:r>
             <w:fldChar w:fldCharType="separate"/>
           </w:r>
           <w:r>
-            <w:t>11</w:t>
+            <w:t>12</w:t>
           </w:r>
           <w:r>
             <w:fldChar w:fldCharType="end"/>
@@ -1901,7 +1901,7 @@
               <w:bCs/>
               <w:lang w:val="zh-CN"/>
             </w:rPr>
-            <w:instrText xml:space="preserve"> HYPERLINK \l _Toc16413 </w:instrText>
+            <w:instrText xml:space="preserve"> HYPERLINK \l _Toc3148 </w:instrText>
           </w:r>
           <w:r>
             <w:rPr>
@@ -1924,13 +1924,13 @@
             <w:fldChar w:fldCharType="begin"/>
           </w:r>
           <w:r>
-            <w:instrText xml:space="preserve"> PAGEREF _Toc16413 \h </w:instrText>
+            <w:instrText xml:space="preserve"> PAGEREF _Toc3148 \h </w:instrText>
           </w:r>
           <w:r>
             <w:fldChar w:fldCharType="separate"/>
           </w:r>
           <w:r>
-            <w:t>12</w:t>
+            <w:t>13</w:t>
           </w:r>
           <w:r>
             <w:fldChar w:fldCharType="end"/>
@@ -1962,7 +1962,7 @@
               <w:bCs/>
               <w:lang w:val="zh-CN"/>
             </w:rPr>
-            <w:instrText xml:space="preserve"> HYPERLINK \l _Toc21377 </w:instrText>
+            <w:instrText xml:space="preserve"> HYPERLINK \l _Toc2232 </w:instrText>
           </w:r>
           <w:r>
             <w:rPr>
@@ -1985,13 +1985,13 @@
             <w:fldChar w:fldCharType="begin"/>
           </w:r>
           <w:r>
-            <w:instrText xml:space="preserve"> PAGEREF _Toc21377 \h </w:instrText>
+            <w:instrText xml:space="preserve"> PAGEREF _Toc2232 \h </w:instrText>
           </w:r>
           <w:r>
             <w:fldChar w:fldCharType="separate"/>
           </w:r>
           <w:r>
-            <w:t>13</w:t>
+            <w:t>14</w:t>
           </w:r>
           <w:r>
             <w:fldChar w:fldCharType="end"/>
@@ -2023,7 +2023,7 @@
               <w:bCs/>
               <w:lang w:val="zh-CN"/>
             </w:rPr>
-            <w:instrText xml:space="preserve"> HYPERLINK \l _Toc10570 </w:instrText>
+            <w:instrText xml:space="preserve"> HYPERLINK \l _Toc2169 </w:instrText>
           </w:r>
           <w:r>
             <w:rPr>
@@ -2046,7 +2046,7 @@
             <w:fldChar w:fldCharType="begin"/>
           </w:r>
           <w:r>
-            <w:instrText xml:space="preserve"> PAGEREF _Toc10570 \h </w:instrText>
+            <w:instrText xml:space="preserve"> PAGEREF _Toc2169 \h </w:instrText>
           </w:r>
           <w:r>
             <w:fldChar w:fldCharType="separate"/>
@@ -2084,7 +2084,7 @@
               <w:bCs/>
               <w:lang w:val="zh-CN"/>
             </w:rPr>
-            <w:instrText xml:space="preserve"> HYPERLINK \l _Toc8447 </w:instrText>
+            <w:instrText xml:space="preserve"> HYPERLINK \l _Toc8859 </w:instrText>
           </w:r>
           <w:r>
             <w:rPr>
@@ -2107,13 +2107,13 @@
             <w:fldChar w:fldCharType="begin"/>
           </w:r>
           <w:r>
-            <w:instrText xml:space="preserve"> PAGEREF _Toc8447 \h </w:instrText>
+            <w:instrText xml:space="preserve"> PAGEREF _Toc8859 \h </w:instrText>
           </w:r>
           <w:r>
             <w:fldChar w:fldCharType="separate"/>
           </w:r>
           <w:r>
-            <w:t>16</w:t>
+            <w:t>17</w:t>
           </w:r>
           <w:r>
             <w:fldChar w:fldCharType="end"/>
@@ -2145,7 +2145,7 @@
               <w:bCs/>
               <w:lang w:val="zh-CN"/>
             </w:rPr>
-            <w:instrText xml:space="preserve"> HYPERLINK \l _Toc5091 </w:instrText>
+            <w:instrText xml:space="preserve"> HYPERLINK \l _Toc24244 </w:instrText>
           </w:r>
           <w:r>
             <w:rPr>
@@ -2168,13 +2168,13 @@
             <w:fldChar w:fldCharType="begin"/>
           </w:r>
           <w:r>
-            <w:instrText xml:space="preserve"> PAGEREF _Toc5091 \h </w:instrText>
+            <w:instrText xml:space="preserve"> PAGEREF _Toc24244 \h </w:instrText>
           </w:r>
           <w:r>
             <w:fldChar w:fldCharType="separate"/>
           </w:r>
           <w:r>
-            <w:t>16</w:t>
+            <w:t>17</w:t>
           </w:r>
           <w:r>
             <w:fldChar w:fldCharType="end"/>
@@ -2206,7 +2206,7 @@
               <w:bCs/>
               <w:lang w:val="zh-CN"/>
             </w:rPr>
-            <w:instrText xml:space="preserve"> HYPERLINK \l _Toc7587 </w:instrText>
+            <w:instrText xml:space="preserve"> HYPERLINK \l _Toc18142 </w:instrText>
           </w:r>
           <w:r>
             <w:rPr>
@@ -2229,13 +2229,13 @@
             <w:fldChar w:fldCharType="begin"/>
           </w:r>
           <w:r>
-            <w:instrText xml:space="preserve"> PAGEREF _Toc7587 \h </w:instrText>
+            <w:instrText xml:space="preserve"> PAGEREF _Toc18142 \h </w:instrText>
           </w:r>
           <w:r>
             <w:fldChar w:fldCharType="separate"/>
           </w:r>
           <w:r>
-            <w:t>16</w:t>
+            <w:t>17</w:t>
           </w:r>
           <w:r>
             <w:fldChar w:fldCharType="end"/>
@@ -2267,7 +2267,7 @@
               <w:bCs/>
               <w:lang w:val="zh-CN"/>
             </w:rPr>
-            <w:instrText xml:space="preserve"> HYPERLINK \l _Toc18383 </w:instrText>
+            <w:instrText xml:space="preserve"> HYPERLINK \l _Toc17712 </w:instrText>
           </w:r>
           <w:r>
             <w:rPr>
@@ -2290,13 +2290,13 @@
             <w:fldChar w:fldCharType="begin"/>
           </w:r>
           <w:r>
-            <w:instrText xml:space="preserve"> PAGEREF _Toc18383 \h </w:instrText>
+            <w:instrText xml:space="preserve"> PAGEREF _Toc17712 \h </w:instrText>
           </w:r>
           <w:r>
             <w:fldChar w:fldCharType="separate"/>
           </w:r>
           <w:r>
-            <w:t>16</w:t>
+            <w:t>17</w:t>
           </w:r>
           <w:r>
             <w:fldChar w:fldCharType="end"/>
@@ -2328,7 +2328,7 @@
               <w:bCs/>
               <w:lang w:val="zh-CN"/>
             </w:rPr>
-            <w:instrText xml:space="preserve"> HYPERLINK \l _Toc26358 </w:instrText>
+            <w:instrText xml:space="preserve"> HYPERLINK \l _Toc16696 </w:instrText>
           </w:r>
           <w:r>
             <w:rPr>
@@ -2351,13 +2351,13 @@
             <w:fldChar w:fldCharType="begin"/>
           </w:r>
           <w:r>
-            <w:instrText xml:space="preserve"> PAGEREF _Toc26358 \h </w:instrText>
+            <w:instrText xml:space="preserve"> PAGEREF _Toc16696 \h </w:instrText>
           </w:r>
           <w:r>
             <w:fldChar w:fldCharType="separate"/>
           </w:r>
           <w:r>
-            <w:t>16</w:t>
+            <w:t>17</w:t>
           </w:r>
           <w:r>
             <w:fldChar w:fldCharType="end"/>
@@ -2389,7 +2389,7 @@
               <w:bCs/>
               <w:lang w:val="zh-CN"/>
             </w:rPr>
-            <w:instrText xml:space="preserve"> HYPERLINK \l _Toc5294 </w:instrText>
+            <w:instrText xml:space="preserve"> HYPERLINK \l _Toc21969 </w:instrText>
           </w:r>
           <w:r>
             <w:rPr>
@@ -2412,7 +2412,7 @@
             <w:fldChar w:fldCharType="begin"/>
           </w:r>
           <w:r>
-            <w:instrText xml:space="preserve"> PAGEREF _Toc5294 \h </w:instrText>
+            <w:instrText xml:space="preserve"> PAGEREF _Toc21969 \h </w:instrText>
           </w:r>
           <w:r>
             <w:fldChar w:fldCharType="separate"/>
@@ -2450,7 +2450,7 @@
               <w:bCs/>
               <w:lang w:val="zh-CN"/>
             </w:rPr>
-            <w:instrText xml:space="preserve"> HYPERLINK \l _Toc32108 </w:instrText>
+            <w:instrText xml:space="preserve"> HYPERLINK \l _Toc29924 </w:instrText>
           </w:r>
           <w:r>
             <w:rPr>
@@ -2473,13 +2473,13 @@
             <w:fldChar w:fldCharType="begin"/>
           </w:r>
           <w:r>
-            <w:instrText xml:space="preserve"> PAGEREF _Toc32108 \h </w:instrText>
+            <w:instrText xml:space="preserve"> PAGEREF _Toc29924 \h </w:instrText>
           </w:r>
           <w:r>
             <w:fldChar w:fldCharType="separate"/>
           </w:r>
           <w:r>
-            <w:t>17</w:t>
+            <w:t>18</w:t>
           </w:r>
           <w:r>
             <w:fldChar w:fldCharType="end"/>
@@ -2511,7 +2511,7 @@
               <w:bCs/>
               <w:lang w:val="zh-CN"/>
             </w:rPr>
-            <w:instrText xml:space="preserve"> HYPERLINK \l _Toc29490 </w:instrText>
+            <w:instrText xml:space="preserve"> HYPERLINK \l _Toc23620 </w:instrText>
           </w:r>
           <w:r>
             <w:rPr>
@@ -2534,13 +2534,13 @@
             <w:fldChar w:fldCharType="begin"/>
           </w:r>
           <w:r>
-            <w:instrText xml:space="preserve"> PAGEREF _Toc29490 \h </w:instrText>
+            <w:instrText xml:space="preserve"> PAGEREF _Toc23620 \h </w:instrText>
           </w:r>
           <w:r>
             <w:fldChar w:fldCharType="separate"/>
           </w:r>
           <w:r>
-            <w:t>17</w:t>
+            <w:t>18</w:t>
           </w:r>
           <w:r>
             <w:fldChar w:fldCharType="end"/>
@@ -2572,7 +2572,7 @@
               <w:bCs/>
               <w:lang w:val="zh-CN"/>
             </w:rPr>
-            <w:instrText xml:space="preserve"> HYPERLINK \l _Toc12498 </w:instrText>
+            <w:instrText xml:space="preserve"> HYPERLINK \l _Toc1739 </w:instrText>
           </w:r>
           <w:r>
             <w:rPr>
@@ -2595,13 +2595,13 @@
             <w:fldChar w:fldCharType="begin"/>
           </w:r>
           <w:r>
-            <w:instrText xml:space="preserve"> PAGEREF _Toc12498 \h </w:instrText>
+            <w:instrText xml:space="preserve"> PAGEREF _Toc1739 \h </w:instrText>
           </w:r>
           <w:r>
             <w:fldChar w:fldCharType="separate"/>
           </w:r>
           <w:r>
-            <w:t>17</w:t>
+            <w:t>18</w:t>
           </w:r>
           <w:r>
             <w:fldChar w:fldCharType="end"/>
@@ -2633,7 +2633,7 @@
               <w:bCs/>
               <w:lang w:val="zh-CN"/>
             </w:rPr>
-            <w:instrText xml:space="preserve"> HYPERLINK \l _Toc20040 </w:instrText>
+            <w:instrText xml:space="preserve"> HYPERLINK \l _Toc6644 </w:instrText>
           </w:r>
           <w:r>
             <w:rPr>
@@ -2656,7 +2656,7 @@
             <w:fldChar w:fldCharType="begin"/>
           </w:r>
           <w:r>
-            <w:instrText xml:space="preserve"> PAGEREF _Toc20040 \h </w:instrText>
+            <w:instrText xml:space="preserve"> PAGEREF _Toc6644 \h </w:instrText>
           </w:r>
           <w:r>
             <w:fldChar w:fldCharType="separate"/>
@@ -2694,7 +2694,7 @@
               <w:bCs/>
               <w:lang w:val="zh-CN"/>
             </w:rPr>
-            <w:instrText xml:space="preserve"> HYPERLINK \l _Toc6484 </w:instrText>
+            <w:instrText xml:space="preserve"> HYPERLINK \l _Toc18988 </w:instrText>
           </w:r>
           <w:r>
             <w:rPr>
@@ -2717,13 +2717,13 @@
             <w:fldChar w:fldCharType="begin"/>
           </w:r>
           <w:r>
-            <w:instrText xml:space="preserve"> PAGEREF _Toc6484 \h </w:instrText>
+            <w:instrText xml:space="preserve"> PAGEREF _Toc18988 \h </w:instrText>
           </w:r>
           <w:r>
             <w:fldChar w:fldCharType="separate"/>
           </w:r>
           <w:r>
-            <w:t>18</w:t>
+            <w:t>19</w:t>
           </w:r>
           <w:r>
             <w:fldChar w:fldCharType="end"/>
@@ -2755,7 +2755,7 @@
               <w:bCs/>
               <w:lang w:val="zh-CN"/>
             </w:rPr>
-            <w:instrText xml:space="preserve"> HYPERLINK \l _Toc6814 </w:instrText>
+            <w:instrText xml:space="preserve"> HYPERLINK \l _Toc22177 </w:instrText>
           </w:r>
           <w:r>
             <w:rPr>
@@ -2778,13 +2778,13 @@
             <w:fldChar w:fldCharType="begin"/>
           </w:r>
           <w:r>
-            <w:instrText xml:space="preserve"> PAGEREF _Toc6814 \h </w:instrText>
+            <w:instrText xml:space="preserve"> PAGEREF _Toc22177 \h </w:instrText>
           </w:r>
           <w:r>
             <w:fldChar w:fldCharType="separate"/>
           </w:r>
           <w:r>
-            <w:t>18</w:t>
+            <w:t>19</w:t>
           </w:r>
           <w:r>
             <w:fldChar w:fldCharType="end"/>
@@ -2816,7 +2816,7 @@
               <w:bCs/>
               <w:lang w:val="zh-CN"/>
             </w:rPr>
-            <w:instrText xml:space="preserve"> HYPERLINK \l _Toc18790 </w:instrText>
+            <w:instrText xml:space="preserve"> HYPERLINK \l _Toc2904 </w:instrText>
           </w:r>
           <w:r>
             <w:rPr>
@@ -2839,13 +2839,13 @@
             <w:fldChar w:fldCharType="begin"/>
           </w:r>
           <w:r>
-            <w:instrText xml:space="preserve"> PAGEREF _Toc18790 \h </w:instrText>
+            <w:instrText xml:space="preserve"> PAGEREF _Toc2904 \h </w:instrText>
           </w:r>
           <w:r>
             <w:fldChar w:fldCharType="separate"/>
           </w:r>
           <w:r>
-            <w:t>18</w:t>
+            <w:t>19</w:t>
           </w:r>
           <w:r>
             <w:fldChar w:fldCharType="end"/>
@@ -2877,7 +2877,7 @@
               <w:bCs/>
               <w:lang w:val="zh-CN"/>
             </w:rPr>
-            <w:instrText xml:space="preserve"> HYPERLINK \l _Toc22344 </w:instrText>
+            <w:instrText xml:space="preserve"> HYPERLINK \l _Toc2718 </w:instrText>
           </w:r>
           <w:r>
             <w:rPr>
@@ -2900,13 +2900,13 @@
             <w:fldChar w:fldCharType="begin"/>
           </w:r>
           <w:r>
-            <w:instrText xml:space="preserve"> PAGEREF _Toc22344 \h </w:instrText>
+            <w:instrText xml:space="preserve"> PAGEREF _Toc2718 \h </w:instrText>
           </w:r>
           <w:r>
             <w:fldChar w:fldCharType="separate"/>
           </w:r>
           <w:r>
-            <w:t>18</w:t>
+            <w:t>19</w:t>
           </w:r>
           <w:r>
             <w:fldChar w:fldCharType="end"/>
@@ -2938,7 +2938,7 @@
               <w:bCs/>
               <w:lang w:val="zh-CN"/>
             </w:rPr>
-            <w:instrText xml:space="preserve"> HYPERLINK \l _Toc2145 </w:instrText>
+            <w:instrText xml:space="preserve"> HYPERLINK \l _Toc29054 </w:instrText>
           </w:r>
           <w:r>
             <w:rPr>
@@ -2961,13 +2961,13 @@
             <w:fldChar w:fldCharType="begin"/>
           </w:r>
           <w:r>
-            <w:instrText xml:space="preserve"> PAGEREF _Toc2145 \h </w:instrText>
+            <w:instrText xml:space="preserve"> PAGEREF _Toc29054 \h </w:instrText>
           </w:r>
           <w:r>
             <w:fldChar w:fldCharType="separate"/>
           </w:r>
           <w:r>
-            <w:t>18</w:t>
+            <w:t>19</w:t>
           </w:r>
           <w:r>
             <w:fldChar w:fldCharType="end"/>
@@ -2999,7 +2999,7 @@
               <w:bCs/>
               <w:lang w:val="zh-CN"/>
             </w:rPr>
-            <w:instrText xml:space="preserve"> HYPERLINK \l _Toc10382 </w:instrText>
+            <w:instrText xml:space="preserve"> HYPERLINK \l _Toc6140 </w:instrText>
           </w:r>
           <w:r>
             <w:rPr>
@@ -3022,13 +3022,13 @@
             <w:fldChar w:fldCharType="begin"/>
           </w:r>
           <w:r>
-            <w:instrText xml:space="preserve"> PAGEREF _Toc10382 \h </w:instrText>
+            <w:instrText xml:space="preserve"> PAGEREF _Toc6140 \h </w:instrText>
           </w:r>
           <w:r>
             <w:fldChar w:fldCharType="separate"/>
           </w:r>
           <w:r>
-            <w:t>18</w:t>
+            <w:t>19</w:t>
           </w:r>
           <w:r>
             <w:fldChar w:fldCharType="end"/>
@@ -3060,7 +3060,7 @@
               <w:bCs/>
               <w:lang w:val="zh-CN"/>
             </w:rPr>
-            <w:instrText xml:space="preserve"> HYPERLINK \l _Toc8845 </w:instrText>
+            <w:instrText xml:space="preserve"> HYPERLINK \l _Toc14230 </w:instrText>
           </w:r>
           <w:r>
             <w:rPr>
@@ -3083,13 +3083,13 @@
             <w:fldChar w:fldCharType="begin"/>
           </w:r>
           <w:r>
-            <w:instrText xml:space="preserve"> PAGEREF _Toc8845 \h </w:instrText>
+            <w:instrText xml:space="preserve"> PAGEREF _Toc14230 \h </w:instrText>
           </w:r>
           <w:r>
             <w:fldChar w:fldCharType="separate"/>
           </w:r>
           <w:r>
-            <w:t>19</w:t>
+            <w:t>20</w:t>
           </w:r>
           <w:r>
             <w:fldChar w:fldCharType="end"/>
@@ -3121,7 +3121,7 @@
               <w:bCs/>
               <w:lang w:val="zh-CN"/>
             </w:rPr>
-            <w:instrText xml:space="preserve"> HYPERLINK \l _Toc1579 </w:instrText>
+            <w:instrText xml:space="preserve"> HYPERLINK \l _Toc29239 </w:instrText>
           </w:r>
           <w:r>
             <w:rPr>
@@ -3144,13 +3144,13 @@
             <w:fldChar w:fldCharType="begin"/>
           </w:r>
           <w:r>
-            <w:instrText xml:space="preserve"> PAGEREF _Toc1579 \h </w:instrText>
+            <w:instrText xml:space="preserve"> PAGEREF _Toc29239 \h </w:instrText>
           </w:r>
           <w:r>
             <w:fldChar w:fldCharType="separate"/>
           </w:r>
           <w:r>
-            <w:t>19</w:t>
+            <w:t>20</w:t>
           </w:r>
           <w:r>
             <w:fldChar w:fldCharType="end"/>
@@ -3182,7 +3182,7 @@
               <w:bCs/>
               <w:lang w:val="zh-CN"/>
             </w:rPr>
-            <w:instrText xml:space="preserve"> HYPERLINK \l _Toc749 </w:instrText>
+            <w:instrText xml:space="preserve"> HYPERLINK \l _Toc15857 </w:instrText>
           </w:r>
           <w:r>
             <w:rPr>
@@ -3205,13 +3205,13 @@
             <w:fldChar w:fldCharType="begin"/>
           </w:r>
           <w:r>
-            <w:instrText xml:space="preserve"> PAGEREF _Toc749 \h </w:instrText>
+            <w:instrText xml:space="preserve"> PAGEREF _Toc15857 \h </w:instrText>
           </w:r>
           <w:r>
             <w:fldChar w:fldCharType="separate"/>
           </w:r>
           <w:r>
-            <w:t>19</w:t>
+            <w:t>20</w:t>
           </w:r>
           <w:r>
             <w:fldChar w:fldCharType="end"/>
@@ -3243,7 +3243,7 @@
               <w:bCs/>
               <w:lang w:val="zh-CN"/>
             </w:rPr>
-            <w:instrText xml:space="preserve"> HYPERLINK \l _Toc133 </w:instrText>
+            <w:instrText xml:space="preserve"> HYPERLINK \l _Toc20510 </w:instrText>
           </w:r>
           <w:r>
             <w:rPr>
@@ -3266,13 +3266,13 @@
             <w:fldChar w:fldCharType="begin"/>
           </w:r>
           <w:r>
-            <w:instrText xml:space="preserve"> PAGEREF _Toc133 \h </w:instrText>
+            <w:instrText xml:space="preserve"> PAGEREF _Toc20510 \h </w:instrText>
           </w:r>
           <w:r>
             <w:fldChar w:fldCharType="separate"/>
           </w:r>
           <w:r>
-            <w:t>19</w:t>
+            <w:t>20</w:t>
           </w:r>
           <w:r>
             <w:fldChar w:fldCharType="end"/>
@@ -3304,7 +3304,7 @@
               <w:bCs/>
               <w:lang w:val="zh-CN"/>
             </w:rPr>
-            <w:instrText xml:space="preserve"> HYPERLINK \l _Toc11281 </w:instrText>
+            <w:instrText xml:space="preserve"> HYPERLINK \l _Toc16630 </w:instrText>
           </w:r>
           <w:r>
             <w:rPr>
@@ -3327,13 +3327,13 @@
             <w:fldChar w:fldCharType="begin"/>
           </w:r>
           <w:r>
-            <w:instrText xml:space="preserve"> PAGEREF _Toc11281 \h </w:instrText>
+            <w:instrText xml:space="preserve"> PAGEREF _Toc16630 \h </w:instrText>
           </w:r>
           <w:r>
             <w:fldChar w:fldCharType="separate"/>
           </w:r>
           <w:r>
-            <w:t>19</w:t>
+            <w:t>20</w:t>
           </w:r>
           <w:r>
             <w:fldChar w:fldCharType="end"/>
@@ -3365,7 +3365,7 @@
               <w:bCs/>
               <w:lang w:val="zh-CN"/>
             </w:rPr>
-            <w:instrText xml:space="preserve"> HYPERLINK \l _Toc31910 </w:instrText>
+            <w:instrText xml:space="preserve"> HYPERLINK \l _Toc8707 </w:instrText>
           </w:r>
           <w:r>
             <w:rPr>
@@ -3388,13 +3388,13 @@
             <w:fldChar w:fldCharType="begin"/>
           </w:r>
           <w:r>
-            <w:instrText xml:space="preserve"> PAGEREF _Toc31910 \h </w:instrText>
+            <w:instrText xml:space="preserve"> PAGEREF _Toc8707 \h </w:instrText>
           </w:r>
           <w:r>
             <w:fldChar w:fldCharType="separate"/>
           </w:r>
           <w:r>
-            <w:t>19</w:t>
+            <w:t>20</w:t>
           </w:r>
           <w:r>
             <w:fldChar w:fldCharType="end"/>
@@ -3426,7 +3426,7 @@
               <w:bCs/>
               <w:lang w:val="zh-CN"/>
             </w:rPr>
-            <w:instrText xml:space="preserve"> HYPERLINK \l _Toc4267 </w:instrText>
+            <w:instrText xml:space="preserve"> HYPERLINK \l _Toc9999 </w:instrText>
           </w:r>
           <w:r>
             <w:rPr>
@@ -3449,7 +3449,7 @@
             <w:fldChar w:fldCharType="begin"/>
           </w:r>
           <w:r>
-            <w:instrText xml:space="preserve"> PAGEREF _Toc4267 \h </w:instrText>
+            <w:instrText xml:space="preserve"> PAGEREF _Toc9999 \h </w:instrText>
           </w:r>
           <w:r>
             <w:fldChar w:fldCharType="separate"/>
@@ -3487,7 +3487,7 @@
               <w:bCs/>
               <w:lang w:val="zh-CN"/>
             </w:rPr>
-            <w:instrText xml:space="preserve"> HYPERLINK \l _Toc1280 </w:instrText>
+            <w:instrText xml:space="preserve"> HYPERLINK \l _Toc5760 </w:instrText>
           </w:r>
           <w:r>
             <w:rPr>
@@ -3510,13 +3510,13 @@
             <w:fldChar w:fldCharType="begin"/>
           </w:r>
           <w:r>
-            <w:instrText xml:space="preserve"> PAGEREF _Toc1280 \h </w:instrText>
+            <w:instrText xml:space="preserve"> PAGEREF _Toc5760 \h </w:instrText>
           </w:r>
           <w:r>
             <w:fldChar w:fldCharType="separate"/>
           </w:r>
           <w:r>
-            <w:t>20</w:t>
+            <w:t>21</w:t>
           </w:r>
           <w:r>
             <w:fldChar w:fldCharType="end"/>
@@ -3548,7 +3548,7 @@
               <w:bCs/>
               <w:lang w:val="zh-CN"/>
             </w:rPr>
-            <w:instrText xml:space="preserve"> HYPERLINK \l _Toc4555 </w:instrText>
+            <w:instrText xml:space="preserve"> HYPERLINK \l _Toc9952 </w:instrText>
           </w:r>
           <w:r>
             <w:rPr>
@@ -3571,13 +3571,13 @@
             <w:fldChar w:fldCharType="begin"/>
           </w:r>
           <w:r>
-            <w:instrText xml:space="preserve"> PAGEREF _Toc4555 \h </w:instrText>
+            <w:instrText xml:space="preserve"> PAGEREF _Toc9952 \h </w:instrText>
           </w:r>
           <w:r>
             <w:fldChar w:fldCharType="separate"/>
           </w:r>
           <w:r>
-            <w:t>20</w:t>
+            <w:t>21</w:t>
           </w:r>
           <w:r>
             <w:fldChar w:fldCharType="end"/>
@@ -4185,8 +4185,6 @@
               </w:rPr>
               <w:t>06</w:t>
             </w:r>
-            <w:bookmarkStart w:id="57" w:name="_GoBack"/>
-            <w:bookmarkEnd w:id="57"/>
           </w:p>
         </w:tc>
       </w:tr>
@@ -4264,6 +4262,8 @@
           <w:rFonts w:hint="eastAsia"/>
         </w:rPr>
       </w:pPr>
+      <w:bookmarkStart w:id="57" w:name="_GoBack"/>
+      <w:bookmarkEnd w:id="57"/>
     </w:p>
     <w:p>
       <w:pPr>
@@ -4507,7 +4507,7 @@
       <w:pPr>
         <w:pStyle w:val="2"/>
       </w:pPr>
-      <w:bookmarkStart w:id="1" w:name="_Toc6245"/>
+      <w:bookmarkStart w:id="1" w:name="_Toc1154"/>
       <w:r>
         <w:rPr>
           <w:rFonts w:hint="eastAsia"/>
@@ -4523,7 +4523,7 @@
           <w:rFonts w:hint="eastAsia"/>
         </w:rPr>
       </w:pPr>
-      <w:bookmarkStart w:id="2" w:name="_Toc25221"/>
+      <w:bookmarkStart w:id="2" w:name="_Toc14954"/>
       <w:r>
         <w:rPr>
           <w:rFonts w:hint="eastAsia"/>
@@ -4572,7 +4572,7 @@
           <w:lang w:eastAsia="zh-CN"/>
         </w:rPr>
       </w:pPr>
-      <w:bookmarkStart w:id="3" w:name="_Toc2029"/>
+      <w:bookmarkStart w:id="3" w:name="_Toc29099"/>
       <w:r>
         <w:rPr>
           <w:rFonts w:hint="eastAsia"/>
@@ -4608,7 +4608,7 @@
           <w:lang w:val="en-US" w:eastAsia="zh-CN"/>
         </w:rPr>
       </w:pPr>
-      <w:bookmarkStart w:id="4" w:name="_Toc26706"/>
+      <w:bookmarkStart w:id="4" w:name="_Toc1130"/>
       <w:r>
         <w:rPr>
           <w:rFonts w:hint="eastAsia"/>
@@ -4658,7 +4658,7 @@
           <w:lang w:val="en-US" w:eastAsia="zh-CN"/>
         </w:rPr>
       </w:pPr>
-      <w:bookmarkStart w:id="5" w:name="_Toc379"/>
+      <w:bookmarkStart w:id="5" w:name="_Toc6233"/>
       <w:r>
         <w:rPr>
           <w:rFonts w:hint="eastAsia"/>
@@ -4751,7 +4751,7 @@
           <w:lang w:val="en-US" w:eastAsia="zh-CN"/>
         </w:rPr>
       </w:pPr>
-      <w:bookmarkStart w:id="6" w:name="_Toc17000"/>
+      <w:bookmarkStart w:id="6" w:name="_Toc22267"/>
       <w:r>
         <w:rPr>
           <w:rFonts w:hint="eastAsia"/>
@@ -4838,7 +4838,7 @@
           <w:lang w:val="en-US" w:eastAsia="zh-CN"/>
         </w:rPr>
       </w:pPr>
-      <w:bookmarkStart w:id="7" w:name="_Toc26649"/>
+      <w:bookmarkStart w:id="7" w:name="_Toc20214"/>
       <w:r>
         <w:rPr>
           <w:rFonts w:hint="eastAsia"/>
@@ -4893,7 +4893,7 @@
           <w:lang w:val="en-US" w:eastAsia="zh-CN"/>
         </w:rPr>
       </w:pPr>
-      <w:bookmarkStart w:id="8" w:name="_Toc21644"/>
+      <w:bookmarkStart w:id="8" w:name="_Toc8652"/>
       <w:r>
         <w:rPr>
           <w:rFonts w:hint="eastAsia"/>
@@ -4944,7 +4944,7 @@
           <w:lang w:val="en-US" w:eastAsia="zh-CN"/>
         </w:rPr>
       </w:pPr>
-      <w:bookmarkStart w:id="9" w:name="_Toc29139"/>
+      <w:bookmarkStart w:id="9" w:name="_Toc13733"/>
       <w:r>
         <w:rPr>
           <w:rFonts w:hint="eastAsia"/>
@@ -4970,7 +4970,7 @@
           <w:lang w:val="en-US" w:eastAsia="zh-CN"/>
         </w:rPr>
       </w:pPr>
-      <w:bookmarkStart w:id="10" w:name="_Toc16522"/>
+      <w:bookmarkStart w:id="10" w:name="_Toc24316"/>
       <w:r>
         <w:rPr>
           <w:rFonts w:hint="eastAsia"/>
@@ -5037,7 +5037,7 @@
           <w:lang w:val="en-US" w:eastAsia="zh-CN"/>
         </w:rPr>
       </w:pPr>
-      <w:bookmarkStart w:id="11" w:name="_Toc13677"/>
+      <w:bookmarkStart w:id="11" w:name="_Toc22144"/>
       <w:r>
         <w:rPr>
           <w:rFonts w:hint="eastAsia"/>
@@ -5274,7 +5274,7 @@
           <w:lang w:val="en-US" w:eastAsia="zh-CN"/>
         </w:rPr>
       </w:pPr>
-      <w:bookmarkStart w:id="12" w:name="_Toc30108"/>
+      <w:bookmarkStart w:id="12" w:name="_Toc28366"/>
       <w:r>
         <w:rPr>
           <w:rFonts w:hint="eastAsia"/>
@@ -5407,7 +5407,7 @@
           <w:lang w:val="en-US" w:eastAsia="zh-CN"/>
         </w:rPr>
       </w:pPr>
-      <w:bookmarkStart w:id="13" w:name="_Toc21174"/>
+      <w:bookmarkStart w:id="13" w:name="_Toc23816"/>
       <w:r>
         <w:rPr>
           <w:rFonts w:hint="eastAsia"/>
@@ -5426,7 +5426,7 @@
           <w:lang w:val="en-US" w:eastAsia="zh-CN"/>
         </w:rPr>
       </w:pPr>
-      <w:bookmarkStart w:id="14" w:name="_Toc13287"/>
+      <w:bookmarkStart w:id="14" w:name="_Toc4572"/>
       <w:r>
         <w:rPr>
           <w:rFonts w:hint="eastAsia"/>
@@ -5557,7 +5557,7 @@
           <w:lang w:val="en-US" w:eastAsia="zh-CN"/>
         </w:rPr>
       </w:pPr>
-      <w:bookmarkStart w:id="15" w:name="_Toc29317"/>
+      <w:bookmarkStart w:id="15" w:name="_Toc17927"/>
       <w:r>
         <w:rPr>
           <w:rFonts w:hint="eastAsia"/>
@@ -5720,7 +5720,7 @@
           <w:lang w:val="en-US" w:eastAsia="zh-CN"/>
         </w:rPr>
       </w:pPr>
-      <w:bookmarkStart w:id="16" w:name="_Toc27908"/>
+      <w:bookmarkStart w:id="16" w:name="_Toc32253"/>
       <w:r>
         <w:rPr>
           <w:rFonts w:hint="eastAsia"/>
@@ -5739,7 +5739,7 @@
           <w:lang w:val="en-US" w:eastAsia="zh-CN"/>
         </w:rPr>
       </w:pPr>
-      <w:bookmarkStart w:id="17" w:name="_Toc941"/>
+      <w:bookmarkStart w:id="17" w:name="_Toc13158"/>
       <w:r>
         <w:rPr>
           <w:rFonts w:hint="eastAsia"/>
@@ -5821,7 +5821,7 @@
           <w:lang w:val="en-US" w:eastAsia="zh-CN"/>
         </w:rPr>
       </w:pPr>
-      <w:bookmarkStart w:id="18" w:name="_Toc29104"/>
+      <w:bookmarkStart w:id="18" w:name="_Toc11065"/>
       <w:r>
         <w:rPr>
           <w:rFonts w:hint="eastAsia"/>
@@ -5888,7 +5888,7 @@
           <w:lang w:val="en-US" w:eastAsia="zh-CN"/>
         </w:rPr>
       </w:pPr>
-      <w:bookmarkStart w:id="19" w:name="_Toc1120"/>
+      <w:bookmarkStart w:id="19" w:name="_Toc11206"/>
       <w:r>
         <w:rPr>
           <w:rFonts w:hint="eastAsia"/>
@@ -5923,7 +5923,7 @@
           <w:lang w:val="en-US" w:eastAsia="zh-CN"/>
         </w:rPr>
       </w:pPr>
-      <w:bookmarkStart w:id="20" w:name="_Toc7700"/>
+      <w:bookmarkStart w:id="20" w:name="_Toc8575"/>
       <w:r>
         <w:rPr>
           <w:rFonts w:hint="eastAsia"/>
@@ -5942,7 +5942,7 @@
           <w:lang w:val="en-US" w:eastAsia="zh-CN"/>
         </w:rPr>
       </w:pPr>
-      <w:bookmarkStart w:id="21" w:name="_Toc25564"/>
+      <w:bookmarkStart w:id="21" w:name="_Toc3042"/>
       <w:r>
         <w:rPr>
           <w:rFonts w:hint="eastAsia"/>
@@ -7585,7 +7585,7 @@
           <w:lang w:val="en-US" w:eastAsia="zh-CN"/>
         </w:rPr>
       </w:pPr>
-      <w:bookmarkStart w:id="22" w:name="_Toc331"/>
+      <w:bookmarkStart w:id="22" w:name="_Toc5377"/>
       <w:r>
         <w:rPr>
           <w:rFonts w:hint="eastAsia"/>
@@ -7620,7 +7620,7 @@
           <w:lang w:val="en-US" w:eastAsia="zh-CN"/>
         </w:rPr>
       </w:pPr>
-      <w:bookmarkStart w:id="23" w:name="_Toc9817"/>
+      <w:bookmarkStart w:id="23" w:name="_Toc24578"/>
       <w:r>
         <w:rPr>
           <w:rFonts w:hint="eastAsia"/>
@@ -8171,7 +8171,7 @@
           <w:lang w:val="en-US" w:eastAsia="zh-CN"/>
         </w:rPr>
       </w:pPr>
-      <w:bookmarkStart w:id="24" w:name="_Toc8715"/>
+      <w:bookmarkStart w:id="24" w:name="_Toc20053"/>
       <w:r>
         <w:rPr>
           <w:rFonts w:hint="eastAsia"/>
@@ -8265,7 +8265,7 @@
           <w:lang w:val="en-US" w:eastAsia="zh-CN"/>
         </w:rPr>
       </w:pPr>
-      <w:bookmarkStart w:id="25" w:name="_Toc1425"/>
+      <w:bookmarkStart w:id="25" w:name="_Toc19977"/>
       <w:r>
         <w:rPr>
           <w:rFonts w:hint="eastAsia"/>
@@ -8718,7 +8718,7 @@
           <w:lang w:val="en-US" w:eastAsia="zh-CN"/>
         </w:rPr>
       </w:pPr>
-      <w:bookmarkStart w:id="26" w:name="_Toc20891"/>
+      <w:bookmarkStart w:id="26" w:name="_Toc1239"/>
       <w:r>
         <w:rPr>
           <w:rFonts w:hint="eastAsia"/>
@@ -8814,7 +8814,7 @@
           <w:rFonts w:hint="eastAsia"/>
           <w:lang w:val="en-US" w:eastAsia="zh-CN"/>
         </w:rPr>
-        <w:t>3.2.4.1 请求</w:t>
+        <w:t>3.2.4.1.1 请求</w:t>
       </w:r>
     </w:p>
     <w:p>
@@ -9672,7 +9672,7 @@
           <w:rFonts w:hint="eastAsia"/>
           <w:lang w:val="en-US" w:eastAsia="zh-CN"/>
         </w:rPr>
-        <w:t>3.2.4.2 回复</w:t>
+        <w:t>3.2.4.1.2 回复</w:t>
       </w:r>
     </w:p>
     <w:p>
@@ -9737,7 +9737,7 @@
           <w:rFonts w:hint="eastAsia"/>
           <w:lang w:val="en-US" w:eastAsia="zh-CN"/>
         </w:rPr>
-        <w:t>3.2.5.1 请求</w:t>
+        <w:t>3.2.5.2.1 请求</w:t>
       </w:r>
     </w:p>
     <w:p>
@@ -10325,7 +10325,40 @@
           <w:rFonts w:hint="eastAsia"/>
           <w:lang w:val="en-US" w:eastAsia="zh-CN"/>
         </w:rPr>
-        <w:t>3.2.5.2 回复</w:t>
+        <w:t>3.2.5.2.2 回复</w:t>
+      </w:r>
+    </w:p>
+    <w:p>
+      <w:pPr>
+        <w:ind w:firstLine="420"/>
+        <w:rPr>
+          <w:rFonts w:hint="eastAsia"/>
+          <w:lang w:val="en-US" w:eastAsia="zh-CN"/>
+        </w:rPr>
+      </w:pPr>
+      <w:r>
+        <w:rPr>
+          <w:rFonts w:hint="eastAsia"/>
+          <w:lang w:val="en-US" w:eastAsia="zh-CN"/>
+        </w:rPr>
+        <w:t>HTTP CODE</w:t>
+      </w:r>
+    </w:p>
+    <w:p>
+      <w:pPr>
+        <w:pStyle w:val="5"/>
+        <w:bidi w:val="0"/>
+        <w:rPr>
+          <w:rFonts w:hint="eastAsia"/>
+          <w:lang w:val="en-US" w:eastAsia="zh-CN"/>
+        </w:rPr>
+      </w:pPr>
+      <w:r>
+        <w:rPr>
+          <w:rFonts w:hint="eastAsia"/>
+          <w:lang w:val="en-US" w:eastAsia="zh-CN"/>
+        </w:rPr>
+        <w:t>3.2.4.3 请求文件</w:t>
       </w:r>
     </w:p>
     <w:p>
@@ -10340,7 +10373,1137 @@
           <w:rFonts w:hint="eastAsia"/>
           <w:lang w:val="en-US" w:eastAsia="zh-CN"/>
         </w:rPr>
-        <w:t xml:space="preserve">    HTTP CODE</w:t>
+        <w:t xml:space="preserve">    请求分布式文件,用于请求本地局域网中的文件列表.此为HTTP GET请求</w:t>
+      </w:r>
+    </w:p>
+    <w:p>
+      <w:pPr>
+        <w:pStyle w:val="6"/>
+        <w:bidi w:val="0"/>
+        <w:rPr>
+          <w:rFonts w:hint="eastAsia"/>
+          <w:lang w:val="en-US" w:eastAsia="zh-CN"/>
+        </w:rPr>
+      </w:pPr>
+      <w:r>
+        <w:rPr>
+          <w:rFonts w:hint="eastAsia"/>
+          <w:lang w:val="en-US" w:eastAsia="zh-CN"/>
+        </w:rPr>
+        <w:t>3.2.4.3.1 请求</w:t>
+      </w:r>
+    </w:p>
+    <w:p>
+      <w:pPr>
+        <w:ind w:firstLine="420"/>
+        <w:rPr>
+          <w:rFonts w:hint="default"/>
+          <w:lang w:val="en-US" w:eastAsia="zh-CN"/>
+        </w:rPr>
+      </w:pPr>
+      <w:r>
+        <w:rPr>
+          <w:rFonts w:hint="eastAsia"/>
+          <w:lang w:val="en-US" w:eastAsia="zh-CN"/>
+        </w:rPr>
+        <w:t>http://www.xyry.org/文件HASH值</w:t>
+      </w:r>
+    </w:p>
+    <w:p>
+      <w:pPr>
+        <w:pStyle w:val="6"/>
+        <w:bidi w:val="0"/>
+        <w:rPr>
+          <w:rFonts w:hint="eastAsia"/>
+          <w:lang w:val="en-US" w:eastAsia="zh-CN"/>
+        </w:rPr>
+      </w:pPr>
+      <w:r>
+        <w:rPr>
+          <w:rFonts w:hint="eastAsia"/>
+          <w:lang w:val="en-US" w:eastAsia="zh-CN"/>
+        </w:rPr>
+        <w:t>3.2.4.3.2 回复</w:t>
+      </w:r>
+    </w:p>
+    <w:p>
+      <w:pPr>
+        <w:rPr>
+          <w:rFonts w:hint="default"/>
+          <w:lang w:val="en-US" w:eastAsia="zh-CN"/>
+        </w:rPr>
+      </w:pPr>
+      <w:r>
+        <w:rPr>
+          <w:rFonts w:hint="eastAsia"/>
+          <w:lang w:val="en-US" w:eastAsia="zh-CN"/>
+        </w:rPr>
+        <w:t xml:space="preserve">    如果回复的tszTableName为127.0.0.1表示本地文件存在.不会请求局域网文件.否则这个值为远程地址+端口.</w:t>
+      </w:r>
+    </w:p>
+    <w:p>
+      <w:pPr>
+        <w:rPr>
+          <w:rFonts w:hint="default"/>
+          <w:lang w:val="en-US" w:eastAsia="zh-CN"/>
+        </w:rPr>
+      </w:pPr>
+      <w:r>
+        <w:rPr>
+          <w:rFonts w:ascii="Tahoma" w:hAnsi="Tahoma" w:eastAsia="Tahoma" w:cs="Tahoma"/>
+          <w:i w:val="0"/>
+          <w:iCs w:val="0"/>
+          <w:caps w:val="0"/>
+          <w:color w:val="4A5560"/>
+          <w:spacing w:val="0"/>
+          <w:sz w:val="21"/>
+          <w:szCs w:val="21"/>
+          <w:shd w:val="clear" w:fill="FFFFFF"/>
+        </w:rPr>
+        <w:t>{</w:t>
+      </w:r>
+      <w:r>
+        <w:rPr>
+          <w:rFonts w:hint="default" w:ascii="Tahoma" w:hAnsi="Tahoma" w:eastAsia="Tahoma" w:cs="Tahoma"/>
+          <w:i w:val="0"/>
+          <w:iCs w:val="0"/>
+          <w:caps w:val="0"/>
+          <w:color w:val="4A5560"/>
+          <w:spacing w:val="0"/>
+          <w:sz w:val="21"/>
+          <w:szCs w:val="21"/>
+          <w:shd w:val="clear" w:fill="FFFFFF"/>
+        </w:rPr>
+        <w:br w:type="textWrapping"/>
+      </w:r>
+      <w:r>
+        <w:rPr>
+          <w:rFonts w:hint="default" w:ascii="Tahoma" w:hAnsi="Tahoma" w:eastAsia="Tahoma" w:cs="Tahoma"/>
+          <w:i w:val="0"/>
+          <w:iCs w:val="0"/>
+          <w:caps w:val="0"/>
+          <w:color w:val="4A5560"/>
+          <w:spacing w:val="0"/>
+          <w:sz w:val="21"/>
+          <w:szCs w:val="21"/>
+          <w:shd w:val="clear" w:fill="FFFFFF"/>
+        </w:rPr>
+        <w:t>    </w:t>
+      </w:r>
+      <w:r>
+        <w:rPr>
+          <w:rStyle w:val="27"/>
+          <w:rFonts w:hint="default" w:ascii="Tahoma" w:hAnsi="Tahoma" w:eastAsia="Tahoma" w:cs="Tahoma"/>
+          <w:b/>
+          <w:bCs/>
+          <w:i w:val="0"/>
+          <w:iCs w:val="0"/>
+          <w:caps w:val="0"/>
+          <w:color w:val="92278F"/>
+          <w:spacing w:val="0"/>
+          <w:sz w:val="21"/>
+          <w:szCs w:val="21"/>
+          <w:shd w:val="clear" w:fill="FFFFFF"/>
+        </w:rPr>
+        <w:t>"Code"</w:t>
+      </w:r>
+      <w:r>
+        <w:rPr>
+          <w:rFonts w:hint="default" w:ascii="Tahoma" w:hAnsi="Tahoma" w:eastAsia="Tahoma" w:cs="Tahoma"/>
+          <w:i w:val="0"/>
+          <w:iCs w:val="0"/>
+          <w:caps w:val="0"/>
+          <w:color w:val="4A5560"/>
+          <w:spacing w:val="0"/>
+          <w:sz w:val="21"/>
+          <w:szCs w:val="21"/>
+          <w:shd w:val="clear" w:fill="FFFFFF"/>
+        </w:rPr>
+        <w:t>:</w:t>
+      </w:r>
+      <w:r>
+        <w:rPr>
+          <w:rStyle w:val="29"/>
+          <w:rFonts w:hint="default" w:ascii="Tahoma" w:hAnsi="Tahoma" w:eastAsia="Tahoma" w:cs="Tahoma"/>
+          <w:b/>
+          <w:bCs/>
+          <w:i w:val="0"/>
+          <w:iCs w:val="0"/>
+          <w:caps w:val="0"/>
+          <w:color w:val="25AAE2"/>
+          <w:spacing w:val="0"/>
+          <w:sz w:val="21"/>
+          <w:szCs w:val="21"/>
+          <w:shd w:val="clear" w:fill="FFFFFF"/>
+        </w:rPr>
+        <w:t>0</w:t>
+      </w:r>
+      <w:r>
+        <w:rPr>
+          <w:rFonts w:hint="default" w:ascii="Tahoma" w:hAnsi="Tahoma" w:eastAsia="Tahoma" w:cs="Tahoma"/>
+          <w:i w:val="0"/>
+          <w:iCs w:val="0"/>
+          <w:caps w:val="0"/>
+          <w:color w:val="4A5560"/>
+          <w:spacing w:val="0"/>
+          <w:sz w:val="21"/>
+          <w:szCs w:val="21"/>
+          <w:shd w:val="clear" w:fill="FFFFFF"/>
+        </w:rPr>
+        <w:t>,</w:t>
+      </w:r>
+      <w:r>
+        <w:rPr>
+          <w:rFonts w:hint="default" w:ascii="Tahoma" w:hAnsi="Tahoma" w:eastAsia="Tahoma" w:cs="Tahoma"/>
+          <w:i w:val="0"/>
+          <w:iCs w:val="0"/>
+          <w:caps w:val="0"/>
+          <w:color w:val="4A5560"/>
+          <w:spacing w:val="0"/>
+          <w:sz w:val="21"/>
+          <w:szCs w:val="21"/>
+          <w:shd w:val="clear" w:fill="FFFFFF"/>
+        </w:rPr>
+        <w:br w:type="textWrapping"/>
+      </w:r>
+      <w:r>
+        <w:rPr>
+          <w:rFonts w:hint="default" w:ascii="Tahoma" w:hAnsi="Tahoma" w:eastAsia="Tahoma" w:cs="Tahoma"/>
+          <w:i w:val="0"/>
+          <w:iCs w:val="0"/>
+          <w:caps w:val="0"/>
+          <w:color w:val="4A5560"/>
+          <w:spacing w:val="0"/>
+          <w:sz w:val="21"/>
+          <w:szCs w:val="21"/>
+          <w:shd w:val="clear" w:fill="FFFFFF"/>
+        </w:rPr>
+        <w:t>    </w:t>
+      </w:r>
+      <w:r>
+        <w:rPr>
+          <w:rStyle w:val="27"/>
+          <w:rFonts w:hint="default" w:ascii="Tahoma" w:hAnsi="Tahoma" w:eastAsia="Tahoma" w:cs="Tahoma"/>
+          <w:b/>
+          <w:bCs/>
+          <w:i w:val="0"/>
+          <w:iCs w:val="0"/>
+          <w:caps w:val="0"/>
+          <w:color w:val="92278F"/>
+          <w:spacing w:val="0"/>
+          <w:sz w:val="21"/>
+          <w:szCs w:val="21"/>
+          <w:shd w:val="clear" w:fill="FFFFFF"/>
+        </w:rPr>
+        <w:t>"Count"</w:t>
+      </w:r>
+      <w:r>
+        <w:rPr>
+          <w:rFonts w:hint="default" w:ascii="Tahoma" w:hAnsi="Tahoma" w:eastAsia="Tahoma" w:cs="Tahoma"/>
+          <w:i w:val="0"/>
+          <w:iCs w:val="0"/>
+          <w:caps w:val="0"/>
+          <w:color w:val="4A5560"/>
+          <w:spacing w:val="0"/>
+          <w:sz w:val="21"/>
+          <w:szCs w:val="21"/>
+          <w:shd w:val="clear" w:fill="FFFFFF"/>
+        </w:rPr>
+        <w:t>:</w:t>
+      </w:r>
+      <w:r>
+        <w:rPr>
+          <w:rStyle w:val="29"/>
+          <w:rFonts w:hint="default" w:ascii="Tahoma" w:hAnsi="Tahoma" w:eastAsia="Tahoma" w:cs="Tahoma"/>
+          <w:b/>
+          <w:bCs/>
+          <w:i w:val="0"/>
+          <w:iCs w:val="0"/>
+          <w:caps w:val="0"/>
+          <w:color w:val="25AAE2"/>
+          <w:spacing w:val="0"/>
+          <w:sz w:val="21"/>
+          <w:szCs w:val="21"/>
+          <w:shd w:val="clear" w:fill="FFFFFF"/>
+        </w:rPr>
+        <w:t>1</w:t>
+      </w:r>
+      <w:r>
+        <w:rPr>
+          <w:rFonts w:hint="default" w:ascii="Tahoma" w:hAnsi="Tahoma" w:eastAsia="Tahoma" w:cs="Tahoma"/>
+          <w:i w:val="0"/>
+          <w:iCs w:val="0"/>
+          <w:caps w:val="0"/>
+          <w:color w:val="4A5560"/>
+          <w:spacing w:val="0"/>
+          <w:sz w:val="21"/>
+          <w:szCs w:val="21"/>
+          <w:shd w:val="clear" w:fill="FFFFFF"/>
+        </w:rPr>
+        <w:t>,</w:t>
+      </w:r>
+      <w:r>
+        <w:rPr>
+          <w:rFonts w:hint="default" w:ascii="Tahoma" w:hAnsi="Tahoma" w:eastAsia="Tahoma" w:cs="Tahoma"/>
+          <w:i w:val="0"/>
+          <w:iCs w:val="0"/>
+          <w:caps w:val="0"/>
+          <w:color w:val="4A5560"/>
+          <w:spacing w:val="0"/>
+          <w:sz w:val="21"/>
+          <w:szCs w:val="21"/>
+          <w:shd w:val="clear" w:fill="FFFFFF"/>
+        </w:rPr>
+        <w:br w:type="textWrapping"/>
+      </w:r>
+      <w:r>
+        <w:rPr>
+          <w:rFonts w:hint="default" w:ascii="Tahoma" w:hAnsi="Tahoma" w:eastAsia="Tahoma" w:cs="Tahoma"/>
+          <w:i w:val="0"/>
+          <w:iCs w:val="0"/>
+          <w:caps w:val="0"/>
+          <w:color w:val="4A5560"/>
+          <w:spacing w:val="0"/>
+          <w:sz w:val="21"/>
+          <w:szCs w:val="21"/>
+          <w:shd w:val="clear" w:fill="FFFFFF"/>
+        </w:rPr>
+        <w:t>    </w:t>
+      </w:r>
+      <w:r>
+        <w:rPr>
+          <w:rStyle w:val="27"/>
+          <w:rFonts w:hint="default" w:ascii="Tahoma" w:hAnsi="Tahoma" w:eastAsia="Tahoma" w:cs="Tahoma"/>
+          <w:b/>
+          <w:bCs/>
+          <w:i w:val="0"/>
+          <w:iCs w:val="0"/>
+          <w:caps w:val="0"/>
+          <w:color w:val="92278F"/>
+          <w:spacing w:val="0"/>
+          <w:sz w:val="21"/>
+          <w:szCs w:val="21"/>
+          <w:shd w:val="clear" w:fill="FFFFFF"/>
+        </w:rPr>
+        <w:t>"List"</w:t>
+      </w:r>
+      <w:r>
+        <w:rPr>
+          <w:rFonts w:hint="default" w:ascii="Tahoma" w:hAnsi="Tahoma" w:eastAsia="Tahoma" w:cs="Tahoma"/>
+          <w:i w:val="0"/>
+          <w:iCs w:val="0"/>
+          <w:caps w:val="0"/>
+          <w:color w:val="4A5560"/>
+          <w:spacing w:val="0"/>
+          <w:sz w:val="21"/>
+          <w:szCs w:val="21"/>
+          <w:shd w:val="clear" w:fill="FFFFFF"/>
+        </w:rPr>
+        <w:t>:[</w:t>
+      </w:r>
+      <w:r>
+        <w:rPr>
+          <w:rFonts w:hint="default" w:ascii="Tahoma" w:hAnsi="Tahoma" w:eastAsia="Tahoma" w:cs="Tahoma"/>
+          <w:i w:val="0"/>
+          <w:iCs w:val="0"/>
+          <w:caps w:val="0"/>
+          <w:color w:val="4A5560"/>
+          <w:spacing w:val="0"/>
+          <w:sz w:val="21"/>
+          <w:szCs w:val="21"/>
+          <w:shd w:val="clear" w:fill="FFFFFF"/>
+        </w:rPr>
+        <w:br w:type="textWrapping"/>
+      </w:r>
+      <w:r>
+        <w:rPr>
+          <w:rFonts w:hint="default" w:ascii="Tahoma" w:hAnsi="Tahoma" w:eastAsia="Tahoma" w:cs="Tahoma"/>
+          <w:i w:val="0"/>
+          <w:iCs w:val="0"/>
+          <w:caps w:val="0"/>
+          <w:color w:val="4A5560"/>
+          <w:spacing w:val="0"/>
+          <w:sz w:val="21"/>
+          <w:szCs w:val="21"/>
+          <w:shd w:val="clear" w:fill="FFFFFF"/>
+        </w:rPr>
+        <w:t>        {</w:t>
+      </w:r>
+      <w:r>
+        <w:rPr>
+          <w:rFonts w:hint="default" w:ascii="Tahoma" w:hAnsi="Tahoma" w:eastAsia="Tahoma" w:cs="Tahoma"/>
+          <w:i w:val="0"/>
+          <w:iCs w:val="0"/>
+          <w:caps w:val="0"/>
+          <w:color w:val="4A5560"/>
+          <w:spacing w:val="0"/>
+          <w:sz w:val="21"/>
+          <w:szCs w:val="21"/>
+          <w:shd w:val="clear" w:fill="FFFFFF"/>
+        </w:rPr>
+        <w:br w:type="textWrapping"/>
+      </w:r>
+      <w:r>
+        <w:rPr>
+          <w:rFonts w:hint="default" w:ascii="Tahoma" w:hAnsi="Tahoma" w:eastAsia="Tahoma" w:cs="Tahoma"/>
+          <w:i w:val="0"/>
+          <w:iCs w:val="0"/>
+          <w:caps w:val="0"/>
+          <w:color w:val="4A5560"/>
+          <w:spacing w:val="0"/>
+          <w:sz w:val="21"/>
+          <w:szCs w:val="21"/>
+          <w:shd w:val="clear" w:fill="FFFFFF"/>
+        </w:rPr>
+        <w:t>            </w:t>
+      </w:r>
+      <w:r>
+        <w:rPr>
+          <w:rStyle w:val="27"/>
+          <w:rFonts w:hint="default" w:ascii="Tahoma" w:hAnsi="Tahoma" w:eastAsia="Tahoma" w:cs="Tahoma"/>
+          <w:b/>
+          <w:bCs/>
+          <w:i w:val="0"/>
+          <w:iCs w:val="0"/>
+          <w:caps w:val="0"/>
+          <w:color w:val="92278F"/>
+          <w:spacing w:val="0"/>
+          <w:sz w:val="21"/>
+          <w:szCs w:val="21"/>
+          <w:shd w:val="clear" w:fill="FFFFFF"/>
+        </w:rPr>
+        <w:t>"nFileSize"</w:t>
+      </w:r>
+      <w:r>
+        <w:rPr>
+          <w:rFonts w:hint="default" w:ascii="Tahoma" w:hAnsi="Tahoma" w:eastAsia="Tahoma" w:cs="Tahoma"/>
+          <w:i w:val="0"/>
+          <w:iCs w:val="0"/>
+          <w:caps w:val="0"/>
+          <w:color w:val="4A5560"/>
+          <w:spacing w:val="0"/>
+          <w:sz w:val="21"/>
+          <w:szCs w:val="21"/>
+          <w:shd w:val="clear" w:fill="FFFFFF"/>
+        </w:rPr>
+        <w:t>:</w:t>
+      </w:r>
+      <w:r>
+        <w:rPr>
+          <w:rStyle w:val="29"/>
+          <w:rFonts w:hint="default" w:ascii="Tahoma" w:hAnsi="Tahoma" w:eastAsia="Tahoma" w:cs="Tahoma"/>
+          <w:b/>
+          <w:bCs/>
+          <w:i w:val="0"/>
+          <w:iCs w:val="0"/>
+          <w:caps w:val="0"/>
+          <w:color w:val="25AAE2"/>
+          <w:spacing w:val="0"/>
+          <w:sz w:val="21"/>
+          <w:szCs w:val="21"/>
+          <w:shd w:val="clear" w:fill="FFFFFF"/>
+        </w:rPr>
+        <w:t>92674736</w:t>
+      </w:r>
+      <w:r>
+        <w:rPr>
+          <w:rFonts w:hint="default" w:ascii="Tahoma" w:hAnsi="Tahoma" w:eastAsia="Tahoma" w:cs="Tahoma"/>
+          <w:i w:val="0"/>
+          <w:iCs w:val="0"/>
+          <w:caps w:val="0"/>
+          <w:color w:val="4A5560"/>
+          <w:spacing w:val="0"/>
+          <w:sz w:val="21"/>
+          <w:szCs w:val="21"/>
+          <w:shd w:val="clear" w:fill="FFFFFF"/>
+        </w:rPr>
+        <w:t>,</w:t>
+      </w:r>
+      <w:r>
+        <w:rPr>
+          <w:rFonts w:hint="default" w:ascii="Tahoma" w:hAnsi="Tahoma" w:eastAsia="Tahoma" w:cs="Tahoma"/>
+          <w:i w:val="0"/>
+          <w:iCs w:val="0"/>
+          <w:caps w:val="0"/>
+          <w:color w:val="4A5560"/>
+          <w:spacing w:val="0"/>
+          <w:sz w:val="21"/>
+          <w:szCs w:val="21"/>
+          <w:shd w:val="clear" w:fill="FFFFFF"/>
+        </w:rPr>
+        <w:br w:type="textWrapping"/>
+      </w:r>
+      <w:r>
+        <w:rPr>
+          <w:rFonts w:hint="default" w:ascii="Tahoma" w:hAnsi="Tahoma" w:eastAsia="Tahoma" w:cs="Tahoma"/>
+          <w:i w:val="0"/>
+          <w:iCs w:val="0"/>
+          <w:caps w:val="0"/>
+          <w:color w:val="4A5560"/>
+          <w:spacing w:val="0"/>
+          <w:sz w:val="21"/>
+          <w:szCs w:val="21"/>
+          <w:shd w:val="clear" w:fill="FFFFFF"/>
+        </w:rPr>
+        <w:t>            </w:t>
+      </w:r>
+      <w:r>
+        <w:rPr>
+          <w:rStyle w:val="27"/>
+          <w:rFonts w:hint="default" w:ascii="Tahoma" w:hAnsi="Tahoma" w:eastAsia="Tahoma" w:cs="Tahoma"/>
+          <w:b/>
+          <w:bCs/>
+          <w:i w:val="0"/>
+          <w:iCs w:val="0"/>
+          <w:caps w:val="0"/>
+          <w:color w:val="92278F"/>
+          <w:spacing w:val="0"/>
+          <w:sz w:val="21"/>
+          <w:szCs w:val="21"/>
+          <w:shd w:val="clear" w:fill="FFFFFF"/>
+        </w:rPr>
+        <w:t>"tszFileHash"</w:t>
+      </w:r>
+      <w:r>
+        <w:rPr>
+          <w:rFonts w:hint="default" w:ascii="Tahoma" w:hAnsi="Tahoma" w:eastAsia="Tahoma" w:cs="Tahoma"/>
+          <w:i w:val="0"/>
+          <w:iCs w:val="0"/>
+          <w:caps w:val="0"/>
+          <w:color w:val="4A5560"/>
+          <w:spacing w:val="0"/>
+          <w:sz w:val="21"/>
+          <w:szCs w:val="21"/>
+          <w:shd w:val="clear" w:fill="FFFFFF"/>
+        </w:rPr>
+        <w:t>:</w:t>
+      </w:r>
+      <w:r>
+        <w:rPr>
+          <w:rStyle w:val="28"/>
+          <w:rFonts w:hint="default" w:ascii="Tahoma" w:hAnsi="Tahoma" w:eastAsia="Tahoma" w:cs="Tahoma"/>
+          <w:b/>
+          <w:bCs/>
+          <w:i w:val="0"/>
+          <w:iCs w:val="0"/>
+          <w:caps w:val="0"/>
+          <w:color w:val="3AB54A"/>
+          <w:spacing w:val="0"/>
+          <w:sz w:val="21"/>
+          <w:szCs w:val="21"/>
+          <w:shd w:val="clear" w:fill="FFFFFF"/>
+        </w:rPr>
+        <w:t>"EC9B9B75A04F3B323EFD348F9B795539"</w:t>
+      </w:r>
+      <w:r>
+        <w:rPr>
+          <w:rFonts w:hint="default" w:ascii="Tahoma" w:hAnsi="Tahoma" w:eastAsia="Tahoma" w:cs="Tahoma"/>
+          <w:i w:val="0"/>
+          <w:iCs w:val="0"/>
+          <w:caps w:val="0"/>
+          <w:color w:val="4A5560"/>
+          <w:spacing w:val="0"/>
+          <w:sz w:val="21"/>
+          <w:szCs w:val="21"/>
+          <w:shd w:val="clear" w:fill="FFFFFF"/>
+        </w:rPr>
+        <w:t>,</w:t>
+      </w:r>
+      <w:r>
+        <w:rPr>
+          <w:rFonts w:hint="default" w:ascii="Tahoma" w:hAnsi="Tahoma" w:eastAsia="Tahoma" w:cs="Tahoma"/>
+          <w:i w:val="0"/>
+          <w:iCs w:val="0"/>
+          <w:caps w:val="0"/>
+          <w:color w:val="4A5560"/>
+          <w:spacing w:val="0"/>
+          <w:sz w:val="21"/>
+          <w:szCs w:val="21"/>
+          <w:shd w:val="clear" w:fill="FFFFFF"/>
+        </w:rPr>
+        <w:br w:type="textWrapping"/>
+      </w:r>
+      <w:r>
+        <w:rPr>
+          <w:rFonts w:hint="default" w:ascii="Tahoma" w:hAnsi="Tahoma" w:eastAsia="Tahoma" w:cs="Tahoma"/>
+          <w:i w:val="0"/>
+          <w:iCs w:val="0"/>
+          <w:caps w:val="0"/>
+          <w:color w:val="4A5560"/>
+          <w:spacing w:val="0"/>
+          <w:sz w:val="21"/>
+          <w:szCs w:val="21"/>
+          <w:shd w:val="clear" w:fill="FFFFFF"/>
+        </w:rPr>
+        <w:t>            </w:t>
+      </w:r>
+      <w:r>
+        <w:rPr>
+          <w:rStyle w:val="27"/>
+          <w:rFonts w:hint="default" w:ascii="Tahoma" w:hAnsi="Tahoma" w:eastAsia="Tahoma" w:cs="Tahoma"/>
+          <w:b/>
+          <w:bCs/>
+          <w:i w:val="0"/>
+          <w:iCs w:val="0"/>
+          <w:caps w:val="0"/>
+          <w:color w:val="92278F"/>
+          <w:spacing w:val="0"/>
+          <w:sz w:val="21"/>
+          <w:szCs w:val="21"/>
+          <w:shd w:val="clear" w:fill="FFFFFF"/>
+        </w:rPr>
+        <w:t>"tszFileName"</w:t>
+      </w:r>
+      <w:r>
+        <w:rPr>
+          <w:rFonts w:hint="default" w:ascii="Tahoma" w:hAnsi="Tahoma" w:eastAsia="Tahoma" w:cs="Tahoma"/>
+          <w:i w:val="0"/>
+          <w:iCs w:val="0"/>
+          <w:caps w:val="0"/>
+          <w:color w:val="4A5560"/>
+          <w:spacing w:val="0"/>
+          <w:sz w:val="21"/>
+          <w:szCs w:val="21"/>
+          <w:shd w:val="clear" w:fill="FFFFFF"/>
+        </w:rPr>
+        <w:t>:</w:t>
+      </w:r>
+      <w:r>
+        <w:rPr>
+          <w:rStyle w:val="28"/>
+          <w:rFonts w:hint="default" w:ascii="Tahoma" w:hAnsi="Tahoma" w:eastAsia="Tahoma" w:cs="Tahoma"/>
+          <w:b/>
+          <w:bCs/>
+          <w:i w:val="0"/>
+          <w:iCs w:val="0"/>
+          <w:caps w:val="0"/>
+          <w:color w:val="3AB54A"/>
+          <w:spacing w:val="0"/>
+          <w:sz w:val="21"/>
+          <w:szCs w:val="21"/>
+          <w:shd w:val="clear" w:fill="FFFFFF"/>
+        </w:rPr>
+        <w:t>"qq.exe"</w:t>
+      </w:r>
+      <w:r>
+        <w:rPr>
+          <w:rFonts w:hint="default" w:ascii="Tahoma" w:hAnsi="Tahoma" w:eastAsia="Tahoma" w:cs="Tahoma"/>
+          <w:i w:val="0"/>
+          <w:iCs w:val="0"/>
+          <w:caps w:val="0"/>
+          <w:color w:val="4A5560"/>
+          <w:spacing w:val="0"/>
+          <w:sz w:val="21"/>
+          <w:szCs w:val="21"/>
+          <w:shd w:val="clear" w:fill="FFFFFF"/>
+        </w:rPr>
+        <w:t>,</w:t>
+      </w:r>
+      <w:r>
+        <w:rPr>
+          <w:rFonts w:hint="default" w:ascii="Tahoma" w:hAnsi="Tahoma" w:eastAsia="Tahoma" w:cs="Tahoma"/>
+          <w:i w:val="0"/>
+          <w:iCs w:val="0"/>
+          <w:caps w:val="0"/>
+          <w:color w:val="4A5560"/>
+          <w:spacing w:val="0"/>
+          <w:sz w:val="21"/>
+          <w:szCs w:val="21"/>
+          <w:shd w:val="clear" w:fill="FFFFFF"/>
+        </w:rPr>
+        <w:br w:type="textWrapping"/>
+      </w:r>
+      <w:r>
+        <w:rPr>
+          <w:rFonts w:hint="default" w:ascii="Tahoma" w:hAnsi="Tahoma" w:eastAsia="Tahoma" w:cs="Tahoma"/>
+          <w:i w:val="0"/>
+          <w:iCs w:val="0"/>
+          <w:caps w:val="0"/>
+          <w:color w:val="4A5560"/>
+          <w:spacing w:val="0"/>
+          <w:sz w:val="21"/>
+          <w:szCs w:val="21"/>
+          <w:shd w:val="clear" w:fill="FFFFFF"/>
+        </w:rPr>
+        <w:t>            </w:t>
+      </w:r>
+      <w:r>
+        <w:rPr>
+          <w:rStyle w:val="27"/>
+          <w:rFonts w:hint="default" w:ascii="Tahoma" w:hAnsi="Tahoma" w:eastAsia="Tahoma" w:cs="Tahoma"/>
+          <w:b/>
+          <w:bCs/>
+          <w:i w:val="0"/>
+          <w:iCs w:val="0"/>
+          <w:caps w:val="0"/>
+          <w:color w:val="92278F"/>
+          <w:spacing w:val="0"/>
+          <w:sz w:val="21"/>
+          <w:szCs w:val="21"/>
+          <w:shd w:val="clear" w:fill="FFFFFF"/>
+        </w:rPr>
+        <w:t>"tszFilePath"</w:t>
+      </w:r>
+      <w:r>
+        <w:rPr>
+          <w:rFonts w:hint="default" w:ascii="Tahoma" w:hAnsi="Tahoma" w:eastAsia="Tahoma" w:cs="Tahoma"/>
+          <w:i w:val="0"/>
+          <w:iCs w:val="0"/>
+          <w:caps w:val="0"/>
+          <w:color w:val="4A5560"/>
+          <w:spacing w:val="0"/>
+          <w:sz w:val="21"/>
+          <w:szCs w:val="21"/>
+          <w:shd w:val="clear" w:fill="FFFFFF"/>
+        </w:rPr>
+        <w:t>:</w:t>
+      </w:r>
+      <w:r>
+        <w:rPr>
+          <w:rStyle w:val="28"/>
+          <w:rFonts w:hint="default" w:ascii="Tahoma" w:hAnsi="Tahoma" w:eastAsia="Tahoma" w:cs="Tahoma"/>
+          <w:b/>
+          <w:bCs/>
+          <w:i w:val="0"/>
+          <w:iCs w:val="0"/>
+          <w:caps w:val="0"/>
+          <w:color w:val="3AB54A"/>
+          <w:spacing w:val="0"/>
+          <w:sz w:val="21"/>
+          <w:szCs w:val="21"/>
+          <w:shd w:val="clear" w:fill="FFFFFF"/>
+        </w:rPr>
+        <w:t>"./XEngine_File/scene1"</w:t>
+      </w:r>
+      <w:r>
+        <w:rPr>
+          <w:rFonts w:hint="default" w:ascii="Tahoma" w:hAnsi="Tahoma" w:eastAsia="Tahoma" w:cs="Tahoma"/>
+          <w:i w:val="0"/>
+          <w:iCs w:val="0"/>
+          <w:caps w:val="0"/>
+          <w:color w:val="4A5560"/>
+          <w:spacing w:val="0"/>
+          <w:sz w:val="21"/>
+          <w:szCs w:val="21"/>
+          <w:shd w:val="clear" w:fill="FFFFFF"/>
+        </w:rPr>
+        <w:t>,</w:t>
+      </w:r>
+      <w:r>
+        <w:rPr>
+          <w:rFonts w:hint="default" w:ascii="Tahoma" w:hAnsi="Tahoma" w:eastAsia="Tahoma" w:cs="Tahoma"/>
+          <w:i w:val="0"/>
+          <w:iCs w:val="0"/>
+          <w:caps w:val="0"/>
+          <w:color w:val="4A5560"/>
+          <w:spacing w:val="0"/>
+          <w:sz w:val="21"/>
+          <w:szCs w:val="21"/>
+          <w:shd w:val="clear" w:fill="FFFFFF"/>
+        </w:rPr>
+        <w:br w:type="textWrapping"/>
+      </w:r>
+      <w:r>
+        <w:rPr>
+          <w:rFonts w:hint="default" w:ascii="Tahoma" w:hAnsi="Tahoma" w:eastAsia="Tahoma" w:cs="Tahoma"/>
+          <w:i w:val="0"/>
+          <w:iCs w:val="0"/>
+          <w:caps w:val="0"/>
+          <w:color w:val="4A5560"/>
+          <w:spacing w:val="0"/>
+          <w:sz w:val="21"/>
+          <w:szCs w:val="21"/>
+          <w:shd w:val="clear" w:fill="FFFFFF"/>
+        </w:rPr>
+        <w:t>            </w:t>
+      </w:r>
+      <w:r>
+        <w:rPr>
+          <w:rStyle w:val="27"/>
+          <w:rFonts w:hint="default" w:ascii="Tahoma" w:hAnsi="Tahoma" w:eastAsia="Tahoma" w:cs="Tahoma"/>
+          <w:b/>
+          <w:bCs/>
+          <w:i w:val="0"/>
+          <w:iCs w:val="0"/>
+          <w:caps w:val="0"/>
+          <w:color w:val="92278F"/>
+          <w:spacing w:val="0"/>
+          <w:sz w:val="21"/>
+          <w:szCs w:val="21"/>
+          <w:shd w:val="clear" w:fill="FFFFFF"/>
+        </w:rPr>
+        <w:t>"tszFileTime"</w:t>
+      </w:r>
+      <w:r>
+        <w:rPr>
+          <w:rFonts w:hint="default" w:ascii="Tahoma" w:hAnsi="Tahoma" w:eastAsia="Tahoma" w:cs="Tahoma"/>
+          <w:i w:val="0"/>
+          <w:iCs w:val="0"/>
+          <w:caps w:val="0"/>
+          <w:color w:val="4A5560"/>
+          <w:spacing w:val="0"/>
+          <w:sz w:val="21"/>
+          <w:szCs w:val="21"/>
+          <w:shd w:val="clear" w:fill="FFFFFF"/>
+        </w:rPr>
+        <w:t>:</w:t>
+      </w:r>
+      <w:r>
+        <w:rPr>
+          <w:rStyle w:val="28"/>
+          <w:rFonts w:hint="default" w:ascii="Tahoma" w:hAnsi="Tahoma" w:eastAsia="Tahoma" w:cs="Tahoma"/>
+          <w:b/>
+          <w:bCs/>
+          <w:i w:val="0"/>
+          <w:iCs w:val="0"/>
+          <w:caps w:val="0"/>
+          <w:color w:val="3AB54A"/>
+          <w:spacing w:val="0"/>
+          <w:sz w:val="21"/>
+          <w:szCs w:val="21"/>
+          <w:shd w:val="clear" w:fill="FFFFFF"/>
+        </w:rPr>
+        <w:t>"2021-07-30 11:01:04"</w:t>
+      </w:r>
+      <w:r>
+        <w:rPr>
+          <w:rFonts w:hint="default" w:ascii="Tahoma" w:hAnsi="Tahoma" w:eastAsia="Tahoma" w:cs="Tahoma"/>
+          <w:i w:val="0"/>
+          <w:iCs w:val="0"/>
+          <w:caps w:val="0"/>
+          <w:color w:val="4A5560"/>
+          <w:spacing w:val="0"/>
+          <w:sz w:val="21"/>
+          <w:szCs w:val="21"/>
+          <w:shd w:val="clear" w:fill="FFFFFF"/>
+        </w:rPr>
+        <w:t>,</w:t>
+      </w:r>
+      <w:r>
+        <w:rPr>
+          <w:rFonts w:hint="default" w:ascii="Tahoma" w:hAnsi="Tahoma" w:eastAsia="Tahoma" w:cs="Tahoma"/>
+          <w:i w:val="0"/>
+          <w:iCs w:val="0"/>
+          <w:caps w:val="0"/>
+          <w:color w:val="4A5560"/>
+          <w:spacing w:val="0"/>
+          <w:sz w:val="21"/>
+          <w:szCs w:val="21"/>
+          <w:shd w:val="clear" w:fill="FFFFFF"/>
+        </w:rPr>
+        <w:br w:type="textWrapping"/>
+      </w:r>
+      <w:r>
+        <w:rPr>
+          <w:rFonts w:hint="default" w:ascii="Tahoma" w:hAnsi="Tahoma" w:eastAsia="Tahoma" w:cs="Tahoma"/>
+          <w:i w:val="0"/>
+          <w:iCs w:val="0"/>
+          <w:caps w:val="0"/>
+          <w:color w:val="4A5560"/>
+          <w:spacing w:val="0"/>
+          <w:sz w:val="21"/>
+          <w:szCs w:val="21"/>
+          <w:shd w:val="clear" w:fill="FFFFFF"/>
+        </w:rPr>
+        <w:t>            </w:t>
+      </w:r>
+      <w:r>
+        <w:rPr>
+          <w:rStyle w:val="27"/>
+          <w:rFonts w:hint="default" w:ascii="Tahoma" w:hAnsi="Tahoma" w:eastAsia="Tahoma" w:cs="Tahoma"/>
+          <w:b/>
+          <w:bCs/>
+          <w:i w:val="0"/>
+          <w:iCs w:val="0"/>
+          <w:caps w:val="0"/>
+          <w:color w:val="92278F"/>
+          <w:spacing w:val="0"/>
+          <w:sz w:val="21"/>
+          <w:szCs w:val="21"/>
+          <w:shd w:val="clear" w:fill="FFFFFF"/>
+        </w:rPr>
+        <w:t>"tszFileUser"</w:t>
+      </w:r>
+      <w:r>
+        <w:rPr>
+          <w:rFonts w:hint="default" w:ascii="Tahoma" w:hAnsi="Tahoma" w:eastAsia="Tahoma" w:cs="Tahoma"/>
+          <w:i w:val="0"/>
+          <w:iCs w:val="0"/>
+          <w:caps w:val="0"/>
+          <w:color w:val="4A5560"/>
+          <w:spacing w:val="0"/>
+          <w:sz w:val="21"/>
+          <w:szCs w:val="21"/>
+          <w:shd w:val="clear" w:fill="FFFFFF"/>
+        </w:rPr>
+        <w:t>:</w:t>
+      </w:r>
+      <w:r>
+        <w:rPr>
+          <w:rStyle w:val="28"/>
+          <w:rFonts w:hint="default" w:ascii="Tahoma" w:hAnsi="Tahoma" w:eastAsia="Tahoma" w:cs="Tahoma"/>
+          <w:b/>
+          <w:bCs/>
+          <w:i w:val="0"/>
+          <w:iCs w:val="0"/>
+          <w:caps w:val="0"/>
+          <w:color w:val="3AB54A"/>
+          <w:spacing w:val="0"/>
+          <w:sz w:val="21"/>
+          <w:szCs w:val="21"/>
+          <w:shd w:val="clear" w:fill="FFFFFF"/>
+        </w:rPr>
+        <w:t>""</w:t>
+      </w:r>
+      <w:r>
+        <w:rPr>
+          <w:rFonts w:hint="default" w:ascii="Tahoma" w:hAnsi="Tahoma" w:eastAsia="Tahoma" w:cs="Tahoma"/>
+          <w:i w:val="0"/>
+          <w:iCs w:val="0"/>
+          <w:caps w:val="0"/>
+          <w:color w:val="4A5560"/>
+          <w:spacing w:val="0"/>
+          <w:sz w:val="21"/>
+          <w:szCs w:val="21"/>
+          <w:shd w:val="clear" w:fill="FFFFFF"/>
+        </w:rPr>
+        <w:t>,</w:t>
+      </w:r>
+      <w:r>
+        <w:rPr>
+          <w:rFonts w:hint="default" w:ascii="Tahoma" w:hAnsi="Tahoma" w:eastAsia="Tahoma" w:cs="Tahoma"/>
+          <w:i w:val="0"/>
+          <w:iCs w:val="0"/>
+          <w:caps w:val="0"/>
+          <w:color w:val="4A5560"/>
+          <w:spacing w:val="0"/>
+          <w:sz w:val="21"/>
+          <w:szCs w:val="21"/>
+          <w:shd w:val="clear" w:fill="FFFFFF"/>
+        </w:rPr>
+        <w:br w:type="textWrapping"/>
+      </w:r>
+      <w:r>
+        <w:rPr>
+          <w:rFonts w:hint="default" w:ascii="Tahoma" w:hAnsi="Tahoma" w:eastAsia="Tahoma" w:cs="Tahoma"/>
+          <w:i w:val="0"/>
+          <w:iCs w:val="0"/>
+          <w:caps w:val="0"/>
+          <w:color w:val="4A5560"/>
+          <w:spacing w:val="0"/>
+          <w:sz w:val="21"/>
+          <w:szCs w:val="21"/>
+          <w:shd w:val="clear" w:fill="FFFFFF"/>
+        </w:rPr>
+        <w:t>            </w:t>
+      </w:r>
+      <w:r>
+        <w:rPr>
+          <w:rStyle w:val="27"/>
+          <w:rFonts w:hint="default" w:ascii="Tahoma" w:hAnsi="Tahoma" w:eastAsia="Tahoma" w:cs="Tahoma"/>
+          <w:b/>
+          <w:bCs/>
+          <w:i w:val="0"/>
+          <w:iCs w:val="0"/>
+          <w:caps w:val="0"/>
+          <w:color w:val="92278F"/>
+          <w:spacing w:val="0"/>
+          <w:sz w:val="21"/>
+          <w:szCs w:val="21"/>
+          <w:shd w:val="clear" w:fill="FFFFFF"/>
+        </w:rPr>
+        <w:t>"tszTableName"</w:t>
+      </w:r>
+      <w:r>
+        <w:rPr>
+          <w:rFonts w:hint="default" w:ascii="Tahoma" w:hAnsi="Tahoma" w:eastAsia="Tahoma" w:cs="Tahoma"/>
+          <w:i w:val="0"/>
+          <w:iCs w:val="0"/>
+          <w:caps w:val="0"/>
+          <w:color w:val="4A5560"/>
+          <w:spacing w:val="0"/>
+          <w:sz w:val="21"/>
+          <w:szCs w:val="21"/>
+          <w:shd w:val="clear" w:fill="FFFFFF"/>
+        </w:rPr>
+        <w:t>:</w:t>
+      </w:r>
+      <w:r>
+        <w:rPr>
+          <w:rStyle w:val="28"/>
+          <w:rFonts w:hint="default" w:ascii="Tahoma" w:hAnsi="Tahoma" w:eastAsia="Tahoma" w:cs="Tahoma"/>
+          <w:b/>
+          <w:bCs/>
+          <w:i w:val="0"/>
+          <w:iCs w:val="0"/>
+          <w:caps w:val="0"/>
+          <w:color w:val="3AB54A"/>
+          <w:spacing w:val="0"/>
+          <w:sz w:val="21"/>
+          <w:szCs w:val="21"/>
+          <w:shd w:val="clear" w:fill="FFFFFF"/>
+        </w:rPr>
+        <w:t>"127.0.0.1"</w:t>
+      </w:r>
+      <w:r>
+        <w:rPr>
+          <w:rFonts w:hint="default" w:ascii="Tahoma" w:hAnsi="Tahoma" w:eastAsia="Tahoma" w:cs="Tahoma"/>
+          <w:i w:val="0"/>
+          <w:iCs w:val="0"/>
+          <w:caps w:val="0"/>
+          <w:color w:val="4A5560"/>
+          <w:spacing w:val="0"/>
+          <w:sz w:val="21"/>
+          <w:szCs w:val="21"/>
+          <w:shd w:val="clear" w:fill="FFFFFF"/>
+        </w:rPr>
+        <w:br w:type="textWrapping"/>
+      </w:r>
+      <w:r>
+        <w:rPr>
+          <w:rFonts w:hint="default" w:ascii="Tahoma" w:hAnsi="Tahoma" w:eastAsia="Tahoma" w:cs="Tahoma"/>
+          <w:i w:val="0"/>
+          <w:iCs w:val="0"/>
+          <w:caps w:val="0"/>
+          <w:color w:val="4A5560"/>
+          <w:spacing w:val="0"/>
+          <w:sz w:val="21"/>
+          <w:szCs w:val="21"/>
+          <w:shd w:val="clear" w:fill="FFFFFF"/>
+        </w:rPr>
+        <w:t>        }</w:t>
+      </w:r>
+      <w:r>
+        <w:rPr>
+          <w:rFonts w:hint="default" w:ascii="Tahoma" w:hAnsi="Tahoma" w:eastAsia="Tahoma" w:cs="Tahoma"/>
+          <w:i w:val="0"/>
+          <w:iCs w:val="0"/>
+          <w:caps w:val="0"/>
+          <w:color w:val="4A5560"/>
+          <w:spacing w:val="0"/>
+          <w:sz w:val="21"/>
+          <w:szCs w:val="21"/>
+          <w:shd w:val="clear" w:fill="FFFFFF"/>
+        </w:rPr>
+        <w:br w:type="textWrapping"/>
+      </w:r>
+      <w:r>
+        <w:rPr>
+          <w:rFonts w:hint="default" w:ascii="Tahoma" w:hAnsi="Tahoma" w:eastAsia="Tahoma" w:cs="Tahoma"/>
+          <w:i w:val="0"/>
+          <w:iCs w:val="0"/>
+          <w:caps w:val="0"/>
+          <w:color w:val="4A5560"/>
+          <w:spacing w:val="0"/>
+          <w:sz w:val="21"/>
+          <w:szCs w:val="21"/>
+          <w:shd w:val="clear" w:fill="FFFFFF"/>
+        </w:rPr>
+        <w:t>    ],</w:t>
+      </w:r>
+      <w:r>
+        <w:rPr>
+          <w:rFonts w:hint="default" w:ascii="Tahoma" w:hAnsi="Tahoma" w:eastAsia="Tahoma" w:cs="Tahoma"/>
+          <w:i w:val="0"/>
+          <w:iCs w:val="0"/>
+          <w:caps w:val="0"/>
+          <w:color w:val="4A5560"/>
+          <w:spacing w:val="0"/>
+          <w:sz w:val="21"/>
+          <w:szCs w:val="21"/>
+          <w:shd w:val="clear" w:fill="FFFFFF"/>
+        </w:rPr>
+        <w:br w:type="textWrapping"/>
+      </w:r>
+      <w:r>
+        <w:rPr>
+          <w:rFonts w:hint="default" w:ascii="Tahoma" w:hAnsi="Tahoma" w:eastAsia="Tahoma" w:cs="Tahoma"/>
+          <w:i w:val="0"/>
+          <w:iCs w:val="0"/>
+          <w:caps w:val="0"/>
+          <w:color w:val="4A5560"/>
+          <w:spacing w:val="0"/>
+          <w:sz w:val="21"/>
+          <w:szCs w:val="21"/>
+          <w:shd w:val="clear" w:fill="FFFFFF"/>
+        </w:rPr>
+        <w:t>    </w:t>
+      </w:r>
+      <w:r>
+        <w:rPr>
+          <w:rStyle w:val="27"/>
+          <w:rFonts w:hint="default" w:ascii="Tahoma" w:hAnsi="Tahoma" w:eastAsia="Tahoma" w:cs="Tahoma"/>
+          <w:b/>
+          <w:bCs/>
+          <w:i w:val="0"/>
+          <w:iCs w:val="0"/>
+          <w:caps w:val="0"/>
+          <w:color w:val="92278F"/>
+          <w:spacing w:val="0"/>
+          <w:sz w:val="21"/>
+          <w:szCs w:val="21"/>
+          <w:shd w:val="clear" w:fill="FFFFFF"/>
+        </w:rPr>
+        <w:t>"Msg"</w:t>
+      </w:r>
+      <w:r>
+        <w:rPr>
+          <w:rFonts w:hint="default" w:ascii="Tahoma" w:hAnsi="Tahoma" w:eastAsia="Tahoma" w:cs="Tahoma"/>
+          <w:i w:val="0"/>
+          <w:iCs w:val="0"/>
+          <w:caps w:val="0"/>
+          <w:color w:val="4A5560"/>
+          <w:spacing w:val="0"/>
+          <w:sz w:val="21"/>
+          <w:szCs w:val="21"/>
+          <w:shd w:val="clear" w:fill="FFFFFF"/>
+        </w:rPr>
+        <w:t>:</w:t>
+      </w:r>
+      <w:r>
+        <w:rPr>
+          <w:rStyle w:val="28"/>
+          <w:rFonts w:hint="default" w:ascii="Tahoma" w:hAnsi="Tahoma" w:eastAsia="Tahoma" w:cs="Tahoma"/>
+          <w:b/>
+          <w:bCs/>
+          <w:i w:val="0"/>
+          <w:iCs w:val="0"/>
+          <w:caps w:val="0"/>
+          <w:color w:val="3AB54A"/>
+          <w:spacing w:val="0"/>
+          <w:sz w:val="21"/>
+          <w:szCs w:val="21"/>
+          <w:shd w:val="clear" w:fill="FFFFFF"/>
+        </w:rPr>
+        <w:t>"ok"</w:t>
+      </w:r>
+      <w:r>
+        <w:rPr>
+          <w:rFonts w:hint="default" w:ascii="Tahoma" w:hAnsi="Tahoma" w:eastAsia="Tahoma" w:cs="Tahoma"/>
+          <w:i w:val="0"/>
+          <w:iCs w:val="0"/>
+          <w:caps w:val="0"/>
+          <w:color w:val="4A5560"/>
+          <w:spacing w:val="0"/>
+          <w:sz w:val="21"/>
+          <w:szCs w:val="21"/>
+          <w:shd w:val="clear" w:fill="FFFFFF"/>
+        </w:rPr>
+        <w:br w:type="textWrapping"/>
+      </w:r>
+      <w:r>
+        <w:rPr>
+          <w:rFonts w:hint="default" w:ascii="Tahoma" w:hAnsi="Tahoma" w:eastAsia="Tahoma" w:cs="Tahoma"/>
+          <w:i w:val="0"/>
+          <w:iCs w:val="0"/>
+          <w:caps w:val="0"/>
+          <w:color w:val="4A5560"/>
+          <w:spacing w:val="0"/>
+          <w:sz w:val="21"/>
+          <w:szCs w:val="21"/>
+          <w:shd w:val="clear" w:fill="FFFFFF"/>
+        </w:rPr>
+        <w:t>}</w:t>
       </w:r>
     </w:p>
     <w:p>
@@ -10352,7 +11515,7 @@
           <w:lang w:val="en-US" w:eastAsia="zh-CN"/>
         </w:rPr>
       </w:pPr>
-      <w:bookmarkStart w:id="27" w:name="_Toc23129"/>
+      <w:bookmarkStart w:id="27" w:name="_Toc15584"/>
       <w:r>
         <w:rPr>
           <w:rFonts w:hint="eastAsia"/>
@@ -10439,7 +11602,7 @@
           <w:lang w:val="en-US" w:eastAsia="zh-CN"/>
         </w:rPr>
       </w:pPr>
-      <w:bookmarkStart w:id="28" w:name="_Toc18303"/>
+      <w:bookmarkStart w:id="28" w:name="_Toc17629"/>
       <w:r>
         <w:rPr>
           <w:rFonts w:hint="eastAsia"/>
@@ -10451,6 +11614,23 @@
     </w:p>
     <w:p>
       <w:pPr>
+        <w:ind w:firstLine="420"/>
+        <w:rPr>
+          <w:rFonts w:hint="eastAsia"/>
+          <w:lang w:val="en-US" w:eastAsia="zh-CN"/>
+        </w:rPr>
+      </w:pPr>
+      <w:r>
+        <w:rPr>
+          <w:rFonts w:hint="eastAsia"/>
+          <w:lang w:val="en-US" w:eastAsia="zh-CN"/>
+        </w:rPr>
+        <w:t>只有发送这个协议请求,服务器才会记录这个客户端,客户端才能加入P2XP网络,否则将无法使用P2XP网络.</w:t>
+      </w:r>
+    </w:p>
+    <w:p>
+      <w:pPr>
+        <w:ind w:firstLine="420"/>
         <w:rPr>
           <w:rFonts w:hint="default"/>
           <w:lang w:val="en-US" w:eastAsia="zh-CN"/>
@@ -10459,9 +11639,10 @@
       <w:r>
         <w:rPr>
           <w:rFonts w:hint="eastAsia"/>
-          <w:lang w:val="en-US" w:eastAsia="zh-CN"/>
-        </w:rPr>
-        <w:t xml:space="preserve">    只有发送这个协议请求,服务器才会记录这个客户端,客户端才能加入P2XP网络,否则将无法使用P2XP网络.</w:t>
+          <w:color w:val="0000FF"/>
+          <w:lang w:val="en-US" w:eastAsia="zh-CN"/>
+        </w:rPr>
+        <w:t>此功能主要为了跨网段使用分布式存储网络,如果你没有这方便的需求,可以不使用</w:t>
       </w:r>
     </w:p>
     <w:p>
@@ -12245,7 +13426,7 @@
           <w:lang w:val="en-US" w:eastAsia="zh-CN"/>
         </w:rPr>
       </w:pPr>
-      <w:bookmarkStart w:id="29" w:name="_Toc16413"/>
+      <w:bookmarkStart w:id="29" w:name="_Toc3148"/>
       <w:r>
         <w:rPr>
           <w:rFonts w:hint="eastAsia"/>
@@ -14401,7 +15582,7 @@
           <w:lang w:val="en-US" w:eastAsia="zh-CN"/>
         </w:rPr>
       </w:pPr>
-      <w:bookmarkStart w:id="30" w:name="_Toc21377"/>
+      <w:bookmarkStart w:id="30" w:name="_Toc2232"/>
       <w:r>
         <w:rPr>
           <w:rFonts w:hint="eastAsia"/>
@@ -16563,7 +17744,7 @@
           <w:lang w:val="en-US" w:eastAsia="zh-CN"/>
         </w:rPr>
       </w:pPr>
-      <w:bookmarkStart w:id="31" w:name="_Toc10570"/>
+      <w:bookmarkStart w:id="31" w:name="_Toc2169"/>
       <w:r>
         <w:rPr>
           <w:rFonts w:hint="eastAsia"/>
@@ -18362,7 +19543,7 @@
           <w:lang w:val="en-US" w:eastAsia="zh-CN"/>
         </w:rPr>
       </w:pPr>
-      <w:bookmarkStart w:id="32" w:name="_Toc8447"/>
+      <w:bookmarkStart w:id="32" w:name="_Toc8859"/>
       <w:r>
         <w:rPr>
           <w:rFonts w:hint="eastAsia"/>
@@ -18381,7 +19562,7 @@
           <w:lang w:val="en-US" w:eastAsia="zh-CN"/>
         </w:rPr>
       </w:pPr>
-      <w:bookmarkStart w:id="33" w:name="_Toc5091"/>
+      <w:bookmarkStart w:id="33" w:name="_Toc24244"/>
       <w:r>
         <w:rPr>
           <w:rFonts w:hint="eastAsia"/>
@@ -18415,7 +19596,7 @@
           <w:lang w:val="en-US" w:eastAsia="zh-CN"/>
         </w:rPr>
       </w:pPr>
-      <w:bookmarkStart w:id="34" w:name="_Toc7587"/>
+      <w:bookmarkStart w:id="34" w:name="_Toc18142"/>
       <w:r>
         <w:rPr>
           <w:rFonts w:hint="eastAsia"/>
@@ -18534,7 +19715,7 @@
           <w:lang w:val="en-US" w:eastAsia="zh-CN"/>
         </w:rPr>
       </w:pPr>
-      <w:bookmarkStart w:id="35" w:name="_Toc18383"/>
+      <w:bookmarkStart w:id="35" w:name="_Toc17712"/>
       <w:r>
         <w:rPr>
           <w:rFonts w:hint="eastAsia"/>
@@ -18757,7 +19938,7 @@
           <w:lang w:val="en-US" w:eastAsia="zh-CN"/>
         </w:rPr>
       </w:pPr>
-      <w:bookmarkStart w:id="36" w:name="_Toc26358"/>
+      <w:bookmarkStart w:id="36" w:name="_Toc16696"/>
       <w:r>
         <w:rPr>
           <w:rFonts w:hint="eastAsia"/>
@@ -18926,7 +20107,7 @@
           <w:lang w:val="en-US" w:eastAsia="zh-CN"/>
         </w:rPr>
       </w:pPr>
-      <w:bookmarkStart w:id="37" w:name="_Toc5294"/>
+      <w:bookmarkStart w:id="37" w:name="_Toc21969"/>
       <w:r>
         <w:rPr>
           <w:rFonts w:hint="eastAsia"/>
@@ -19041,7 +20222,7 @@
           <w:lang w:val="en-US" w:eastAsia="zh-CN"/>
         </w:rPr>
       </w:pPr>
-      <w:bookmarkStart w:id="38" w:name="_Toc32108"/>
+      <w:bookmarkStart w:id="38" w:name="_Toc29924"/>
       <w:r>
         <w:rPr>
           <w:rFonts w:hint="eastAsia"/>
@@ -19144,7 +20325,7 @@
           <w:lang w:val="en-US" w:eastAsia="zh-CN"/>
         </w:rPr>
       </w:pPr>
-      <w:bookmarkStart w:id="39" w:name="_Toc29490"/>
+      <w:bookmarkStart w:id="39" w:name="_Toc23620"/>
       <w:r>
         <w:rPr>
           <w:rFonts w:hint="eastAsia"/>
@@ -19259,7 +20440,7 @@
           <w:lang w:val="en-US" w:eastAsia="zh-CN"/>
         </w:rPr>
       </w:pPr>
-      <w:bookmarkStart w:id="40" w:name="_Toc12498"/>
+      <w:bookmarkStart w:id="40" w:name="_Toc1739"/>
       <w:r>
         <w:rPr>
           <w:rFonts w:hint="eastAsia"/>
@@ -19560,7 +20741,7 @@
           <w:lang w:val="en-US" w:eastAsia="zh-CN"/>
         </w:rPr>
       </w:pPr>
-      <w:bookmarkStart w:id="41" w:name="_Toc20040"/>
+      <w:bookmarkStart w:id="41" w:name="_Toc6644"/>
       <w:r>
         <w:rPr>
           <w:rFonts w:hint="eastAsia"/>
@@ -19648,7 +20829,7 @@
           <w:lang w:val="en-US" w:eastAsia="zh-CN"/>
         </w:rPr>
       </w:pPr>
-      <w:bookmarkStart w:id="42" w:name="_Toc6484"/>
+      <w:bookmarkStart w:id="42" w:name="_Toc18988"/>
       <w:r>
         <w:rPr>
           <w:rFonts w:hint="eastAsia"/>
@@ -19785,7 +20966,7 @@
           <w:lang w:val="en-US" w:eastAsia="zh-CN"/>
         </w:rPr>
       </w:pPr>
-      <w:bookmarkStart w:id="43" w:name="_Toc6814"/>
+      <w:bookmarkStart w:id="43" w:name="_Toc22177"/>
       <w:r>
         <w:rPr>
           <w:rFonts w:hint="eastAsia"/>
@@ -19826,7 +21007,7 @@
           <w:lang w:val="en-US" w:eastAsia="zh-CN"/>
         </w:rPr>
       </w:pPr>
-      <w:bookmarkStart w:id="44" w:name="_Toc18790"/>
+      <w:bookmarkStart w:id="44" w:name="_Toc2904"/>
       <w:r>
         <w:rPr>
           <w:rFonts w:hint="eastAsia"/>
@@ -19860,7 +21041,7 @@
           <w:lang w:val="en-US" w:eastAsia="zh-CN"/>
         </w:rPr>
       </w:pPr>
-      <w:bookmarkStart w:id="45" w:name="_Toc22344"/>
+      <w:bookmarkStart w:id="45" w:name="_Toc2718"/>
       <w:r>
         <w:rPr>
           <w:rFonts w:hint="eastAsia"/>
@@ -19933,7 +21114,7 @@
           <w:lang w:val="en-US" w:eastAsia="zh-CN"/>
         </w:rPr>
       </w:pPr>
-      <w:bookmarkStart w:id="46" w:name="_Toc2145"/>
+      <w:bookmarkStart w:id="46" w:name="_Toc29054"/>
       <w:r>
         <w:rPr>
           <w:rFonts w:hint="eastAsia"/>
@@ -19994,7 +21175,7 @@
           <w:lang w:val="en-US" w:eastAsia="zh-CN"/>
         </w:rPr>
       </w:pPr>
-      <w:bookmarkStart w:id="47" w:name="_Toc10382"/>
+      <w:bookmarkStart w:id="47" w:name="_Toc6140"/>
       <w:r>
         <w:rPr>
           <w:rFonts w:hint="eastAsia"/>
@@ -20146,7 +21327,7 @@
           <w:lang w:val="en-US" w:eastAsia="zh-CN"/>
         </w:rPr>
       </w:pPr>
-      <w:bookmarkStart w:id="48" w:name="_Toc8845"/>
+      <w:bookmarkStart w:id="48" w:name="_Toc14230"/>
       <w:r>
         <w:rPr>
           <w:rFonts w:hint="eastAsia"/>
@@ -20165,7 +21346,7 @@
           <w:lang w:val="en-US" w:eastAsia="zh-CN"/>
         </w:rPr>
       </w:pPr>
-      <w:bookmarkStart w:id="49" w:name="_Toc1579"/>
+      <w:bookmarkStart w:id="49" w:name="_Toc29239"/>
       <w:r>
         <w:rPr>
           <w:rFonts w:hint="eastAsia"/>
@@ -20184,7 +21365,7 @@
           <w:lang w:val="en-US" w:eastAsia="zh-CN"/>
         </w:rPr>
       </w:pPr>
-      <w:bookmarkStart w:id="50" w:name="_Toc749"/>
+      <w:bookmarkStart w:id="50" w:name="_Toc15857"/>
       <w:r>
         <w:rPr>
           <w:rFonts w:hint="eastAsia"/>
@@ -20316,7 +21497,7 @@
           <w:lang w:val="en-US" w:eastAsia="zh-CN"/>
         </w:rPr>
       </w:pPr>
-      <w:bookmarkStart w:id="51" w:name="_Toc133"/>
+      <w:bookmarkStart w:id="51" w:name="_Toc20510"/>
       <w:r>
         <w:rPr>
           <w:rFonts w:hint="eastAsia"/>
@@ -20364,7 +21545,7 @@
           <w:lang w:val="en-US" w:eastAsia="zh-CN"/>
         </w:rPr>
       </w:pPr>
-      <w:bookmarkStart w:id="52" w:name="_Toc11281"/>
+      <w:bookmarkStart w:id="52" w:name="_Toc16630"/>
       <w:r>
         <w:rPr>
           <w:rFonts w:hint="eastAsia"/>
@@ -20382,7 +21563,7 @@
           <w:lang w:val="en-US" w:eastAsia="zh-CN"/>
         </w:rPr>
       </w:pPr>
-      <w:bookmarkStart w:id="53" w:name="_Toc31910"/>
+      <w:bookmarkStart w:id="53" w:name="_Toc8707"/>
       <w:r>
         <w:rPr>
           <w:rFonts w:hint="eastAsia"/>
@@ -20415,7 +21596,7 @@
           <w:lang w:val="en-US" w:eastAsia="zh-CN"/>
         </w:rPr>
       </w:pPr>
-      <w:bookmarkStart w:id="54" w:name="_Toc4267"/>
+      <w:bookmarkStart w:id="54" w:name="_Toc9999"/>
       <w:r>
         <w:rPr>
           <w:rFonts w:hint="eastAsia"/>
@@ -20450,7 +21631,7 @@
           <w:lang w:val="en-US" w:eastAsia="zh-CN"/>
         </w:rPr>
       </w:pPr>
-      <w:bookmarkStart w:id="55" w:name="_Toc1280"/>
+      <w:bookmarkStart w:id="55" w:name="_Toc5760"/>
       <w:r>
         <w:rPr>
           <w:rFonts w:hint="eastAsia"/>
@@ -20484,7 +21665,7 @@
           <w:lang w:val="en-US" w:eastAsia="zh-CN"/>
         </w:rPr>
       </w:pPr>
-      <w:bookmarkStart w:id="56" w:name="_Toc4555"/>
+      <w:bookmarkStart w:id="56" w:name="_Toc9952"/>
       <w:r>
         <w:rPr>
           <w:rFonts w:hint="eastAsia"/>
@@ -20531,6 +21712,12 @@
             <w:insideH w:val="single" w:color="auto" w:sz="4" w:space="0"/>
             <w:insideV w:val="single" w:color="auto" w:sz="4" w:space="0"/>
           </w:tblBorders>
+          <w:tblCellMar>
+            <w:top w:w="0" w:type="dxa"/>
+            <w:left w:w="108" w:type="dxa"/>
+            <w:bottom w:w="0" w:type="dxa"/>
+            <w:right w:w="108" w:type="dxa"/>
+          </w:tblCellMar>
         </w:tblPrEx>
         <w:tc>
           <w:tcPr>

</xml_diff>